<commit_message>
I added my changes for section 2 and the cover page to the document
</commit_message>
<xml_diff>
--- a/SRS-template.docx
+++ b/SRS-template.docx
@@ -1,6 +1,6 @@
 
 <file path=word/document.xml><?xml version="1.0" encoding="utf-8"?>
-<w:document xmlns:wpc="http://schemas.microsoft.com/office/word/2010/wordprocessingCanvas" xmlns:mo="http://schemas.microsoft.com/office/mac/office/2008/main" xmlns:mc="http://schemas.openxmlformats.org/markup-compatibility/2006" xmlns:mv="urn:schemas-microsoft-com:mac:vml" xmlns:o="urn:schemas-microsoft-com:office:office" xmlns:r="http://schemas.openxmlformats.org/officeDocument/2006/relationships" xmlns:m="http://schemas.openxmlformats.org/officeDocument/2006/math" xmlns:v="urn:schemas-microsoft-com:vml" xmlns:wp14="http://schemas.microsoft.com/office/word/2010/wordprocessingDrawing" xmlns:wp="http://schemas.openxmlformats.org/drawingml/2006/wordprocessingDrawing" xmlns:w10="urn:schemas-microsoft-com:office:word" xmlns:w="http://schemas.openxmlformats.org/wordprocessingml/2006/main" xmlns:w14="http://schemas.microsoft.com/office/word/2010/wordml" xmlns:wpg="http://schemas.microsoft.com/office/word/2010/wordprocessingGroup" xmlns:wpi="http://schemas.microsoft.com/office/word/2010/wordprocessingInk" xmlns:wne="http://schemas.microsoft.com/office/word/2006/wordml" xmlns:wps="http://schemas.microsoft.com/office/word/2010/wordprocessingShape" mc:Ignorable="w14 wp14">
+<w:document xmlns:wpc="http://schemas.microsoft.com/office/word/2010/wordprocessingCanvas" xmlns:mc="http://schemas.openxmlformats.org/markup-compatibility/2006" xmlns:o="urn:schemas-microsoft-com:office:office" xmlns:r="http://schemas.openxmlformats.org/officeDocument/2006/relationships" xmlns:m="http://schemas.openxmlformats.org/officeDocument/2006/math" xmlns:v="urn:schemas-microsoft-com:vml" xmlns:wp14="http://schemas.microsoft.com/office/word/2010/wordprocessingDrawing" xmlns:wp="http://schemas.openxmlformats.org/drawingml/2006/wordprocessingDrawing" xmlns:w10="urn:schemas-microsoft-com:office:word" xmlns:w="http://schemas.openxmlformats.org/wordprocessingml/2006/main" xmlns:w14="http://schemas.microsoft.com/office/word/2010/wordml" xmlns:w15="http://schemas.microsoft.com/office/word/2012/wordml" xmlns:wpg="http://schemas.microsoft.com/office/word/2010/wordprocessingGroup" xmlns:wpi="http://schemas.microsoft.com/office/word/2010/wordprocessingInk" xmlns:wne="http://schemas.microsoft.com/office/word/2006/wordml" xmlns:wps="http://schemas.microsoft.com/office/word/2010/wordprocessingShape" mc:Ignorable="w14 w15 wp14">
   <w:body>
     <w:p>
       <w:pPr>
@@ -12,8 +12,6 @@
           <w:sz w:val="60"/>
         </w:rPr>
       </w:pPr>
-      <w:bookmarkStart w:id="0" w:name="_GoBack"/>
-      <w:bookmarkEnd w:id="0"/>
       <w:r>
         <w:rPr>
           <w:sz w:val="60"/>
@@ -47,7 +45,7 @@
         <w:rPr>
           <w:sz w:val="60"/>
         </w:rPr>
-        <w:t>&lt;Project&gt;</w:t>
+        <w:t>TTBBG Web Advisor</w:t>
       </w:r>
     </w:p>
     <w:p>
@@ -108,23 +106,7 @@
         <w:t xml:space="preserve">Group Name: </w:t>
       </w:r>
       <w:r>
-        <w:rPr>
-          <w:sz w:val="22"/>
-        </w:rPr>
-        <w:t>&lt;</w:t>
-      </w:r>
-      <w:r>
-        <w:rPr>
-          <w:i/>
-          <w:sz w:val="22"/>
-        </w:rPr>
-        <w:t>place your group name here</w:t>
-      </w:r>
-      <w:r>
-        <w:rPr>
-          <w:sz w:val="22"/>
-        </w:rPr>
-        <w:t>&gt;</w:t>
+        <w:t>2</w:t>
       </w:r>
     </w:p>
     <w:tbl>
@@ -155,7 +137,75 @@
               <w:rPr>
                 <w:sz w:val="22"/>
               </w:rPr>
-              <w:t>&lt;name&gt;</w:t>
+              <w:t>Charles Thompson</w:t>
+            </w:r>
+          </w:p>
+        </w:tc>
+        <w:tc>
+          <w:tcPr>
+            <w:tcW w:w="3192" w:type="dxa"/>
+          </w:tcPr>
+          <w:p>
+            <w:pPr>
+              <w:pStyle w:val="ByLine"/>
+              <w:spacing w:before="0" w:after="0"/>
+              <w:jc w:val="center"/>
+              <w:rPr>
+                <w:sz w:val="22"/>
+              </w:rPr>
+            </w:pPr>
+            <w:r>
+              <w:rPr>
+                <w:sz w:val="22"/>
+              </w:rPr>
+              <w:t>002539901</w:t>
+            </w:r>
+          </w:p>
+        </w:tc>
+        <w:tc>
+          <w:tcPr>
+            <w:tcW w:w="3192" w:type="dxa"/>
+          </w:tcPr>
+          <w:p>
+            <w:pPr>
+              <w:pStyle w:val="ByLine"/>
+              <w:spacing w:before="0" w:after="0"/>
+              <w:jc w:val="center"/>
+              <w:rPr>
+                <w:sz w:val="22"/>
+              </w:rPr>
+            </w:pPr>
+            <w:hyperlink r:id="rId7" w:history="1">
+              <w:r>
+                <w:rPr>
+                  <w:rStyle w:val="Hyperlink"/>
+                  <w:sz w:val="22"/>
+                </w:rPr>
+                <w:t>cvt@email.uscupstate.edu</w:t>
+              </w:r>
+            </w:hyperlink>
+          </w:p>
+        </w:tc>
+      </w:tr>
+      <w:tr>
+        <w:tc>
+          <w:tcPr>
+            <w:tcW w:w="3192" w:type="dxa"/>
+          </w:tcPr>
+          <w:p>
+            <w:pPr>
+              <w:pStyle w:val="ByLine"/>
+              <w:spacing w:before="0" w:after="0"/>
+              <w:jc w:val="left"/>
+              <w:rPr>
+                <w:sz w:val="22"/>
+              </w:rPr>
+            </w:pPr>
+            <w:r>
+              <w:rPr>
+                <w:sz w:val="22"/>
+              </w:rPr>
+              <w:t>Ken Turner</w:t>
             </w:r>
           </w:p>
         </w:tc>
@@ -220,7 +270,7 @@
               <w:rPr>
                 <w:sz w:val="22"/>
               </w:rPr>
-              <w:t>&lt;name&gt;</w:t>
+              <w:t>Matthew Burt</w:t>
             </w:r>
           </w:p>
         </w:tc>
@@ -285,7 +335,7 @@
               <w:rPr>
                 <w:sz w:val="22"/>
               </w:rPr>
-              <w:t>&lt;name&gt;</w:t>
+              <w:t>Courtney Brown</w:t>
             </w:r>
           </w:p>
         </w:tc>
@@ -350,72 +400,7 @@
               <w:rPr>
                 <w:sz w:val="22"/>
               </w:rPr>
-              <w:t>&lt;name&gt;</w:t>
-            </w:r>
-          </w:p>
-        </w:tc>
-        <w:tc>
-          <w:tcPr>
-            <w:tcW w:w="3192" w:type="dxa"/>
-          </w:tcPr>
-          <w:p>
-            <w:pPr>
-              <w:pStyle w:val="ByLine"/>
-              <w:spacing w:before="0" w:after="0"/>
-              <w:jc w:val="center"/>
-              <w:rPr>
-                <w:sz w:val="22"/>
-              </w:rPr>
-            </w:pPr>
-            <w:r>
-              <w:rPr>
-                <w:sz w:val="22"/>
-              </w:rPr>
-              <w:t>&lt;student #&gt;</w:t>
-            </w:r>
-          </w:p>
-        </w:tc>
-        <w:tc>
-          <w:tcPr>
-            <w:tcW w:w="3192" w:type="dxa"/>
-          </w:tcPr>
-          <w:p>
-            <w:pPr>
-              <w:pStyle w:val="ByLine"/>
-              <w:spacing w:before="0" w:after="0"/>
-              <w:jc w:val="center"/>
-              <w:rPr>
-                <w:sz w:val="22"/>
-              </w:rPr>
-            </w:pPr>
-            <w:r>
-              <w:rPr>
-                <w:sz w:val="22"/>
-              </w:rPr>
-              <w:t>&lt;e-mail&gt;</w:t>
-            </w:r>
-          </w:p>
-        </w:tc>
-      </w:tr>
-      <w:tr>
-        <w:tc>
-          <w:tcPr>
-            <w:tcW w:w="3192" w:type="dxa"/>
-          </w:tcPr>
-          <w:p>
-            <w:pPr>
-              <w:pStyle w:val="ByLine"/>
-              <w:spacing w:before="0" w:after="0"/>
-              <w:jc w:val="left"/>
-              <w:rPr>
-                <w:sz w:val="22"/>
-              </w:rPr>
-            </w:pPr>
-            <w:r>
-              <w:rPr>
-                <w:sz w:val="22"/>
-              </w:rPr>
-              <w:t>&lt;name&gt;</w:t>
+              <w:t>Jeff Gilmer</w:t>
             </w:r>
           </w:p>
         </w:tc>
@@ -516,16 +501,10 @@
             </w:pPr>
             <w:r>
               <w:rPr>
-                <w:sz w:val="22"/>
-              </w:rPr>
-              <w:t>&lt;</w:t>
-            </w:r>
-            <w:r>
-              <w:rPr>
                 <w:i/>
                 <w:sz w:val="22"/>
               </w:rPr>
-              <w:t>place your instructor’s name here&gt;</w:t>
+              <w:t>Dr. Schwarts</w:t>
             </w:r>
           </w:p>
         </w:tc>
@@ -562,7 +541,7 @@
               <w:rPr>
                 <w:sz w:val="22"/>
               </w:rPr>
-              <w:t>&lt;place your course name here&gt;</w:t>
+              <w:t>CSCI540 Software Engineering</w:t>
             </w:r>
           </w:p>
         </w:tc>
@@ -604,8 +583,10 @@
                 <w:i/>
                 <w:sz w:val="22"/>
               </w:rPr>
-              <w:t>&lt;place your lab section here&gt;</w:t>
+              <w:t>N/A</w:t>
             </w:r>
+            <w:bookmarkStart w:id="0" w:name="_GoBack"/>
+            <w:bookmarkEnd w:id="0"/>
           </w:p>
         </w:tc>
       </w:tr>
@@ -642,10 +623,9 @@
             </w:pPr>
             <w:r>
               <w:rPr>
-                <w:i/>
                 <w:sz w:val="22"/>
               </w:rPr>
-              <w:t>&lt;place your TA’s name here&gt;</w:t>
+              <w:t>N/A</w:t>
             </w:r>
           </w:p>
         </w:tc>
@@ -685,7 +665,7 @@
               <w:rPr>
                 <w:sz w:val="22"/>
               </w:rPr>
-              <w:t>&lt;place the date of submission here&gt;</w:t>
+              <w:t xml:space="preserve"> 15 Sept 16</w:t>
             </w:r>
           </w:p>
         </w:tc>
@@ -727,7 +707,6 @@
           <w:rFonts w:ascii="Arial" w:hAnsi="Arial"/>
           <w:color w:val="FFFFFF"/>
         </w:rPr>
-        <w:lastRenderedPageBreak/>
         <w:t>Contents</w:t>
       </w:r>
       <w:bookmarkEnd w:id="6"/>
@@ -913,6 +892,7 @@
           <w:rFonts w:ascii="Arial" w:hAnsi="Arial"/>
           <w:noProof/>
         </w:rPr>
+        <w:lastRenderedPageBreak/>
         <w:t>1.1</w:t>
       </w:r>
       <w:r>
@@ -2866,12 +2846,6 @@
         <w:gridCol w:w="1985"/>
       </w:tblGrid>
       <w:tr>
-        <w:tblPrEx>
-          <w:tblCellMar>
-            <w:top w:w="0" w:type="dxa"/>
-            <w:bottom w:w="0" w:type="dxa"/>
-          </w:tblCellMar>
-        </w:tblPrEx>
         <w:trPr>
           <w:tblHeader/>
         </w:trPr>
@@ -2934,12 +2908,6 @@
         </w:tc>
       </w:tr>
       <w:tr>
-        <w:tblPrEx>
-          <w:tblCellMar>
-            <w:top w:w="0" w:type="dxa"/>
-            <w:bottom w:w="0" w:type="dxa"/>
-          </w:tblCellMar>
-        </w:tblPrEx>
         <w:tc>
           <w:tcPr>
             <w:tcW w:w="1170" w:type="dxa"/>
@@ -2950,11 +2918,7 @@
               <w:suppressAutoHyphens/>
             </w:pPr>
             <w:r>
-              <w:t xml:space="preserve">Draft Type and </w:t>
-            </w:r>
-            <w:r>
-              <w:lastRenderedPageBreak/>
-              <w:t>Number</w:t>
+              <w:t>Draft Type and Number</w:t>
             </w:r>
           </w:p>
         </w:tc>
@@ -2967,7 +2931,6 @@
               <w:pStyle w:val="Table-Text"/>
             </w:pPr>
             <w:r>
-              <w:lastRenderedPageBreak/>
               <w:t>Full Name</w:t>
             </w:r>
           </w:p>
@@ -2981,17 +2944,7 @@
               <w:pStyle w:val="Table-Text"/>
             </w:pPr>
             <w:r>
-              <w:t xml:space="preserve">Information about the revision. This table does not need to be filled in whenever a document is </w:t>
-            </w:r>
-            <w:r>
-              <w:lastRenderedPageBreak/>
-              <w:t>touched, only when the version is being u</w:t>
-            </w:r>
-            <w:r>
-              <w:t>p</w:t>
-            </w:r>
-            <w:r>
-              <w:t>graded.</w:t>
+              <w:t>Information about the revision. This table does not need to be filled in whenever a document is touched, only when the version is being upgraded.</w:t>
             </w:r>
           </w:p>
         </w:tc>
@@ -3005,7 +2958,6 @@
               <w:jc w:val="center"/>
             </w:pPr>
             <w:r>
-              <w:lastRenderedPageBreak/>
               <w:t>00/00/00</w:t>
             </w:r>
           </w:p>
@@ -3062,9 +3014,9 @@
           <w:sz w:val="22"/>
         </w:rPr>
       </w:pPr>
-      <w:bookmarkStart w:id="13" w:name="_Toc111014888"/>
-      <w:bookmarkStart w:id="14" w:name="_Toc111117824"/>
-      <w:bookmarkStart w:id="15" w:name="_Toc113291687"/>
+      <w:bookmarkStart w:id="13" w:name="_Toc113291687"/>
+      <w:bookmarkStart w:id="14" w:name="_Toc111014888"/>
+      <w:bookmarkStart w:id="15" w:name="_Toc111117824"/>
       <w:r>
         <w:rPr>
           <w:rFonts w:ascii="Arial" w:hAnsi="Arial"/>
@@ -3093,7 +3045,7 @@
         </w:rPr>
         <w:t>are more general and apply to any SRS. Please, make sure to delete all of the comments before submitting the document.</w:t>
       </w:r>
-      <w:bookmarkEnd w:id="15"/>
+      <w:bookmarkEnd w:id="13"/>
       <w:r>
         <w:rPr>
           <w:rFonts w:ascii="Arial" w:hAnsi="Arial"/>
@@ -3131,8 +3083,8 @@
         <w:t>The explanations provided below, do not cover all of the material, but merely, the general nature of the information you would usually find in SRS documents. It is based on the IEEE requirements and was adapted specifically for the needs of Software Engineering 3K04/3M04 courses. Most of the sections in this template are required sections, i.e. you must include them in your version of the document. Failure to do so will result in marks deductions. Optional sections will be explicitly marked as optional.</w:t>
       </w:r>
       <w:bookmarkEnd w:id="12"/>
-      <w:bookmarkEnd w:id="13"/>
       <w:bookmarkEnd w:id="14"/>
+      <w:bookmarkEnd w:id="15"/>
       <w:bookmarkEnd w:id="16"/>
     </w:p>
     <w:p>
@@ -3362,68 +3314,68 @@
           <w:rFonts w:ascii="Arial" w:hAnsi="Arial"/>
         </w:rPr>
       </w:pPr>
-      <w:bookmarkStart w:id="25" w:name="_Toc439994668"/>
-      <w:bookmarkStart w:id="26" w:name="_Toc113291693"/>
+      <w:bookmarkStart w:id="25" w:name="_Toc113291693"/>
+      <w:bookmarkStart w:id="26" w:name="_Toc439994668"/>
       <w:r>
         <w:rPr>
           <w:rFonts w:ascii="Arial" w:hAnsi="Arial"/>
         </w:rPr>
         <w:t>Definitions, Acronyms and Abbreviations</w:t>
       </w:r>
+      <w:bookmarkEnd w:id="25"/>
+    </w:p>
+    <w:p>
+      <w:pPr>
+        <w:pStyle w:val="template"/>
+        <w:jc w:val="both"/>
+        <w:rPr>
+          <w:color w:val="0000FF"/>
+        </w:rPr>
+      </w:pPr>
+      <w:r>
+        <w:t>&lt;</w:t>
+      </w:r>
+      <w:r>
+        <w:rPr>
+          <w:color w:val="0000FF"/>
+        </w:rPr>
+        <w:t>Define all the terms necessary to properly interpret the SRS, including acronyms and abbreviations. You may wish to build a separate glossary that spans multiple projects or the entire organization, and just include terms specific to a single project in each SRS.</w:t>
+      </w:r>
+    </w:p>
+    <w:p>
+      <w:pPr>
+        <w:pStyle w:val="template"/>
+        <w:jc w:val="both"/>
+      </w:pPr>
+      <w:r>
+        <w:t xml:space="preserve">TO DO: Please provide a list of all abbreviations and acronyms used in this document sorted in </w:t>
+      </w:r>
+      <w:r>
+        <w:rPr>
+          <w:u w:val="single"/>
+        </w:rPr>
+        <w:t>alphabetical order</w:t>
+      </w:r>
+      <w:r>
+        <w:t>.&gt;</w:t>
+      </w:r>
+    </w:p>
+    <w:p/>
+    <w:p>
+      <w:pPr>
+        <w:pStyle w:val="Heading2"/>
+        <w:rPr>
+          <w:rFonts w:ascii="Arial" w:hAnsi="Arial"/>
+        </w:rPr>
+      </w:pPr>
+      <w:bookmarkStart w:id="27" w:name="_Toc113291694"/>
+      <w:r>
+        <w:rPr>
+          <w:rFonts w:ascii="Arial" w:hAnsi="Arial"/>
+        </w:rPr>
+        <w:t>Document Conventions</w:t>
+      </w:r>
       <w:bookmarkEnd w:id="26"/>
-    </w:p>
-    <w:p>
-      <w:pPr>
-        <w:pStyle w:val="template"/>
-        <w:jc w:val="both"/>
-        <w:rPr>
-          <w:color w:val="0000FF"/>
-        </w:rPr>
-      </w:pPr>
-      <w:r>
-        <w:t>&lt;</w:t>
-      </w:r>
-      <w:r>
-        <w:rPr>
-          <w:color w:val="0000FF"/>
-        </w:rPr>
-        <w:t>Define all the terms necessary to properly interpret the SRS, including acronyms and abbreviations. You may wish to build a separate glossary that spans multiple projects or the entire organization, and just include terms specific to a single project in each SRS.</w:t>
-      </w:r>
-    </w:p>
-    <w:p>
-      <w:pPr>
-        <w:pStyle w:val="template"/>
-        <w:jc w:val="both"/>
-      </w:pPr>
-      <w:r>
-        <w:t xml:space="preserve">TO DO: Please provide a list of all abbreviations and acronyms used in this document sorted in </w:t>
-      </w:r>
-      <w:r>
-        <w:rPr>
-          <w:u w:val="single"/>
-        </w:rPr>
-        <w:t>alphabetical order</w:t>
-      </w:r>
-      <w:r>
-        <w:t>.&gt;</w:t>
-      </w:r>
-    </w:p>
-    <w:p/>
-    <w:p>
-      <w:pPr>
-        <w:pStyle w:val="Heading2"/>
-        <w:rPr>
-          <w:rFonts w:ascii="Arial" w:hAnsi="Arial"/>
-        </w:rPr>
-      </w:pPr>
-      <w:bookmarkStart w:id="27" w:name="_Toc113291694"/>
-      <w:r>
-        <w:rPr>
-          <w:rFonts w:ascii="Arial" w:hAnsi="Arial"/>
-        </w:rPr>
-        <w:t>Document Conventions</w:t>
-      </w:r>
-      <w:bookmarkEnd w:id="25"/>
       <w:bookmarkEnd w:id="27"/>
     </w:p>
     <w:p>
@@ -3927,38 +3879,196 @@
     </w:p>
     <w:p>
       <w:pPr>
-        <w:pStyle w:val="template"/>
-        <w:jc w:val="both"/>
-        <w:rPr>
-          <w:color w:val="0000FF"/>
-        </w:rPr>
-      </w:pPr>
-      <w:r>
-        <w:t>&lt;</w:t>
-      </w:r>
-      <w:r>
-        <w:rPr>
-          <w:color w:val="0000FF"/>
-        </w:rPr>
-        <w:t xml:space="preserve">Identify the various users that you anticipate will use this product. Users may be differentiated based on frequency of use, subset of product functions used, technical expertise, security or privilege levels, educational level, or experience. </w:t>
-      </w:r>
-    </w:p>
-    <w:p>
-      <w:pPr>
-        <w:pStyle w:val="template"/>
-        <w:jc w:val="both"/>
-      </w:pPr>
-      <w:r>
-        <w:t xml:space="preserve">TO DO: </w:t>
-      </w:r>
-    </w:p>
-    <w:p>
-      <w:pPr>
-        <w:pStyle w:val="template"/>
-        <w:jc w:val="both"/>
-      </w:pPr>
-      <w:r>
-        <w:t xml:space="preserve">1. Describe the pertinent characteristics of each user. Certain requirements may pertain only to certain users. </w:t>
+        <w:pStyle w:val="Heading2"/>
+        <w:numPr>
+          <w:ilvl w:val="0"/>
+          <w:numId w:val="0"/>
+        </w:numPr>
+        <w:rPr>
+          <w:rFonts w:ascii="Arial" w:hAnsi="Arial"/>
+          <w:b w:val="0"/>
+          <w:sz w:val="24"/>
+          <w:szCs w:val="24"/>
+        </w:rPr>
+      </w:pPr>
+      <w:r>
+        <w:rPr>
+          <w:b w:val="0"/>
+          <w:sz w:val="24"/>
+          <w:szCs w:val="24"/>
+        </w:rPr>
+        <w:t>This app will have</w:t>
+      </w:r>
+      <w:r>
+        <w:rPr>
+          <w:b w:val="0"/>
+          <w:sz w:val="24"/>
+          <w:szCs w:val="24"/>
+        </w:rPr>
+        <w:t xml:space="preserve"> two types of users, Students and Advisors. Both will need to use the app twice a year when the students are preparing to register for the next semester.</w:t>
+      </w:r>
+    </w:p>
+    <w:p>
+      <w:pPr>
+        <w:pStyle w:val="template"/>
+        <w:jc w:val="both"/>
+        <w:rPr>
+          <w:i w:val="0"/>
+        </w:rPr>
+      </w:pPr>
+      <w:r>
+        <w:rPr>
+          <w:i w:val="0"/>
+        </w:rPr>
+        <w:t>Students will use this app to:</w:t>
+      </w:r>
+    </w:p>
+    <w:p>
+      <w:pPr>
+        <w:pStyle w:val="template"/>
+        <w:numPr>
+          <w:ilvl w:val="0"/>
+          <w:numId w:val="6"/>
+        </w:numPr>
+        <w:jc w:val="both"/>
+        <w:rPr>
+          <w:i w:val="0"/>
+        </w:rPr>
+      </w:pPr>
+      <w:r>
+        <w:rPr>
+          <w:i w:val="0"/>
+        </w:rPr>
+        <w:t>Update the courses they have taken</w:t>
+      </w:r>
+    </w:p>
+    <w:p>
+      <w:pPr>
+        <w:pStyle w:val="template"/>
+        <w:numPr>
+          <w:ilvl w:val="0"/>
+          <w:numId w:val="6"/>
+        </w:numPr>
+        <w:jc w:val="both"/>
+        <w:rPr>
+          <w:i w:val="0"/>
+        </w:rPr>
+      </w:pPr>
+      <w:r>
+        <w:rPr>
+          <w:i w:val="0"/>
+        </w:rPr>
+        <w:t>View options for courses to take in the future</w:t>
+      </w:r>
+    </w:p>
+    <w:p>
+      <w:pPr>
+        <w:pStyle w:val="template"/>
+        <w:numPr>
+          <w:ilvl w:val="0"/>
+          <w:numId w:val="6"/>
+        </w:numPr>
+        <w:jc w:val="both"/>
+        <w:rPr>
+          <w:i w:val="0"/>
+        </w:rPr>
+      </w:pPr>
+      <w:r>
+        <w:rPr>
+          <w:i w:val="0"/>
+        </w:rPr>
+        <w:t>Generate a list of suggested courses for the next semester</w:t>
+      </w:r>
+    </w:p>
+    <w:p>
+      <w:pPr>
+        <w:pStyle w:val="template"/>
+        <w:numPr>
+          <w:ilvl w:val="0"/>
+          <w:numId w:val="6"/>
+        </w:numPr>
+        <w:jc w:val="both"/>
+        <w:rPr>
+          <w:i w:val="0"/>
+        </w:rPr>
+      </w:pPr>
+      <w:r>
+        <w:rPr>
+          <w:i w:val="0"/>
+        </w:rPr>
+        <w:t>Select their advisor</w:t>
+      </w:r>
+    </w:p>
+    <w:p>
+      <w:pPr>
+        <w:pStyle w:val="template"/>
+        <w:jc w:val="both"/>
+        <w:rPr>
+          <w:i w:val="0"/>
+        </w:rPr>
+      </w:pPr>
+      <w:r>
+        <w:rPr>
+          <w:i w:val="0"/>
+        </w:rPr>
+        <w:t>Advisors will use this app to:</w:t>
+      </w:r>
+    </w:p>
+    <w:p>
+      <w:pPr>
+        <w:pStyle w:val="template"/>
+        <w:numPr>
+          <w:ilvl w:val="0"/>
+          <w:numId w:val="7"/>
+        </w:numPr>
+        <w:jc w:val="both"/>
+        <w:rPr>
+          <w:i w:val="0"/>
+        </w:rPr>
+      </w:pPr>
+      <w:r>
+        <w:rPr>
+          <w:i w:val="0"/>
+        </w:rPr>
+        <w:t>Look up their advisee to view their progress</w:t>
+      </w:r>
+    </w:p>
+    <w:p>
+      <w:pPr>
+        <w:pStyle w:val="template"/>
+        <w:numPr>
+          <w:ilvl w:val="0"/>
+          <w:numId w:val="7"/>
+        </w:numPr>
+        <w:jc w:val="both"/>
+        <w:rPr>
+          <w:i w:val="0"/>
+        </w:rPr>
+      </w:pPr>
+      <w:r>
+        <w:rPr>
+          <w:i w:val="0"/>
+        </w:rPr>
+        <w:t>Add or delete courses from the database</w:t>
+      </w:r>
+    </w:p>
+    <w:p>
+      <w:pPr>
+        <w:pStyle w:val="template"/>
+        <w:numPr>
+          <w:ilvl w:val="0"/>
+          <w:numId w:val="7"/>
+        </w:numPr>
+        <w:jc w:val="both"/>
+        <w:rPr>
+          <w:i w:val="0"/>
+        </w:rPr>
+      </w:pPr>
+      <w:r>
+        <w:rPr>
+          <w:i w:val="0"/>
+        </w:rPr>
+        <w:t>Add or delete advisors from the database</w:t>
       </w:r>
     </w:p>
     <w:p>
@@ -4003,6 +4113,7 @@
         </w:rPr>
       </w:pPr>
       <w:r>
+        <w:lastRenderedPageBreak/>
         <w:t>TO DO: As stated above, in at least one paragraph, describe the environment your system will have to operate in. Make sure to include the minimum platform requirements for your system. &gt;</w:t>
       </w:r>
     </w:p>
@@ -4019,7 +4130,6 @@
         <w:rPr>
           <w:rFonts w:ascii="Arial" w:hAnsi="Arial"/>
         </w:rPr>
-        <w:lastRenderedPageBreak/>
         <w:t>Design and Implementation Constraints</w:t>
       </w:r>
       <w:bookmarkEnd w:id="40"/>
@@ -4270,7 +4380,6 @@
           <w:rFonts w:ascii="Arial" w:hAnsi="Arial"/>
           <w:color w:val="FFFFFF"/>
         </w:rPr>
-        <w:lastRenderedPageBreak/>
         <w:t>Specific Requirements</w:t>
       </w:r>
       <w:bookmarkEnd w:id="46"/>
@@ -4453,29 +4562,32 @@
         <w:rPr>
           <w:color w:val="0000FF"/>
         </w:rPr>
-        <w:t>Describe the requirements associated with any communications functions required by this product, including e-mail, web browser, network server communications protocols, electronic forms, and so on. Define any pertinent message formatting. Identify any communication standards that will be used, such as FTP or HTTP. Specify any communication security or encryption issues, data transfer rates, and synchronization mechanisms.</w:t>
-      </w:r>
-    </w:p>
-    <w:p>
-      <w:pPr>
-        <w:pStyle w:val="template"/>
-        <w:jc w:val="both"/>
+        <w:t xml:space="preserve">Describe the requirements associated with any communications functions required by this product, including e-mail, web browser, network server communications protocols, electronic forms, and so on. Define any pertinent message formatting. Identify any communication standards </w:t>
+      </w:r>
+      <w:r>
         <w:rPr>
           <w:color w:val="0000FF"/>
         </w:rPr>
-      </w:pPr>
-    </w:p>
-    <w:p>
-      <w:pPr>
-        <w:pStyle w:val="template"/>
-        <w:jc w:val="both"/>
-      </w:pPr>
-      <w:r>
-        <w:t xml:space="preserve">TO DO: Do not go into too much detail, but provide 1-2 paragraphs were you will outline the major communication standards. For example, if you decide to use encryption there is no need to specify </w:t>
-      </w:r>
-      <w:r>
         <w:lastRenderedPageBreak/>
-        <w:t>the exact encryption standards, but rather, specify the fact that the data will be encrypted and name what standards you consider using. &gt;</w:t>
+        <w:t>that will be used, such as FTP or HTTP. Specify any communication security or encryption issues, data transfer rates, and synchronization mechanisms.</w:t>
+      </w:r>
+    </w:p>
+    <w:p>
+      <w:pPr>
+        <w:pStyle w:val="template"/>
+        <w:jc w:val="both"/>
+        <w:rPr>
+          <w:color w:val="0000FF"/>
+        </w:rPr>
+      </w:pPr>
+    </w:p>
+    <w:p>
+      <w:pPr>
+        <w:pStyle w:val="template"/>
+        <w:jc w:val="both"/>
+      </w:pPr>
+      <w:r>
+        <w:t>TO DO: Do not go into too much detail, but provide 1-2 paragraphs were you will outline the major communication standards. For example, if you decide to use encryption there is no need to specify the exact encryption standards, but rather, specify the fact that the data will be encrypted and name what standards you consider using. &gt;</w:t>
       </w:r>
     </w:p>
     <w:p>
@@ -4640,8 +4752,8 @@
           <w:color w:val="FFFFFF"/>
         </w:rPr>
       </w:pPr>
-      <w:bookmarkStart w:id="54" w:name="_Toc439994690"/>
-      <w:bookmarkStart w:id="55" w:name="_Toc113291708"/>
+      <w:bookmarkStart w:id="54" w:name="_Toc113291708"/>
+      <w:bookmarkStart w:id="55" w:name="_Toc439994690"/>
       <w:r>
         <w:rPr>
           <w:rFonts w:ascii="Arial" w:hAnsi="Arial"/>
@@ -4650,23 +4762,23 @@
         <w:lastRenderedPageBreak/>
         <w:t>Other Non-functional Requirements</w:t>
       </w:r>
+      <w:bookmarkEnd w:id="54"/>
+    </w:p>
+    <w:p>
+      <w:pPr>
+        <w:pStyle w:val="Heading2"/>
+        <w:rPr>
+          <w:rFonts w:ascii="Arial" w:hAnsi="Arial"/>
+        </w:rPr>
+      </w:pPr>
+      <w:bookmarkStart w:id="56" w:name="_Toc113291709"/>
+      <w:r>
+        <w:rPr>
+          <w:rFonts w:ascii="Arial" w:hAnsi="Arial"/>
+        </w:rPr>
+        <w:t>Performance Requirements</w:t>
+      </w:r>
       <w:bookmarkEnd w:id="55"/>
-    </w:p>
-    <w:p>
-      <w:pPr>
-        <w:pStyle w:val="Heading2"/>
-        <w:rPr>
-          <w:rFonts w:ascii="Arial" w:hAnsi="Arial"/>
-        </w:rPr>
-      </w:pPr>
-      <w:bookmarkStart w:id="56" w:name="_Toc113291709"/>
-      <w:r>
-        <w:rPr>
-          <w:rFonts w:ascii="Arial" w:hAnsi="Arial"/>
-        </w:rPr>
-        <w:t>Performance Requirements</w:t>
-      </w:r>
-      <w:bookmarkEnd w:id="54"/>
       <w:bookmarkEnd w:id="56"/>
     </w:p>
     <w:p>
@@ -5292,7 +5404,7 @@
 </file>
 
 <file path=word/endnotes.xml><?xml version="1.0" encoding="utf-8"?>
-<w:endnotes xmlns:wpc="http://schemas.microsoft.com/office/word/2010/wordprocessingCanvas" xmlns:mo="http://schemas.microsoft.com/office/mac/office/2008/main" xmlns:mc="http://schemas.openxmlformats.org/markup-compatibility/2006" xmlns:mv="urn:schemas-microsoft-com:mac:vml" xmlns:o="urn:schemas-microsoft-com:office:office" xmlns:r="http://schemas.openxmlformats.org/officeDocument/2006/relationships" xmlns:m="http://schemas.openxmlformats.org/officeDocument/2006/math" xmlns:v="urn:schemas-microsoft-com:vml" xmlns:wp14="http://schemas.microsoft.com/office/word/2010/wordprocessingDrawing" xmlns:wp="http://schemas.openxmlformats.org/drawingml/2006/wordprocessingDrawing" xmlns:w10="urn:schemas-microsoft-com:office:word" xmlns:w="http://schemas.openxmlformats.org/wordprocessingml/2006/main" xmlns:w14="http://schemas.microsoft.com/office/word/2010/wordml" xmlns:wpg="http://schemas.microsoft.com/office/word/2010/wordprocessingGroup" xmlns:wpi="http://schemas.microsoft.com/office/word/2010/wordprocessingInk" xmlns:wne="http://schemas.microsoft.com/office/word/2006/wordml" xmlns:wps="http://schemas.microsoft.com/office/word/2010/wordprocessingShape" mc:Ignorable="w14 wp14">
+<w:endnotes xmlns:wpc="http://schemas.microsoft.com/office/word/2010/wordprocessingCanvas" xmlns:mc="http://schemas.openxmlformats.org/markup-compatibility/2006" xmlns:o="urn:schemas-microsoft-com:office:office" xmlns:r="http://schemas.openxmlformats.org/officeDocument/2006/relationships" xmlns:m="http://schemas.openxmlformats.org/officeDocument/2006/math" xmlns:v="urn:schemas-microsoft-com:vml" xmlns:wp14="http://schemas.microsoft.com/office/word/2010/wordprocessingDrawing" xmlns:wp="http://schemas.openxmlformats.org/drawingml/2006/wordprocessingDrawing" xmlns:w10="urn:schemas-microsoft-com:office:word" xmlns:w="http://schemas.openxmlformats.org/wordprocessingml/2006/main" xmlns:w14="http://schemas.microsoft.com/office/word/2010/wordml" xmlns:w15="http://schemas.microsoft.com/office/word/2012/wordml" xmlns:wpg="http://schemas.microsoft.com/office/word/2010/wordprocessingGroup" xmlns:wpi="http://schemas.microsoft.com/office/word/2010/wordprocessingInk" xmlns:wne="http://schemas.microsoft.com/office/word/2006/wordml" xmlns:wps="http://schemas.microsoft.com/office/word/2010/wordprocessingShape" mc:Ignorable="w14 w15 wp14">
   <w:endnote w:type="separator" w:id="-1">
     <w:p>
       <w:r>
@@ -5311,7 +5423,7 @@
 </file>
 
 <file path=word/footer1.xml><?xml version="1.0" encoding="utf-8"?>
-<w:ftr xmlns:wpc="http://schemas.microsoft.com/office/word/2010/wordprocessingCanvas" xmlns:mo="http://schemas.microsoft.com/office/mac/office/2008/main" xmlns:mc="http://schemas.openxmlformats.org/markup-compatibility/2006" xmlns:mv="urn:schemas-microsoft-com:mac:vml" xmlns:o="urn:schemas-microsoft-com:office:office" xmlns:r="http://schemas.openxmlformats.org/officeDocument/2006/relationships" xmlns:m="http://schemas.openxmlformats.org/officeDocument/2006/math" xmlns:v="urn:schemas-microsoft-com:vml" xmlns:wp14="http://schemas.microsoft.com/office/word/2010/wordprocessingDrawing" xmlns:wp="http://schemas.openxmlformats.org/drawingml/2006/wordprocessingDrawing" xmlns:w10="urn:schemas-microsoft-com:office:word" xmlns:w="http://schemas.openxmlformats.org/wordprocessingml/2006/main" xmlns:w14="http://schemas.microsoft.com/office/word/2010/wordml" xmlns:wpg="http://schemas.microsoft.com/office/word/2010/wordprocessingGroup" xmlns:wpi="http://schemas.microsoft.com/office/word/2010/wordprocessingInk" xmlns:wne="http://schemas.microsoft.com/office/word/2006/wordml" xmlns:wps="http://schemas.microsoft.com/office/word/2010/wordprocessingShape" mc:Ignorable="w14 wp14">
+<w:ftr xmlns:wpc="http://schemas.microsoft.com/office/word/2010/wordprocessingCanvas" xmlns:mc="http://schemas.openxmlformats.org/markup-compatibility/2006" xmlns:o="urn:schemas-microsoft-com:office:office" xmlns:r="http://schemas.openxmlformats.org/officeDocument/2006/relationships" xmlns:m="http://schemas.openxmlformats.org/officeDocument/2006/math" xmlns:v="urn:schemas-microsoft-com:vml" xmlns:wp14="http://schemas.microsoft.com/office/word/2010/wordprocessingDrawing" xmlns:wp="http://schemas.openxmlformats.org/drawingml/2006/wordprocessingDrawing" xmlns:w10="urn:schemas-microsoft-com:office:word" xmlns:w="http://schemas.openxmlformats.org/wordprocessingml/2006/main" xmlns:w14="http://schemas.microsoft.com/office/word/2010/wordml" xmlns:w15="http://schemas.microsoft.com/office/word/2012/wordml" xmlns:wpg="http://schemas.microsoft.com/office/word/2010/wordprocessingGroup" xmlns:wpi="http://schemas.microsoft.com/office/word/2010/wordprocessingInk" xmlns:wne="http://schemas.microsoft.com/office/word/2006/wordml" xmlns:wps="http://schemas.microsoft.com/office/word/2010/wordprocessingShape" mc:Ignorable="w14 w15 wp14">
   <w:p>
     <w:pPr>
       <w:pStyle w:val="Footer"/>
@@ -5322,7 +5434,7 @@
 </file>
 
 <file path=word/footnotes.xml><?xml version="1.0" encoding="utf-8"?>
-<w:footnotes xmlns:wpc="http://schemas.microsoft.com/office/word/2010/wordprocessingCanvas" xmlns:mo="http://schemas.microsoft.com/office/mac/office/2008/main" xmlns:mc="http://schemas.openxmlformats.org/markup-compatibility/2006" xmlns:mv="urn:schemas-microsoft-com:mac:vml" xmlns:o="urn:schemas-microsoft-com:office:office" xmlns:r="http://schemas.openxmlformats.org/officeDocument/2006/relationships" xmlns:m="http://schemas.openxmlformats.org/officeDocument/2006/math" xmlns:v="urn:schemas-microsoft-com:vml" xmlns:wp14="http://schemas.microsoft.com/office/word/2010/wordprocessingDrawing" xmlns:wp="http://schemas.openxmlformats.org/drawingml/2006/wordprocessingDrawing" xmlns:w10="urn:schemas-microsoft-com:office:word" xmlns:w="http://schemas.openxmlformats.org/wordprocessingml/2006/main" xmlns:w14="http://schemas.microsoft.com/office/word/2010/wordml" xmlns:wpg="http://schemas.microsoft.com/office/word/2010/wordprocessingGroup" xmlns:wpi="http://schemas.microsoft.com/office/word/2010/wordprocessingInk" xmlns:wne="http://schemas.microsoft.com/office/word/2006/wordml" xmlns:wps="http://schemas.microsoft.com/office/word/2010/wordprocessingShape" mc:Ignorable="w14 wp14">
+<w:footnotes xmlns:wpc="http://schemas.microsoft.com/office/word/2010/wordprocessingCanvas" xmlns:mc="http://schemas.openxmlformats.org/markup-compatibility/2006" xmlns:o="urn:schemas-microsoft-com:office:office" xmlns:r="http://schemas.openxmlformats.org/officeDocument/2006/relationships" xmlns:m="http://schemas.openxmlformats.org/officeDocument/2006/math" xmlns:v="urn:schemas-microsoft-com:vml" xmlns:wp14="http://schemas.microsoft.com/office/word/2010/wordprocessingDrawing" xmlns:wp="http://schemas.openxmlformats.org/drawingml/2006/wordprocessingDrawing" xmlns:w10="urn:schemas-microsoft-com:office:word" xmlns:w="http://schemas.openxmlformats.org/wordprocessingml/2006/main" xmlns:w14="http://schemas.microsoft.com/office/word/2010/wordml" xmlns:w15="http://schemas.microsoft.com/office/word/2012/wordml" xmlns:wpg="http://schemas.microsoft.com/office/word/2010/wordprocessingGroup" xmlns:wpi="http://schemas.microsoft.com/office/word/2010/wordprocessingInk" xmlns:wne="http://schemas.microsoft.com/office/word/2006/wordml" xmlns:wps="http://schemas.microsoft.com/office/word/2010/wordprocessingShape" mc:Ignorable="w14 w15 wp14">
   <w:footnote w:type="separator" w:id="-1">
     <w:p>
       <w:r>
@@ -5341,7 +5453,7 @@
 </file>
 
 <file path=word/header1.xml><?xml version="1.0" encoding="utf-8"?>
-<w:hdr xmlns:wpc="http://schemas.microsoft.com/office/word/2010/wordprocessingCanvas" xmlns:mo="http://schemas.microsoft.com/office/mac/office/2008/main" xmlns:mc="http://schemas.openxmlformats.org/markup-compatibility/2006" xmlns:mv="urn:schemas-microsoft-com:mac:vml" xmlns:o="urn:schemas-microsoft-com:office:office" xmlns:r="http://schemas.openxmlformats.org/officeDocument/2006/relationships" xmlns:m="http://schemas.openxmlformats.org/officeDocument/2006/math" xmlns:v="urn:schemas-microsoft-com:vml" xmlns:wp14="http://schemas.microsoft.com/office/word/2010/wordprocessingDrawing" xmlns:wp="http://schemas.openxmlformats.org/drawingml/2006/wordprocessingDrawing" xmlns:w10="urn:schemas-microsoft-com:office:word" xmlns:w="http://schemas.openxmlformats.org/wordprocessingml/2006/main" xmlns:w14="http://schemas.microsoft.com/office/word/2010/wordml" xmlns:wpg="http://schemas.microsoft.com/office/word/2010/wordprocessingGroup" xmlns:wpi="http://schemas.microsoft.com/office/word/2010/wordprocessingInk" xmlns:wne="http://schemas.microsoft.com/office/word/2006/wordml" xmlns:wps="http://schemas.microsoft.com/office/word/2010/wordprocessingShape" mc:Ignorable="w14 wp14">
+<w:hdr xmlns:wpc="http://schemas.microsoft.com/office/word/2010/wordprocessingCanvas" xmlns:mc="http://schemas.openxmlformats.org/markup-compatibility/2006" xmlns:o="urn:schemas-microsoft-com:office:office" xmlns:r="http://schemas.openxmlformats.org/officeDocument/2006/relationships" xmlns:m="http://schemas.openxmlformats.org/officeDocument/2006/math" xmlns:v="urn:schemas-microsoft-com:vml" xmlns:wp14="http://schemas.microsoft.com/office/word/2010/wordprocessingDrawing" xmlns:wp="http://schemas.openxmlformats.org/drawingml/2006/wordprocessingDrawing" xmlns:w10="urn:schemas-microsoft-com:office:word" xmlns:w="http://schemas.openxmlformats.org/wordprocessingml/2006/main" xmlns:w14="http://schemas.microsoft.com/office/word/2010/wordml" xmlns:w15="http://schemas.microsoft.com/office/word/2012/wordml" xmlns:wpg="http://schemas.microsoft.com/office/word/2010/wordprocessingGroup" xmlns:wpi="http://schemas.microsoft.com/office/word/2010/wordprocessingInk" xmlns:wne="http://schemas.microsoft.com/office/word/2006/wordml" xmlns:wps="http://schemas.microsoft.com/office/word/2010/wordprocessingShape" mc:Ignorable="w14 w15 wp14">
   <w:p>
     <w:pPr>
       <w:pStyle w:val="Header"/>
@@ -5382,7 +5494,7 @@
       <w:rPr>
         <w:noProof/>
       </w:rPr>
-      <w:t>iii</w:t>
+      <w:t>ii</w:t>
     </w:r>
     <w:r>
       <w:fldChar w:fldCharType="end"/>
@@ -5392,7 +5504,7 @@
 </file>
 
 <file path=word/header2.xml><?xml version="1.0" encoding="utf-8"?>
-<w:hdr xmlns:wpc="http://schemas.microsoft.com/office/word/2010/wordprocessingCanvas" xmlns:mo="http://schemas.microsoft.com/office/mac/office/2008/main" xmlns:mc="http://schemas.openxmlformats.org/markup-compatibility/2006" xmlns:mv="urn:schemas-microsoft-com:mac:vml" xmlns:o="urn:schemas-microsoft-com:office:office" xmlns:r="http://schemas.openxmlformats.org/officeDocument/2006/relationships" xmlns:m="http://schemas.openxmlformats.org/officeDocument/2006/math" xmlns:v="urn:schemas-microsoft-com:vml" xmlns:wp14="http://schemas.microsoft.com/office/word/2010/wordprocessingDrawing" xmlns:wp="http://schemas.openxmlformats.org/drawingml/2006/wordprocessingDrawing" xmlns:w10="urn:schemas-microsoft-com:office:word" xmlns:w="http://schemas.openxmlformats.org/wordprocessingml/2006/main" xmlns:w14="http://schemas.microsoft.com/office/word/2010/wordml" xmlns:wpg="http://schemas.microsoft.com/office/word/2010/wordprocessingGroup" xmlns:wpi="http://schemas.microsoft.com/office/word/2010/wordprocessingInk" xmlns:wne="http://schemas.microsoft.com/office/word/2006/wordml" xmlns:wps="http://schemas.microsoft.com/office/word/2010/wordprocessingShape" mc:Ignorable="w14 wp14">
+<w:hdr xmlns:wpc="http://schemas.microsoft.com/office/word/2010/wordprocessingCanvas" xmlns:mc="http://schemas.openxmlformats.org/markup-compatibility/2006" xmlns:o="urn:schemas-microsoft-com:office:office" xmlns:r="http://schemas.openxmlformats.org/officeDocument/2006/relationships" xmlns:m="http://schemas.openxmlformats.org/officeDocument/2006/math" xmlns:v="urn:schemas-microsoft-com:vml" xmlns:wp14="http://schemas.microsoft.com/office/word/2010/wordprocessingDrawing" xmlns:wp="http://schemas.openxmlformats.org/drawingml/2006/wordprocessingDrawing" xmlns:w10="urn:schemas-microsoft-com:office:word" xmlns:w="http://schemas.openxmlformats.org/wordprocessingml/2006/main" xmlns:w14="http://schemas.microsoft.com/office/word/2010/wordml" xmlns:w15="http://schemas.microsoft.com/office/word/2012/wordml" xmlns:wpg="http://schemas.microsoft.com/office/word/2010/wordprocessingGroup" xmlns:wpi="http://schemas.microsoft.com/office/word/2010/wordprocessingInk" xmlns:wne="http://schemas.microsoft.com/office/word/2006/wordml" xmlns:wps="http://schemas.microsoft.com/office/word/2010/wordprocessingShape" mc:Ignorable="w14 w15 wp14">
   <w:p>
     <w:pPr>
       <w:pStyle w:val="Header"/>
@@ -5437,7 +5549,7 @@
       <w:rPr>
         <w:noProof/>
       </w:rPr>
-      <w:t>3</w:t>
+      <w:t>1</w:t>
     </w:r>
     <w:r>
       <w:fldChar w:fldCharType="end"/>
@@ -5447,8 +5559,8 @@
 </file>
 
 <file path=word/numbering.xml><?xml version="1.0" encoding="utf-8"?>
-<w:numbering xmlns:wpc="http://schemas.microsoft.com/office/word/2010/wordprocessingCanvas" xmlns:mo="http://schemas.microsoft.com/office/mac/office/2008/main" xmlns:mc="http://schemas.openxmlformats.org/markup-compatibility/2006" xmlns:mv="urn:schemas-microsoft-com:mac:vml" xmlns:o="urn:schemas-microsoft-com:office:office" xmlns:r="http://schemas.openxmlformats.org/officeDocument/2006/relationships" xmlns:m="http://schemas.openxmlformats.org/officeDocument/2006/math" xmlns:v="urn:schemas-microsoft-com:vml" xmlns:wp14="http://schemas.microsoft.com/office/word/2010/wordprocessingDrawing" xmlns:wp="http://schemas.openxmlformats.org/drawingml/2006/wordprocessingDrawing" xmlns:w10="urn:schemas-microsoft-com:office:word" xmlns:w="http://schemas.openxmlformats.org/wordprocessingml/2006/main" xmlns:w14="http://schemas.microsoft.com/office/word/2010/wordml" xmlns:wpg="http://schemas.microsoft.com/office/word/2010/wordprocessingGroup" xmlns:wpi="http://schemas.microsoft.com/office/word/2010/wordprocessingInk" xmlns:wne="http://schemas.microsoft.com/office/word/2006/wordml" xmlns:wps="http://schemas.microsoft.com/office/word/2010/wordprocessingShape" mc:Ignorable="w14 wp14">
-  <w:abstractNum w:abstractNumId="0">
+<w:numbering xmlns:wpc="http://schemas.microsoft.com/office/word/2010/wordprocessingCanvas" xmlns:mc="http://schemas.openxmlformats.org/markup-compatibility/2006" xmlns:o="urn:schemas-microsoft-com:office:office" xmlns:r="http://schemas.openxmlformats.org/officeDocument/2006/relationships" xmlns:m="http://schemas.openxmlformats.org/officeDocument/2006/math" xmlns:v="urn:schemas-microsoft-com:vml" xmlns:wp14="http://schemas.microsoft.com/office/word/2010/wordprocessingDrawing" xmlns:wp="http://schemas.openxmlformats.org/drawingml/2006/wordprocessingDrawing" xmlns:w10="urn:schemas-microsoft-com:office:word" xmlns:w="http://schemas.openxmlformats.org/wordprocessingml/2006/main" xmlns:w14="http://schemas.microsoft.com/office/word/2010/wordml" xmlns:w15="http://schemas.microsoft.com/office/word/2012/wordml" xmlns:wpg="http://schemas.microsoft.com/office/word/2010/wordprocessingGroup" xmlns:wpi="http://schemas.microsoft.com/office/word/2010/wordprocessingInk" xmlns:wne="http://schemas.microsoft.com/office/word/2006/wordml" xmlns:wps="http://schemas.microsoft.com/office/word/2010/wordprocessingShape" mc:Ignorable="w14 w15 wp14">
+  <w:abstractNum w:abstractNumId="0" w15:restartNumberingAfterBreak="0">
     <w:nsid w:val="FFFFFF1D"/>
     <w:multiLevelType w:val="multilevel"/>
     <w:tmpl w:val="236C5DD4"/>
@@ -5588,7 +5700,7 @@
       </w:rPr>
     </w:lvl>
   </w:abstractNum>
-  <w:abstractNum w:abstractNumId="1">
+  <w:abstractNum w:abstractNumId="1" w15:restartNumberingAfterBreak="0">
     <w:nsid w:val="FFFFFFFB"/>
     <w:multiLevelType w:val="multilevel"/>
     <w:tmpl w:val="04B0567C"/>
@@ -5718,7 +5830,96 @@
       </w:pPr>
     </w:lvl>
   </w:abstractNum>
-  <w:abstractNum w:abstractNumId="2">
+  <w:abstractNum w:abstractNumId="2" w15:restartNumberingAfterBreak="0">
+    <w:nsid w:val="061626D3"/>
+    <w:multiLevelType w:val="hybridMultilevel"/>
+    <w:tmpl w:val="398C023C"/>
+    <w:lvl w:ilvl="0" w:tplc="0409000F">
+      <w:start w:val="1"/>
+      <w:numFmt w:val="decimal"/>
+      <w:lvlText w:val="%1."/>
+      <w:lvlJc w:val="left"/>
+      <w:pPr>
+        <w:ind w:left="720" w:hanging="360"/>
+      </w:pPr>
+      <w:rPr>
+        <w:rFonts w:hint="default"/>
+      </w:rPr>
+    </w:lvl>
+    <w:lvl w:ilvl="1" w:tplc="04090019" w:tentative="1">
+      <w:start w:val="1"/>
+      <w:numFmt w:val="lowerLetter"/>
+      <w:lvlText w:val="%2."/>
+      <w:lvlJc w:val="left"/>
+      <w:pPr>
+        <w:ind w:left="1440" w:hanging="360"/>
+      </w:pPr>
+    </w:lvl>
+    <w:lvl w:ilvl="2" w:tplc="0409001B" w:tentative="1">
+      <w:start w:val="1"/>
+      <w:numFmt w:val="lowerRoman"/>
+      <w:lvlText w:val="%3."/>
+      <w:lvlJc w:val="right"/>
+      <w:pPr>
+        <w:ind w:left="2160" w:hanging="180"/>
+      </w:pPr>
+    </w:lvl>
+    <w:lvl w:ilvl="3" w:tplc="0409000F" w:tentative="1">
+      <w:start w:val="1"/>
+      <w:numFmt w:val="decimal"/>
+      <w:lvlText w:val="%4."/>
+      <w:lvlJc w:val="left"/>
+      <w:pPr>
+        <w:ind w:left="2880" w:hanging="360"/>
+      </w:pPr>
+    </w:lvl>
+    <w:lvl w:ilvl="4" w:tplc="04090019" w:tentative="1">
+      <w:start w:val="1"/>
+      <w:numFmt w:val="lowerLetter"/>
+      <w:lvlText w:val="%5."/>
+      <w:lvlJc w:val="left"/>
+      <w:pPr>
+        <w:ind w:left="3600" w:hanging="360"/>
+      </w:pPr>
+    </w:lvl>
+    <w:lvl w:ilvl="5" w:tplc="0409001B" w:tentative="1">
+      <w:start w:val="1"/>
+      <w:numFmt w:val="lowerRoman"/>
+      <w:lvlText w:val="%6."/>
+      <w:lvlJc w:val="right"/>
+      <w:pPr>
+        <w:ind w:left="4320" w:hanging="180"/>
+      </w:pPr>
+    </w:lvl>
+    <w:lvl w:ilvl="6" w:tplc="0409000F" w:tentative="1">
+      <w:start w:val="1"/>
+      <w:numFmt w:val="decimal"/>
+      <w:lvlText w:val="%7."/>
+      <w:lvlJc w:val="left"/>
+      <w:pPr>
+        <w:ind w:left="5040" w:hanging="360"/>
+      </w:pPr>
+    </w:lvl>
+    <w:lvl w:ilvl="7" w:tplc="04090019" w:tentative="1">
+      <w:start w:val="1"/>
+      <w:numFmt w:val="lowerLetter"/>
+      <w:lvlText w:val="%8."/>
+      <w:lvlJc w:val="left"/>
+      <w:pPr>
+        <w:ind w:left="5760" w:hanging="360"/>
+      </w:pPr>
+    </w:lvl>
+    <w:lvl w:ilvl="8" w:tplc="0409001B" w:tentative="1">
+      <w:start w:val="1"/>
+      <w:numFmt w:val="lowerRoman"/>
+      <w:lvlText w:val="%9."/>
+      <w:lvlJc w:val="right"/>
+      <w:pPr>
+        <w:ind w:left="6480" w:hanging="180"/>
+      </w:pPr>
+    </w:lvl>
+  </w:abstractNum>
+  <w:abstractNum w:abstractNumId="3" w15:restartNumberingAfterBreak="0">
     <w:nsid w:val="1856587E"/>
     <w:multiLevelType w:val="hybridMultilevel"/>
     <w:tmpl w:val="3F668FCA"/>
@@ -5858,7 +6059,7 @@
       </w:rPr>
     </w:lvl>
   </w:abstractNum>
-  <w:abstractNum w:abstractNumId="3">
+  <w:abstractNum w:abstractNumId="4" w15:restartNumberingAfterBreak="0">
     <w:nsid w:val="28754A74"/>
     <w:multiLevelType w:val="multilevel"/>
     <w:tmpl w:val="54BAE08E"/>
@@ -5974,7 +6175,7 @@
       </w:pPr>
     </w:lvl>
   </w:abstractNum>
-  <w:abstractNum w:abstractNumId="4">
+  <w:abstractNum w:abstractNumId="5" w15:restartNumberingAfterBreak="0">
     <w:nsid w:val="2DA71206"/>
     <w:multiLevelType w:val="multilevel"/>
     <w:tmpl w:val="D8BC5BE2"/>
@@ -6042,26 +6243,118 @@
       <w:lvlJc w:val="left"/>
     </w:lvl>
   </w:abstractNum>
+  <w:abstractNum w:abstractNumId="6" w15:restartNumberingAfterBreak="0">
+    <w:nsid w:val="7ABD76D5"/>
+    <w:multiLevelType w:val="hybridMultilevel"/>
+    <w:tmpl w:val="4E86C426"/>
+    <w:lvl w:ilvl="0" w:tplc="0409000F">
+      <w:start w:val="1"/>
+      <w:numFmt w:val="decimal"/>
+      <w:lvlText w:val="%1."/>
+      <w:lvlJc w:val="left"/>
+      <w:pPr>
+        <w:ind w:left="720" w:hanging="360"/>
+      </w:pPr>
+    </w:lvl>
+    <w:lvl w:ilvl="1" w:tplc="04090019" w:tentative="1">
+      <w:start w:val="1"/>
+      <w:numFmt w:val="lowerLetter"/>
+      <w:lvlText w:val="%2."/>
+      <w:lvlJc w:val="left"/>
+      <w:pPr>
+        <w:ind w:left="1440" w:hanging="360"/>
+      </w:pPr>
+    </w:lvl>
+    <w:lvl w:ilvl="2" w:tplc="0409001B" w:tentative="1">
+      <w:start w:val="1"/>
+      <w:numFmt w:val="lowerRoman"/>
+      <w:lvlText w:val="%3."/>
+      <w:lvlJc w:val="right"/>
+      <w:pPr>
+        <w:ind w:left="2160" w:hanging="180"/>
+      </w:pPr>
+    </w:lvl>
+    <w:lvl w:ilvl="3" w:tplc="0409000F" w:tentative="1">
+      <w:start w:val="1"/>
+      <w:numFmt w:val="decimal"/>
+      <w:lvlText w:val="%4."/>
+      <w:lvlJc w:val="left"/>
+      <w:pPr>
+        <w:ind w:left="2880" w:hanging="360"/>
+      </w:pPr>
+    </w:lvl>
+    <w:lvl w:ilvl="4" w:tplc="04090019" w:tentative="1">
+      <w:start w:val="1"/>
+      <w:numFmt w:val="lowerLetter"/>
+      <w:lvlText w:val="%5."/>
+      <w:lvlJc w:val="left"/>
+      <w:pPr>
+        <w:ind w:left="3600" w:hanging="360"/>
+      </w:pPr>
+    </w:lvl>
+    <w:lvl w:ilvl="5" w:tplc="0409001B" w:tentative="1">
+      <w:start w:val="1"/>
+      <w:numFmt w:val="lowerRoman"/>
+      <w:lvlText w:val="%6."/>
+      <w:lvlJc w:val="right"/>
+      <w:pPr>
+        <w:ind w:left="4320" w:hanging="180"/>
+      </w:pPr>
+    </w:lvl>
+    <w:lvl w:ilvl="6" w:tplc="0409000F" w:tentative="1">
+      <w:start w:val="1"/>
+      <w:numFmt w:val="decimal"/>
+      <w:lvlText w:val="%7."/>
+      <w:lvlJc w:val="left"/>
+      <w:pPr>
+        <w:ind w:left="5040" w:hanging="360"/>
+      </w:pPr>
+    </w:lvl>
+    <w:lvl w:ilvl="7" w:tplc="04090019" w:tentative="1">
+      <w:start w:val="1"/>
+      <w:numFmt w:val="lowerLetter"/>
+      <w:lvlText w:val="%8."/>
+      <w:lvlJc w:val="left"/>
+      <w:pPr>
+        <w:ind w:left="5760" w:hanging="360"/>
+      </w:pPr>
+    </w:lvl>
+    <w:lvl w:ilvl="8" w:tplc="0409001B" w:tentative="1">
+      <w:start w:val="1"/>
+      <w:numFmt w:val="lowerRoman"/>
+      <w:lvlText w:val="%9."/>
+      <w:lvlJc w:val="right"/>
+      <w:pPr>
+        <w:ind w:left="6480" w:hanging="180"/>
+      </w:pPr>
+    </w:lvl>
+  </w:abstractNum>
   <w:num w:numId="1">
     <w:abstractNumId w:val="1"/>
   </w:num>
   <w:num w:numId="2">
+    <w:abstractNumId w:val="5"/>
+  </w:num>
+  <w:num w:numId="3">
     <w:abstractNumId w:val="4"/>
   </w:num>
-  <w:num w:numId="3">
+  <w:num w:numId="4">
     <w:abstractNumId w:val="3"/>
-  </w:num>
-  <w:num w:numId="4">
-    <w:abstractNumId w:val="2"/>
   </w:num>
   <w:num w:numId="5">
     <w:abstractNumId w:val="0"/>
+  </w:num>
+  <w:num w:numId="6">
+    <w:abstractNumId w:val="2"/>
+  </w:num>
+  <w:num w:numId="7">
+    <w:abstractNumId w:val="6"/>
   </w:num>
 </w:numbering>
 </file>
 
 <file path=word/styles.xml><?xml version="1.0" encoding="utf-8"?>
-<w:styles xmlns:mc="http://schemas.openxmlformats.org/markup-compatibility/2006" xmlns:r="http://schemas.openxmlformats.org/officeDocument/2006/relationships" xmlns:w="http://schemas.openxmlformats.org/wordprocessingml/2006/main" xmlns:w14="http://schemas.microsoft.com/office/word/2010/wordml" mc:Ignorable="w14">
+<w:styles xmlns:mc="http://schemas.openxmlformats.org/markup-compatibility/2006" xmlns:r="http://schemas.openxmlformats.org/officeDocument/2006/relationships" xmlns:w="http://schemas.openxmlformats.org/wordprocessingml/2006/main" xmlns:w14="http://schemas.microsoft.com/office/word/2010/wordml" xmlns:w15="http://schemas.microsoft.com/office/word/2012/wordml" mc:Ignorable="w14 w15">
   <w:docDefaults>
     <w:rPrDefault>
       <w:rPr>
@@ -6071,145 +6364,369 @@
     </w:rPrDefault>
     <w:pPrDefault/>
   </w:docDefaults>
-  <w:latentStyles w:defLockedState="0" w:defUIPriority="99" w:defSemiHidden="1" w:defUnhideWhenUsed="1" w:defQFormat="0" w:count="276">
-    <w:lsdException w:name="Normal" w:semiHidden="0" w:uiPriority="0" w:unhideWhenUsed="0" w:qFormat="1"/>
-    <w:lsdException w:name="heading 1" w:semiHidden="0" w:uiPriority="9" w:unhideWhenUsed="0" w:qFormat="1"/>
-    <w:lsdException w:name="heading 2" w:semiHidden="0" w:uiPriority="9" w:unhideWhenUsed="0" w:qFormat="1"/>
-    <w:lsdException w:name="heading 3" w:semiHidden="0" w:uiPriority="9" w:unhideWhenUsed="0" w:qFormat="1"/>
-    <w:lsdException w:name="heading 4" w:semiHidden="0" w:uiPriority="9" w:unhideWhenUsed="0" w:qFormat="1"/>
-    <w:lsdException w:name="heading 5" w:semiHidden="0" w:uiPriority="9" w:unhideWhenUsed="0" w:qFormat="1"/>
-    <w:lsdException w:name="heading 6" w:semiHidden="0" w:uiPriority="9" w:unhideWhenUsed="0" w:qFormat="1"/>
-    <w:lsdException w:name="heading 7" w:semiHidden="0" w:uiPriority="9" w:unhideWhenUsed="0" w:qFormat="1"/>
-    <w:lsdException w:name="heading 8" w:semiHidden="0" w:uiPriority="9" w:unhideWhenUsed="0" w:qFormat="1"/>
-    <w:lsdException w:name="heading 9" w:semiHidden="0" w:uiPriority="9" w:unhideWhenUsed="0" w:qFormat="1"/>
-    <w:lsdException w:name="toc 1" w:uiPriority="39"/>
-    <w:lsdException w:name="toc 2" w:uiPriority="39"/>
-    <w:lsdException w:name="toc 3" w:uiPriority="39"/>
-    <w:lsdException w:name="toc 4" w:uiPriority="39"/>
-    <w:lsdException w:name="toc 5" w:uiPriority="39"/>
-    <w:lsdException w:name="toc 6" w:uiPriority="39"/>
-    <w:lsdException w:name="toc 7" w:uiPriority="39"/>
-    <w:lsdException w:name="toc 8" w:uiPriority="39"/>
-    <w:lsdException w:name="toc 9" w:uiPriority="39"/>
-    <w:lsdException w:name="caption" w:uiPriority="35" w:qFormat="1"/>
-    <w:lsdException w:name="Title" w:semiHidden="0" w:uiPriority="10" w:unhideWhenUsed="0" w:qFormat="1"/>
-    <w:lsdException w:name="Default Paragraph Font" w:uiPriority="1"/>
-    <w:lsdException w:name="Subtitle" w:semiHidden="0" w:uiPriority="11" w:unhideWhenUsed="0" w:qFormat="1"/>
-    <w:lsdException w:name="Strong" w:semiHidden="0" w:uiPriority="22" w:unhideWhenUsed="0" w:qFormat="1"/>
-    <w:lsdException w:name="Emphasis" w:semiHidden="0" w:uiPriority="20" w:unhideWhenUsed="0" w:qFormat="1"/>
-    <w:lsdException w:name="Table Grid" w:semiHidden="0" w:uiPriority="59" w:unhideWhenUsed="0"/>
-    <w:lsdException w:name="Note Level 2" w:semiHidden="0" w:unhideWhenUsed="0" w:qFormat="1"/>
-    <w:lsdException w:name="Placeholder Text" w:unhideWhenUsed="0"/>
-    <w:lsdException w:name="No Spacing" w:uiPriority="1" w:unhideWhenUsed="0" w:qFormat="1"/>
-    <w:lsdException w:name="Light Shading" w:semiHidden="0" w:uiPriority="60" w:unhideWhenUsed="0"/>
-    <w:lsdException w:name="Light List" w:semiHidden="0" w:uiPriority="61" w:unhideWhenUsed="0"/>
-    <w:lsdException w:name="Light Grid" w:semiHidden="0" w:uiPriority="62" w:unhideWhenUsed="0"/>
-    <w:lsdException w:name="Medium Shading 1" w:semiHidden="0" w:uiPriority="63" w:unhideWhenUsed="0"/>
-    <w:lsdException w:name="Medium Shading 2" w:semiHidden="0" w:uiPriority="64" w:unhideWhenUsed="0"/>
-    <w:lsdException w:name="Medium List 1" w:semiHidden="0" w:uiPriority="65" w:unhideWhenUsed="0"/>
-    <w:lsdException w:name="Medium List 2" w:semiHidden="0" w:uiPriority="66" w:unhideWhenUsed="0"/>
-    <w:lsdException w:name="Medium Grid 1" w:semiHidden="0" w:uiPriority="67" w:unhideWhenUsed="0"/>
-    <w:lsdException w:name="Medium Grid 2" w:semiHidden="0" w:uiPriority="68" w:unhideWhenUsed="0"/>
-    <w:lsdException w:name="Medium Grid 3" w:semiHidden="0" w:uiPriority="69" w:unhideWhenUsed="0"/>
-    <w:lsdException w:name="Dark List" w:semiHidden="0" w:uiPriority="70" w:unhideWhenUsed="0"/>
-    <w:lsdException w:name="Colorful Shading" w:semiHidden="0" w:uiPriority="71" w:unhideWhenUsed="0"/>
-    <w:lsdException w:name="Colorful List" w:semiHidden="0" w:uiPriority="72" w:unhideWhenUsed="0" w:qFormat="1"/>
-    <w:lsdException w:name="Colorful Grid" w:semiHidden="0" w:uiPriority="73" w:unhideWhenUsed="0" w:qFormat="1"/>
-    <w:lsdException w:name="Light Shading Accent 1" w:semiHidden="0" w:uiPriority="60" w:unhideWhenUsed="0" w:qFormat="1"/>
-    <w:lsdException w:name="Light List Accent 1" w:semiHidden="0" w:uiPriority="61" w:unhideWhenUsed="0"/>
-    <w:lsdException w:name="Light Grid Accent 1" w:semiHidden="0" w:uiPriority="62" w:unhideWhenUsed="0"/>
-    <w:lsdException w:name="Medium Shading 1 Accent 1" w:semiHidden="0" w:uiPriority="63" w:unhideWhenUsed="0"/>
-    <w:lsdException w:name="Medium Shading 2 Accent 1" w:semiHidden="0" w:uiPriority="64" w:unhideWhenUsed="0"/>
-    <w:lsdException w:name="Medium List 1 Accent 1" w:semiHidden="0" w:uiPriority="65" w:unhideWhenUsed="0"/>
-    <w:lsdException w:name="Revision" w:unhideWhenUsed="0"/>
-    <w:lsdException w:name="List Paragraph" w:semiHidden="0" w:uiPriority="34" w:unhideWhenUsed="0" w:qFormat="1"/>
-    <w:lsdException w:name="Quote" w:semiHidden="0" w:uiPriority="29" w:unhideWhenUsed="0" w:qFormat="1"/>
-    <w:lsdException w:name="Intense Quote" w:semiHidden="0" w:uiPriority="30" w:unhideWhenUsed="0" w:qFormat="1"/>
-    <w:lsdException w:name="Medium List 2 Accent 1" w:semiHidden="0" w:uiPriority="66" w:unhideWhenUsed="0"/>
-    <w:lsdException w:name="Medium Grid 1 Accent 1" w:semiHidden="0" w:uiPriority="67" w:unhideWhenUsed="0"/>
-    <w:lsdException w:name="Medium Grid 2 Accent 1" w:semiHidden="0" w:uiPriority="68" w:unhideWhenUsed="0"/>
-    <w:lsdException w:name="Medium Grid 3 Accent 1" w:semiHidden="0" w:uiPriority="69" w:unhideWhenUsed="0"/>
-    <w:lsdException w:name="Dark List Accent 1" w:semiHidden="0" w:uiPriority="70" w:unhideWhenUsed="0"/>
-    <w:lsdException w:name="Colorful Shading Accent 1" w:semiHidden="0" w:uiPriority="71" w:unhideWhenUsed="0"/>
-    <w:lsdException w:name="Colorful List Accent 1" w:semiHidden="0" w:uiPriority="72" w:unhideWhenUsed="0"/>
-    <w:lsdException w:name="Colorful Grid Accent 1" w:semiHidden="0" w:uiPriority="73" w:unhideWhenUsed="0"/>
-    <w:lsdException w:name="Light Shading Accent 2" w:semiHidden="0" w:uiPriority="60" w:unhideWhenUsed="0"/>
-    <w:lsdException w:name="Light List Accent 2" w:semiHidden="0" w:uiPriority="61" w:unhideWhenUsed="0"/>
-    <w:lsdException w:name="Light Grid Accent 2" w:semiHidden="0" w:uiPriority="62" w:unhideWhenUsed="0"/>
-    <w:lsdException w:name="Medium Shading 1 Accent 2" w:semiHidden="0" w:uiPriority="63" w:unhideWhenUsed="0"/>
-    <w:lsdException w:name="Medium Shading 2 Accent 2" w:semiHidden="0" w:uiPriority="64" w:unhideWhenUsed="0"/>
-    <w:lsdException w:name="Medium List 1 Accent 2" w:semiHidden="0" w:uiPriority="65" w:unhideWhenUsed="0"/>
-    <w:lsdException w:name="Medium List 2 Accent 2" w:semiHidden="0" w:uiPriority="66" w:unhideWhenUsed="0"/>
-    <w:lsdException w:name="Medium Grid 1 Accent 2" w:semiHidden="0" w:uiPriority="67" w:unhideWhenUsed="0"/>
-    <w:lsdException w:name="Medium Grid 2 Accent 2" w:semiHidden="0" w:uiPriority="68" w:unhideWhenUsed="0"/>
-    <w:lsdException w:name="Medium Grid 3 Accent 2" w:semiHidden="0" w:uiPriority="69" w:unhideWhenUsed="0"/>
-    <w:lsdException w:name="Dark List Accent 2" w:semiHidden="0" w:uiPriority="70" w:unhideWhenUsed="0"/>
-    <w:lsdException w:name="Colorful Shading Accent 2" w:semiHidden="0" w:uiPriority="71" w:unhideWhenUsed="0"/>
-    <w:lsdException w:name="Colorful List Accent 2" w:semiHidden="0" w:uiPriority="72" w:unhideWhenUsed="0"/>
-    <w:lsdException w:name="Colorful Grid Accent 2" w:semiHidden="0" w:uiPriority="73" w:unhideWhenUsed="0"/>
-    <w:lsdException w:name="Light Shading Accent 3" w:semiHidden="0" w:uiPriority="60" w:unhideWhenUsed="0"/>
-    <w:lsdException w:name="Light List Accent 3" w:semiHidden="0" w:uiPriority="61" w:unhideWhenUsed="0"/>
-    <w:lsdException w:name="Light Grid Accent 3" w:semiHidden="0" w:uiPriority="62" w:unhideWhenUsed="0"/>
-    <w:lsdException w:name="Medium Shading 1 Accent 3" w:semiHidden="0" w:uiPriority="63" w:unhideWhenUsed="0"/>
-    <w:lsdException w:name="Medium Shading 2 Accent 3" w:semiHidden="0" w:uiPriority="64" w:unhideWhenUsed="0"/>
-    <w:lsdException w:name="Medium List 1 Accent 3" w:semiHidden="0" w:uiPriority="65" w:unhideWhenUsed="0"/>
-    <w:lsdException w:name="Medium List 2 Accent 3" w:semiHidden="0" w:uiPriority="66" w:unhideWhenUsed="0"/>
-    <w:lsdException w:name="Medium Grid 1 Accent 3" w:semiHidden="0" w:uiPriority="67" w:unhideWhenUsed="0"/>
-    <w:lsdException w:name="Medium Grid 2 Accent 3" w:semiHidden="0" w:uiPriority="68" w:unhideWhenUsed="0"/>
-    <w:lsdException w:name="Medium Grid 3 Accent 3" w:semiHidden="0" w:uiPriority="69" w:unhideWhenUsed="0"/>
-    <w:lsdException w:name="Dark List Accent 3" w:semiHidden="0" w:uiPriority="70" w:unhideWhenUsed="0"/>
-    <w:lsdException w:name="Colorful Shading Accent 3" w:semiHidden="0" w:uiPriority="71" w:unhideWhenUsed="0"/>
-    <w:lsdException w:name="Colorful List Accent 3" w:semiHidden="0" w:uiPriority="72" w:unhideWhenUsed="0"/>
-    <w:lsdException w:name="Colorful Grid Accent 3" w:semiHidden="0" w:uiPriority="73" w:unhideWhenUsed="0"/>
-    <w:lsdException w:name="Light Shading Accent 4" w:semiHidden="0" w:uiPriority="60" w:unhideWhenUsed="0"/>
-    <w:lsdException w:name="Light List Accent 4" w:semiHidden="0" w:uiPriority="61" w:unhideWhenUsed="0"/>
-    <w:lsdException w:name="Light Grid Accent 4" w:semiHidden="0" w:uiPriority="62" w:unhideWhenUsed="0"/>
-    <w:lsdException w:name="Medium Shading 1 Accent 4" w:semiHidden="0" w:uiPriority="63" w:unhideWhenUsed="0"/>
-    <w:lsdException w:name="Medium Shading 2 Accent 4" w:semiHidden="0" w:uiPriority="64" w:unhideWhenUsed="0"/>
-    <w:lsdException w:name="Medium List 1 Accent 4" w:semiHidden="0" w:uiPriority="65" w:unhideWhenUsed="0"/>
-    <w:lsdException w:name="Medium List 2 Accent 4" w:semiHidden="0" w:uiPriority="66" w:unhideWhenUsed="0"/>
-    <w:lsdException w:name="Medium Grid 1 Accent 4" w:semiHidden="0" w:uiPriority="67" w:unhideWhenUsed="0"/>
-    <w:lsdException w:name="Medium Grid 2 Accent 4" w:semiHidden="0" w:uiPriority="68" w:unhideWhenUsed="0"/>
-    <w:lsdException w:name="Medium Grid 3 Accent 4" w:semiHidden="0" w:uiPriority="69" w:unhideWhenUsed="0"/>
-    <w:lsdException w:name="Dark List Accent 4" w:semiHidden="0" w:uiPriority="70" w:unhideWhenUsed="0"/>
-    <w:lsdException w:name="Colorful Shading Accent 4" w:semiHidden="0" w:uiPriority="71" w:unhideWhenUsed="0"/>
-    <w:lsdException w:name="Colorful List Accent 4" w:semiHidden="0" w:uiPriority="72" w:unhideWhenUsed="0"/>
-    <w:lsdException w:name="Colorful Grid Accent 4" w:semiHidden="0" w:uiPriority="73" w:unhideWhenUsed="0"/>
-    <w:lsdException w:name="Light Shading Accent 5" w:semiHidden="0" w:uiPriority="60" w:unhideWhenUsed="0"/>
-    <w:lsdException w:name="Light List Accent 5" w:semiHidden="0" w:uiPriority="61" w:unhideWhenUsed="0"/>
-    <w:lsdException w:name="Light Grid Accent 5" w:semiHidden="0" w:uiPriority="62" w:unhideWhenUsed="0"/>
-    <w:lsdException w:name="Medium Shading 1 Accent 5" w:semiHidden="0" w:uiPriority="63" w:unhideWhenUsed="0"/>
-    <w:lsdException w:name="Medium Shading 2 Accent 5" w:semiHidden="0" w:uiPriority="64" w:unhideWhenUsed="0"/>
-    <w:lsdException w:name="Medium List 1 Accent 5" w:semiHidden="0" w:uiPriority="65" w:unhideWhenUsed="0"/>
-    <w:lsdException w:name="Medium List 2 Accent 5" w:semiHidden="0" w:uiPriority="66" w:unhideWhenUsed="0"/>
-    <w:lsdException w:name="Medium Grid 1 Accent 5" w:semiHidden="0" w:uiPriority="67" w:unhideWhenUsed="0"/>
-    <w:lsdException w:name="Medium Grid 2 Accent 5" w:semiHidden="0" w:uiPriority="68" w:unhideWhenUsed="0"/>
-    <w:lsdException w:name="Medium Grid 3 Accent 5" w:semiHidden="0" w:uiPriority="69" w:unhideWhenUsed="0"/>
-    <w:lsdException w:name="Dark List Accent 5" w:semiHidden="0" w:uiPriority="70" w:unhideWhenUsed="0"/>
-    <w:lsdException w:name="Colorful Shading Accent 5" w:semiHidden="0" w:uiPriority="71" w:unhideWhenUsed="0"/>
-    <w:lsdException w:name="Colorful List Accent 5" w:semiHidden="0" w:uiPriority="72" w:unhideWhenUsed="0"/>
-    <w:lsdException w:name="Colorful Grid Accent 5" w:semiHidden="0" w:uiPriority="73" w:unhideWhenUsed="0"/>
-    <w:lsdException w:name="Light Shading Accent 6" w:semiHidden="0" w:uiPriority="60" w:unhideWhenUsed="0"/>
-    <w:lsdException w:name="Light List Accent 6" w:semiHidden="0" w:uiPriority="61" w:unhideWhenUsed="0"/>
-    <w:lsdException w:name="Light Grid Accent 6" w:semiHidden="0" w:uiPriority="62" w:unhideWhenUsed="0"/>
-    <w:lsdException w:name="Medium Shading 1 Accent 6" w:semiHidden="0" w:uiPriority="63" w:unhideWhenUsed="0"/>
-    <w:lsdException w:name="Medium Shading 2 Accent 6" w:semiHidden="0" w:uiPriority="64" w:unhideWhenUsed="0"/>
-    <w:lsdException w:name="Medium List 1 Accent 6" w:semiHidden="0" w:uiPriority="65" w:unhideWhenUsed="0" w:qFormat="1"/>
-    <w:lsdException w:name="Medium List 2 Accent 6" w:semiHidden="0" w:uiPriority="66" w:unhideWhenUsed="0" w:qFormat="1"/>
-    <w:lsdException w:name="Medium Grid 1 Accent 6" w:semiHidden="0" w:uiPriority="67" w:unhideWhenUsed="0" w:qFormat="1"/>
-    <w:lsdException w:name="Medium Grid 2 Accent 6" w:semiHidden="0" w:uiPriority="68" w:unhideWhenUsed="0" w:qFormat="1"/>
-    <w:lsdException w:name="Medium Grid 3 Accent 6" w:semiHidden="0" w:uiPriority="69" w:unhideWhenUsed="0" w:qFormat="1"/>
-    <w:lsdException w:name="Dark List Accent 6" w:semiHidden="0" w:uiPriority="70" w:unhideWhenUsed="0"/>
+  <w:latentStyles w:defLockedState="0" w:defUIPriority="99" w:defSemiHidden="0" w:defUnhideWhenUsed="0" w:defQFormat="0" w:count="371">
+    <w:lsdException w:name="Normal" w:uiPriority="0" w:qFormat="1"/>
+    <w:lsdException w:name="heading 1" w:uiPriority="9" w:qFormat="1"/>
+    <w:lsdException w:name="heading 2" w:uiPriority="9" w:qFormat="1"/>
+    <w:lsdException w:name="heading 3" w:uiPriority="9" w:qFormat="1"/>
+    <w:lsdException w:name="heading 4" w:uiPriority="9" w:qFormat="1"/>
+    <w:lsdException w:name="heading 5" w:uiPriority="9" w:qFormat="1"/>
+    <w:lsdException w:name="heading 6" w:uiPriority="9" w:qFormat="1"/>
+    <w:lsdException w:name="heading 7" w:uiPriority="9" w:qFormat="1"/>
+    <w:lsdException w:name="heading 8" w:uiPriority="9" w:qFormat="1"/>
+    <w:lsdException w:name="heading 9" w:uiPriority="9" w:qFormat="1"/>
+    <w:lsdException w:name="index 1" w:semiHidden="1" w:unhideWhenUsed="1"/>
+    <w:lsdException w:name="index 2" w:semiHidden="1" w:unhideWhenUsed="1"/>
+    <w:lsdException w:name="index 3" w:semiHidden="1" w:unhideWhenUsed="1"/>
+    <w:lsdException w:name="index 4" w:semiHidden="1" w:unhideWhenUsed="1"/>
+    <w:lsdException w:name="index 5" w:semiHidden="1" w:unhideWhenUsed="1"/>
+    <w:lsdException w:name="index 6" w:semiHidden="1" w:unhideWhenUsed="1"/>
+    <w:lsdException w:name="index 7" w:semiHidden="1" w:unhideWhenUsed="1"/>
+    <w:lsdException w:name="index 8" w:semiHidden="1" w:unhideWhenUsed="1"/>
+    <w:lsdException w:name="index 9" w:semiHidden="1" w:unhideWhenUsed="1"/>
+    <w:lsdException w:name="toc 1" w:semiHidden="1" w:uiPriority="39" w:unhideWhenUsed="1"/>
+    <w:lsdException w:name="toc 2" w:semiHidden="1" w:uiPriority="39" w:unhideWhenUsed="1"/>
+    <w:lsdException w:name="toc 3" w:semiHidden="1" w:uiPriority="39" w:unhideWhenUsed="1"/>
+    <w:lsdException w:name="toc 4" w:semiHidden="1" w:uiPriority="39" w:unhideWhenUsed="1"/>
+    <w:lsdException w:name="toc 5" w:semiHidden="1" w:uiPriority="39" w:unhideWhenUsed="1"/>
+    <w:lsdException w:name="toc 6" w:semiHidden="1" w:uiPriority="39" w:unhideWhenUsed="1"/>
+    <w:lsdException w:name="toc 7" w:semiHidden="1" w:uiPriority="39" w:unhideWhenUsed="1"/>
+    <w:lsdException w:name="toc 8" w:semiHidden="1" w:uiPriority="39" w:unhideWhenUsed="1"/>
+    <w:lsdException w:name="toc 9" w:semiHidden="1" w:uiPriority="39" w:unhideWhenUsed="1"/>
+    <w:lsdException w:name="Normal Indent" w:semiHidden="1" w:unhideWhenUsed="1"/>
+    <w:lsdException w:name="footnote text" w:semiHidden="1" w:unhideWhenUsed="1"/>
+    <w:lsdException w:name="annotation text" w:semiHidden="1" w:unhideWhenUsed="1"/>
+    <w:lsdException w:name="header" w:semiHidden="1" w:unhideWhenUsed="1"/>
+    <w:lsdException w:name="footer" w:semiHidden="1" w:unhideWhenUsed="1"/>
+    <w:lsdException w:name="index heading" w:semiHidden="1" w:unhideWhenUsed="1"/>
+    <w:lsdException w:name="caption" w:semiHidden="1" w:uiPriority="35" w:unhideWhenUsed="1" w:qFormat="1"/>
+    <w:lsdException w:name="table of figures" w:semiHidden="1" w:unhideWhenUsed="1"/>
+    <w:lsdException w:name="envelope address" w:semiHidden="1" w:unhideWhenUsed="1"/>
+    <w:lsdException w:name="envelope return" w:semiHidden="1" w:unhideWhenUsed="1"/>
+    <w:lsdException w:name="footnote reference" w:semiHidden="1" w:unhideWhenUsed="1"/>
+    <w:lsdException w:name="annotation reference" w:semiHidden="1" w:unhideWhenUsed="1"/>
+    <w:lsdException w:name="line number" w:semiHidden="1" w:unhideWhenUsed="1"/>
+    <w:lsdException w:name="page number" w:semiHidden="1" w:unhideWhenUsed="1"/>
+    <w:lsdException w:name="endnote reference" w:semiHidden="1" w:unhideWhenUsed="1"/>
+    <w:lsdException w:name="endnote text" w:semiHidden="1" w:unhideWhenUsed="1"/>
+    <w:lsdException w:name="table of authorities" w:semiHidden="1" w:unhideWhenUsed="1"/>
+    <w:lsdException w:name="macro" w:semiHidden="1" w:unhideWhenUsed="1"/>
+    <w:lsdException w:name="toa heading" w:semiHidden="1" w:unhideWhenUsed="1"/>
+    <w:lsdException w:name="List" w:semiHidden="1" w:unhideWhenUsed="1"/>
+    <w:lsdException w:name="List Bullet" w:semiHidden="1" w:unhideWhenUsed="1"/>
+    <w:lsdException w:name="List Number" w:semiHidden="1" w:unhideWhenUsed="1"/>
+    <w:lsdException w:name="List 2" w:semiHidden="1" w:unhideWhenUsed="1"/>
+    <w:lsdException w:name="List 3" w:semiHidden="1" w:unhideWhenUsed="1"/>
+    <w:lsdException w:name="List 4" w:semiHidden="1" w:unhideWhenUsed="1"/>
+    <w:lsdException w:name="List 5" w:semiHidden="1" w:unhideWhenUsed="1"/>
+    <w:lsdException w:name="List Bullet 2" w:semiHidden="1" w:unhideWhenUsed="1"/>
+    <w:lsdException w:name="List Bullet 3" w:semiHidden="1" w:unhideWhenUsed="1"/>
+    <w:lsdException w:name="List Bullet 4" w:semiHidden="1" w:unhideWhenUsed="1"/>
+    <w:lsdException w:name="List Bullet 5" w:semiHidden="1" w:unhideWhenUsed="1"/>
+    <w:lsdException w:name="List Number 2" w:semiHidden="1" w:unhideWhenUsed="1"/>
+    <w:lsdException w:name="List Number 3" w:semiHidden="1" w:unhideWhenUsed="1"/>
+    <w:lsdException w:name="List Number 4" w:semiHidden="1" w:unhideWhenUsed="1"/>
+    <w:lsdException w:name="List Number 5" w:semiHidden="1" w:unhideWhenUsed="1"/>
+    <w:lsdException w:name="Title" w:uiPriority="10" w:qFormat="1"/>
+    <w:lsdException w:name="Closing" w:semiHidden="1" w:unhideWhenUsed="1"/>
+    <w:lsdException w:name="Signature" w:semiHidden="1" w:unhideWhenUsed="1"/>
+    <w:lsdException w:name="Default Paragraph Font" w:semiHidden="1" w:uiPriority="1" w:unhideWhenUsed="1"/>
+    <w:lsdException w:name="Body Text" w:semiHidden="1" w:unhideWhenUsed="1"/>
+    <w:lsdException w:name="Body Text Indent" w:semiHidden="1" w:unhideWhenUsed="1"/>
+    <w:lsdException w:name="List Continue" w:semiHidden="1" w:unhideWhenUsed="1"/>
+    <w:lsdException w:name="List Continue 2" w:semiHidden="1" w:unhideWhenUsed="1"/>
+    <w:lsdException w:name="List Continue 3" w:semiHidden="1" w:unhideWhenUsed="1"/>
+    <w:lsdException w:name="List Continue 4" w:semiHidden="1" w:unhideWhenUsed="1"/>
+    <w:lsdException w:name="List Continue 5" w:semiHidden="1" w:unhideWhenUsed="1"/>
+    <w:lsdException w:name="Message Header" w:semiHidden="1" w:unhideWhenUsed="1"/>
+    <w:lsdException w:name="Subtitle" w:uiPriority="11" w:qFormat="1"/>
+    <w:lsdException w:name="Salutation" w:semiHidden="1" w:unhideWhenUsed="1"/>
+    <w:lsdException w:name="Date" w:semiHidden="1" w:unhideWhenUsed="1"/>
+    <w:lsdException w:name="Body Text First Indent" w:semiHidden="1" w:unhideWhenUsed="1"/>
+    <w:lsdException w:name="Body Text First Indent 2" w:semiHidden="1" w:unhideWhenUsed="1"/>
+    <w:lsdException w:name="Note Heading" w:semiHidden="1" w:unhideWhenUsed="1"/>
+    <w:lsdException w:name="Body Text 2" w:semiHidden="1" w:unhideWhenUsed="1"/>
+    <w:lsdException w:name="Body Text 3" w:semiHidden="1" w:unhideWhenUsed="1"/>
+    <w:lsdException w:name="Body Text Indent 2" w:semiHidden="1" w:unhideWhenUsed="1"/>
+    <w:lsdException w:name="Body Text Indent 3" w:semiHidden="1" w:unhideWhenUsed="1"/>
+    <w:lsdException w:name="Block Text" w:semiHidden="1" w:unhideWhenUsed="1"/>
+    <w:lsdException w:name="Hyperlink" w:semiHidden="1" w:unhideWhenUsed="1"/>
+    <w:lsdException w:name="FollowedHyperlink" w:semiHidden="1" w:unhideWhenUsed="1"/>
+    <w:lsdException w:name="Strong" w:uiPriority="22" w:qFormat="1"/>
+    <w:lsdException w:name="Emphasis" w:uiPriority="20" w:qFormat="1"/>
+    <w:lsdException w:name="Document Map" w:semiHidden="1" w:unhideWhenUsed="1"/>
+    <w:lsdException w:name="Plain Text" w:semiHidden="1" w:unhideWhenUsed="1"/>
+    <w:lsdException w:name="E-mail Signature" w:semiHidden="1" w:unhideWhenUsed="1"/>
+    <w:lsdException w:name="HTML Top of Form" w:semiHidden="1" w:unhideWhenUsed="1"/>
+    <w:lsdException w:name="HTML Bottom of Form" w:semiHidden="1" w:unhideWhenUsed="1"/>
+    <w:lsdException w:name="Normal (Web)" w:semiHidden="1" w:unhideWhenUsed="1"/>
+    <w:lsdException w:name="HTML Acronym" w:semiHidden="1" w:unhideWhenUsed="1"/>
+    <w:lsdException w:name="HTML Address" w:semiHidden="1" w:unhideWhenUsed="1"/>
+    <w:lsdException w:name="HTML Cite" w:semiHidden="1" w:unhideWhenUsed="1"/>
+    <w:lsdException w:name="HTML Code" w:semiHidden="1" w:unhideWhenUsed="1"/>
+    <w:lsdException w:name="HTML Definition" w:semiHidden="1" w:unhideWhenUsed="1"/>
+    <w:lsdException w:name="HTML Keyboard" w:semiHidden="1" w:unhideWhenUsed="1"/>
+    <w:lsdException w:name="HTML Preformatted" w:semiHidden="1" w:unhideWhenUsed="1"/>
+    <w:lsdException w:name="HTML Sample" w:semiHidden="1" w:unhideWhenUsed="1"/>
+    <w:lsdException w:name="HTML Typewriter" w:semiHidden="1" w:unhideWhenUsed="1"/>
+    <w:lsdException w:name="HTML Variable" w:semiHidden="1" w:unhideWhenUsed="1"/>
+    <w:lsdException w:name="Normal Table" w:semiHidden="1" w:unhideWhenUsed="1"/>
+    <w:lsdException w:name="annotation subject" w:semiHidden="1" w:unhideWhenUsed="1"/>
+    <w:lsdException w:name="No List" w:semiHidden="1" w:unhideWhenUsed="1"/>
+    <w:lsdException w:name="Outline List 1" w:semiHidden="1" w:unhideWhenUsed="1"/>
+    <w:lsdException w:name="Outline List 2" w:semiHidden="1" w:unhideWhenUsed="1"/>
+    <w:lsdException w:name="Outline List 3" w:semiHidden="1" w:unhideWhenUsed="1"/>
+    <w:lsdException w:name="Table Simple 1" w:semiHidden="1" w:unhideWhenUsed="1"/>
+    <w:lsdException w:name="Table Simple 2" w:semiHidden="1" w:unhideWhenUsed="1"/>
+    <w:lsdException w:name="Table Simple 3" w:semiHidden="1" w:unhideWhenUsed="1"/>
+    <w:lsdException w:name="Table Classic 1" w:semiHidden="1" w:unhideWhenUsed="1"/>
+    <w:lsdException w:name="Table Classic 2" w:semiHidden="1" w:unhideWhenUsed="1"/>
+    <w:lsdException w:name="Table Classic 3" w:semiHidden="1" w:unhideWhenUsed="1"/>
+    <w:lsdException w:name="Table Classic 4" w:semiHidden="1" w:unhideWhenUsed="1"/>
+    <w:lsdException w:name="Table Colorful 1" w:semiHidden="1" w:unhideWhenUsed="1"/>
+    <w:lsdException w:name="Table Colorful 2" w:semiHidden="1" w:unhideWhenUsed="1"/>
+    <w:lsdException w:name="Table Colorful 3" w:semiHidden="1" w:unhideWhenUsed="1"/>
+    <w:lsdException w:name="Table Columns 1" w:semiHidden="1" w:unhideWhenUsed="1"/>
+    <w:lsdException w:name="Table Columns 2" w:semiHidden="1" w:unhideWhenUsed="1"/>
+    <w:lsdException w:name="Table Columns 3" w:semiHidden="1" w:unhideWhenUsed="1"/>
+    <w:lsdException w:name="Table Columns 4" w:semiHidden="1" w:unhideWhenUsed="1"/>
+    <w:lsdException w:name="Table Columns 5" w:semiHidden="1" w:unhideWhenUsed="1"/>
+    <w:lsdException w:name="Table Grid 1" w:semiHidden="1" w:unhideWhenUsed="1"/>
+    <w:lsdException w:name="Table Grid 2" w:semiHidden="1" w:unhideWhenUsed="1"/>
+    <w:lsdException w:name="Table Grid 3" w:semiHidden="1" w:unhideWhenUsed="1"/>
+    <w:lsdException w:name="Table Grid 4" w:semiHidden="1" w:unhideWhenUsed="1"/>
+    <w:lsdException w:name="Table Grid 5" w:semiHidden="1" w:unhideWhenUsed="1"/>
+    <w:lsdException w:name="Table Grid 6" w:semiHidden="1" w:unhideWhenUsed="1"/>
+    <w:lsdException w:name="Table Grid 7" w:semiHidden="1" w:unhideWhenUsed="1"/>
+    <w:lsdException w:name="Table Grid 8" w:semiHidden="1" w:unhideWhenUsed="1"/>
+    <w:lsdException w:name="Table List 1" w:semiHidden="1" w:unhideWhenUsed="1"/>
+    <w:lsdException w:name="Table List 2" w:semiHidden="1" w:unhideWhenUsed="1"/>
+    <w:lsdException w:name="Table List 3" w:semiHidden="1" w:unhideWhenUsed="1"/>
+    <w:lsdException w:name="Table List 4" w:semiHidden="1" w:unhideWhenUsed="1"/>
+    <w:lsdException w:name="Table List 5" w:semiHidden="1" w:unhideWhenUsed="1"/>
+    <w:lsdException w:name="Table List 6" w:semiHidden="1" w:unhideWhenUsed="1"/>
+    <w:lsdException w:name="Table List 7" w:semiHidden="1" w:unhideWhenUsed="1"/>
+    <w:lsdException w:name="Table List 8" w:semiHidden="1" w:unhideWhenUsed="1"/>
+    <w:lsdException w:name="Table 3D effects 1" w:semiHidden="1" w:unhideWhenUsed="1"/>
+    <w:lsdException w:name="Table 3D effects 2" w:semiHidden="1" w:unhideWhenUsed="1"/>
+    <w:lsdException w:name="Table 3D effects 3" w:semiHidden="1" w:unhideWhenUsed="1"/>
+    <w:lsdException w:name="Table Contemporary" w:semiHidden="1" w:unhideWhenUsed="1"/>
+    <w:lsdException w:name="Table Elegant" w:semiHidden="1" w:unhideWhenUsed="1"/>
+    <w:lsdException w:name="Table Professional" w:semiHidden="1" w:unhideWhenUsed="1"/>
+    <w:lsdException w:name="Table Subtle 1" w:semiHidden="1" w:unhideWhenUsed="1"/>
+    <w:lsdException w:name="Table Subtle 2" w:semiHidden="1" w:unhideWhenUsed="1"/>
+    <w:lsdException w:name="Table Web 1" w:semiHidden="1" w:unhideWhenUsed="1"/>
+    <w:lsdException w:name="Table Web 2" w:semiHidden="1" w:unhideWhenUsed="1"/>
+    <w:lsdException w:name="Table Web 3" w:semiHidden="1" w:unhideWhenUsed="1"/>
+    <w:lsdException w:name="Balloon Text" w:semiHidden="1" w:unhideWhenUsed="1"/>
+    <w:lsdException w:name="Table Grid" w:uiPriority="59"/>
+    <w:lsdException w:name="Table Theme" w:semiHidden="1" w:unhideWhenUsed="1"/>
+    <w:lsdException w:name="Placeholder Text" w:semiHidden="1"/>
+    <w:lsdException w:name="No Spacing" w:uiPriority="1" w:qFormat="1"/>
+    <w:lsdException w:name="Light Shading" w:uiPriority="60"/>
+    <w:lsdException w:name="Light List" w:uiPriority="61"/>
+    <w:lsdException w:name="Light Grid" w:uiPriority="62"/>
+    <w:lsdException w:name="Medium Shading 1" w:uiPriority="63"/>
+    <w:lsdException w:name="Medium Shading 2" w:uiPriority="64"/>
+    <w:lsdException w:name="Medium List 1" w:uiPriority="65"/>
+    <w:lsdException w:name="Medium List 2" w:uiPriority="66"/>
+    <w:lsdException w:name="Medium Grid 1" w:uiPriority="67"/>
+    <w:lsdException w:name="Medium Grid 2" w:uiPriority="68"/>
+    <w:lsdException w:name="Medium Grid 3" w:uiPriority="69"/>
+    <w:lsdException w:name="Dark List" w:uiPriority="70"/>
+    <w:lsdException w:name="Colorful Shading" w:uiPriority="71"/>
+    <w:lsdException w:name="Colorful List" w:uiPriority="72" w:qFormat="1"/>
+    <w:lsdException w:name="Colorful Grid" w:uiPriority="73" w:qFormat="1"/>
+    <w:lsdException w:name="Light Shading Accent 1" w:uiPriority="60" w:qFormat="1"/>
+    <w:lsdException w:name="Light List Accent 1" w:uiPriority="61"/>
+    <w:lsdException w:name="Light Grid Accent 1" w:uiPriority="62"/>
+    <w:lsdException w:name="Medium Shading 1 Accent 1" w:uiPriority="63"/>
+    <w:lsdException w:name="Medium Shading 2 Accent 1" w:uiPriority="64"/>
+    <w:lsdException w:name="Medium List 1 Accent 1" w:uiPriority="65"/>
+    <w:lsdException w:name="Revision" w:semiHidden="1"/>
+    <w:lsdException w:name="List Paragraph" w:uiPriority="34" w:qFormat="1"/>
+    <w:lsdException w:name="Quote" w:uiPriority="29" w:qFormat="1"/>
+    <w:lsdException w:name="Intense Quote" w:uiPriority="30" w:qFormat="1"/>
+    <w:lsdException w:name="Medium List 2 Accent 1" w:uiPriority="66"/>
+    <w:lsdException w:name="Medium Grid 1 Accent 1" w:uiPriority="67"/>
+    <w:lsdException w:name="Medium Grid 2 Accent 1" w:uiPriority="68"/>
+    <w:lsdException w:name="Medium Grid 3 Accent 1" w:uiPriority="69"/>
+    <w:lsdException w:name="Dark List Accent 1" w:uiPriority="70"/>
+    <w:lsdException w:name="Colorful Shading Accent 1" w:uiPriority="71"/>
+    <w:lsdException w:name="Colorful List Accent 1" w:uiPriority="72"/>
+    <w:lsdException w:name="Colorful Grid Accent 1" w:uiPriority="73"/>
+    <w:lsdException w:name="Light Shading Accent 2" w:uiPriority="60"/>
+    <w:lsdException w:name="Light List Accent 2" w:uiPriority="61"/>
+    <w:lsdException w:name="Light Grid Accent 2" w:uiPriority="62"/>
+    <w:lsdException w:name="Medium Shading 1 Accent 2" w:uiPriority="63"/>
+    <w:lsdException w:name="Medium Shading 2 Accent 2" w:uiPriority="64"/>
+    <w:lsdException w:name="Medium List 1 Accent 2" w:uiPriority="65"/>
+    <w:lsdException w:name="Medium List 2 Accent 2" w:uiPriority="66"/>
+    <w:lsdException w:name="Medium Grid 1 Accent 2" w:uiPriority="67"/>
+    <w:lsdException w:name="Medium Grid 2 Accent 2" w:uiPriority="68"/>
+    <w:lsdException w:name="Medium Grid 3 Accent 2" w:uiPriority="69"/>
+    <w:lsdException w:name="Dark List Accent 2" w:uiPriority="70"/>
+    <w:lsdException w:name="Colorful Shading Accent 2" w:uiPriority="71"/>
+    <w:lsdException w:name="Colorful List Accent 2" w:uiPriority="72"/>
+    <w:lsdException w:name="Colorful Grid Accent 2" w:uiPriority="73"/>
+    <w:lsdException w:name="Light Shading Accent 3" w:uiPriority="60"/>
+    <w:lsdException w:name="Light List Accent 3" w:uiPriority="61"/>
+    <w:lsdException w:name="Light Grid Accent 3" w:uiPriority="62"/>
+    <w:lsdException w:name="Medium Shading 1 Accent 3" w:uiPriority="63"/>
+    <w:lsdException w:name="Medium Shading 2 Accent 3" w:uiPriority="64"/>
+    <w:lsdException w:name="Medium List 1 Accent 3" w:uiPriority="65"/>
+    <w:lsdException w:name="Medium List 2 Accent 3" w:uiPriority="66"/>
+    <w:lsdException w:name="Medium Grid 1 Accent 3" w:uiPriority="67"/>
+    <w:lsdException w:name="Medium Grid 2 Accent 3" w:uiPriority="68"/>
+    <w:lsdException w:name="Medium Grid 3 Accent 3" w:uiPriority="69"/>
+    <w:lsdException w:name="Dark List Accent 3" w:uiPriority="70"/>
+    <w:lsdException w:name="Colorful Shading Accent 3" w:uiPriority="71"/>
+    <w:lsdException w:name="Colorful List Accent 3" w:uiPriority="72"/>
+    <w:lsdException w:name="Colorful Grid Accent 3" w:uiPriority="73"/>
+    <w:lsdException w:name="Light Shading Accent 4" w:uiPriority="60"/>
+    <w:lsdException w:name="Light List Accent 4" w:uiPriority="61"/>
+    <w:lsdException w:name="Light Grid Accent 4" w:uiPriority="62"/>
+    <w:lsdException w:name="Medium Shading 1 Accent 4" w:uiPriority="63"/>
+    <w:lsdException w:name="Medium Shading 2 Accent 4" w:uiPriority="64"/>
+    <w:lsdException w:name="Medium List 1 Accent 4" w:uiPriority="65"/>
+    <w:lsdException w:name="Medium List 2 Accent 4" w:uiPriority="66"/>
+    <w:lsdException w:name="Medium Grid 1 Accent 4" w:uiPriority="67"/>
+    <w:lsdException w:name="Medium Grid 2 Accent 4" w:uiPriority="68"/>
+    <w:lsdException w:name="Medium Grid 3 Accent 4" w:uiPriority="69"/>
+    <w:lsdException w:name="Dark List Accent 4" w:uiPriority="70"/>
+    <w:lsdException w:name="Colorful Shading Accent 4" w:uiPriority="71"/>
+    <w:lsdException w:name="Colorful List Accent 4" w:uiPriority="72"/>
+    <w:lsdException w:name="Colorful Grid Accent 4" w:uiPriority="73"/>
+    <w:lsdException w:name="Light Shading Accent 5" w:uiPriority="60"/>
+    <w:lsdException w:name="Light List Accent 5" w:uiPriority="61"/>
+    <w:lsdException w:name="Light Grid Accent 5" w:uiPriority="62"/>
+    <w:lsdException w:name="Medium Shading 1 Accent 5" w:uiPriority="63"/>
+    <w:lsdException w:name="Medium Shading 2 Accent 5" w:uiPriority="64"/>
+    <w:lsdException w:name="Medium List 1 Accent 5" w:uiPriority="65"/>
+    <w:lsdException w:name="Medium List 2 Accent 5" w:uiPriority="66"/>
+    <w:lsdException w:name="Medium Grid 1 Accent 5" w:uiPriority="67"/>
+    <w:lsdException w:name="Medium Grid 2 Accent 5" w:uiPriority="68"/>
+    <w:lsdException w:name="Medium Grid 3 Accent 5" w:uiPriority="69"/>
+    <w:lsdException w:name="Dark List Accent 5" w:uiPriority="70"/>
+    <w:lsdException w:name="Colorful Shading Accent 5" w:uiPriority="71"/>
+    <w:lsdException w:name="Colorful List Accent 5" w:uiPriority="72"/>
+    <w:lsdException w:name="Colorful Grid Accent 5" w:uiPriority="73"/>
+    <w:lsdException w:name="Light Shading Accent 6" w:uiPriority="60"/>
+    <w:lsdException w:name="Light List Accent 6" w:uiPriority="61"/>
+    <w:lsdException w:name="Light Grid Accent 6" w:uiPriority="62"/>
+    <w:lsdException w:name="Medium Shading 1 Accent 6" w:uiPriority="63"/>
+    <w:lsdException w:name="Medium Shading 2 Accent 6" w:uiPriority="64"/>
+    <w:lsdException w:name="Medium List 1 Accent 6" w:uiPriority="65" w:qFormat="1"/>
+    <w:lsdException w:name="Medium List 2 Accent 6" w:uiPriority="66" w:qFormat="1"/>
+    <w:lsdException w:name="Medium Grid 1 Accent 6" w:uiPriority="67" w:qFormat="1"/>
+    <w:lsdException w:name="Medium Grid 2 Accent 6" w:uiPriority="68" w:qFormat="1"/>
+    <w:lsdException w:name="Medium Grid 3 Accent 6" w:uiPriority="69" w:qFormat="1"/>
+    <w:lsdException w:name="Dark List Accent 6" w:uiPriority="70"/>
     <w:lsdException w:name="Colorful Shading Accent 6" w:uiPriority="71" w:qFormat="1"/>
-    <w:lsdException w:name="Colorful List Accent 6" w:semiHidden="0" w:uiPriority="72" w:unhideWhenUsed="0"/>
-    <w:lsdException w:name="Colorful Grid Accent 6" w:semiHidden="0" w:uiPriority="73" w:unhideWhenUsed="0"/>
-    <w:lsdException w:name="Subtle Emphasis" w:semiHidden="0" w:uiPriority="19" w:unhideWhenUsed="0" w:qFormat="1"/>
-    <w:lsdException w:name="Intense Emphasis" w:semiHidden="0" w:uiPriority="21" w:unhideWhenUsed="0" w:qFormat="1"/>
-    <w:lsdException w:name="Subtle Reference" w:semiHidden="0" w:uiPriority="31" w:unhideWhenUsed="0" w:qFormat="1"/>
-    <w:lsdException w:name="Intense Reference" w:semiHidden="0" w:uiPriority="32" w:unhideWhenUsed="0" w:qFormat="1"/>
-    <w:lsdException w:name="Book Title" w:semiHidden="0" w:uiPriority="33" w:unhideWhenUsed="0" w:qFormat="1"/>
-    <w:lsdException w:name="Bibliography" w:uiPriority="37"/>
-    <w:lsdException w:name="TOC Heading" w:uiPriority="39" w:qFormat="1"/>
+    <w:lsdException w:name="Colorful List Accent 6" w:uiPriority="72"/>
+    <w:lsdException w:name="Colorful Grid Accent 6" w:uiPriority="73"/>
+    <w:lsdException w:name="Subtle Emphasis" w:uiPriority="19" w:qFormat="1"/>
+    <w:lsdException w:name="Intense Emphasis" w:uiPriority="21" w:qFormat="1"/>
+    <w:lsdException w:name="Subtle Reference" w:uiPriority="31" w:qFormat="1"/>
+    <w:lsdException w:name="Intense Reference" w:uiPriority="32" w:qFormat="1"/>
+    <w:lsdException w:name="Book Title" w:uiPriority="33" w:qFormat="1"/>
+    <w:lsdException w:name="Bibliography" w:semiHidden="1" w:uiPriority="37" w:unhideWhenUsed="1"/>
+    <w:lsdException w:name="TOC Heading" w:semiHidden="1" w:uiPriority="39" w:unhideWhenUsed="1" w:qFormat="1"/>
+    <w:lsdException w:name="Grid Table 4" w:uiPriority="49"/>
+    <w:lsdException w:name="Grid Table 5 Dark" w:uiPriority="50"/>
+    <w:lsdException w:name="Grid Table 6 Colorful" w:uiPriority="51"/>
+    <w:lsdException w:name="Grid Table 7 Colorful" w:uiPriority="52"/>
+    <w:lsdException w:name="Grid Table 1 Light Accent 1" w:uiPriority="46"/>
+    <w:lsdException w:name="Grid Table 2 Accent 1" w:uiPriority="47"/>
+    <w:lsdException w:name="Grid Table 3 Accent 1" w:uiPriority="48"/>
+    <w:lsdException w:name="Grid Table 4 Accent 1" w:uiPriority="49"/>
+    <w:lsdException w:name="Grid Table 5 Dark Accent 1" w:uiPriority="50"/>
+    <w:lsdException w:name="Grid Table 6 Colorful Accent 1" w:uiPriority="51"/>
+    <w:lsdException w:name="Grid Table 7 Colorful Accent 1" w:uiPriority="52"/>
+    <w:lsdException w:name="Grid Table 1 Light Accent 2" w:uiPriority="46"/>
+    <w:lsdException w:name="Grid Table 2 Accent 2" w:uiPriority="47"/>
+    <w:lsdException w:name="Grid Table 3 Accent 2" w:uiPriority="48"/>
+    <w:lsdException w:name="Grid Table 4 Accent 2" w:uiPriority="49"/>
+    <w:lsdException w:name="Grid Table 5 Dark Accent 2" w:uiPriority="50"/>
+    <w:lsdException w:name="Grid Table 6 Colorful Accent 2" w:uiPriority="51"/>
+    <w:lsdException w:name="Grid Table 7 Colorful Accent 2" w:uiPriority="52"/>
+    <w:lsdException w:name="Grid Table 1 Light Accent 3" w:uiPriority="46"/>
+    <w:lsdException w:name="Grid Table 2 Accent 3" w:uiPriority="47"/>
+    <w:lsdException w:name="Grid Table 3 Accent 3" w:uiPriority="48"/>
+    <w:lsdException w:name="Grid Table 4 Accent 3" w:uiPriority="49"/>
+    <w:lsdException w:name="Grid Table 5 Dark Accent 3" w:uiPriority="50"/>
+    <w:lsdException w:name="Grid Table 6 Colorful Accent 3" w:uiPriority="51"/>
+    <w:lsdException w:name="Grid Table 7 Colorful Accent 3" w:uiPriority="52"/>
+    <w:lsdException w:name="Grid Table 1 Light Accent 4" w:uiPriority="46"/>
+    <w:lsdException w:name="Grid Table 2 Accent 4" w:uiPriority="47"/>
+    <w:lsdException w:name="Grid Table 3 Accent 4" w:uiPriority="48"/>
+    <w:lsdException w:name="Grid Table 4 Accent 4" w:uiPriority="49"/>
+    <w:lsdException w:name="Grid Table 5 Dark Accent 4" w:uiPriority="50"/>
+    <w:lsdException w:name="Grid Table 6 Colorful Accent 4" w:uiPriority="51"/>
+    <w:lsdException w:name="Grid Table 7 Colorful Accent 4" w:uiPriority="52"/>
+    <w:lsdException w:name="Grid Table 1 Light Accent 5" w:uiPriority="46"/>
+    <w:lsdException w:name="Grid Table 2 Accent 5" w:uiPriority="47"/>
+    <w:lsdException w:name="Grid Table 3 Accent 5" w:uiPriority="48"/>
+    <w:lsdException w:name="Grid Table 4 Accent 5" w:uiPriority="49"/>
+    <w:lsdException w:name="Grid Table 5 Dark Accent 5" w:uiPriority="50"/>
+    <w:lsdException w:name="Grid Table 6 Colorful Accent 5" w:uiPriority="51"/>
+    <w:lsdException w:name="Grid Table 7 Colorful Accent 5" w:uiPriority="52"/>
+    <w:lsdException w:name="Grid Table 1 Light Accent 6" w:uiPriority="46"/>
+    <w:lsdException w:name="Grid Table 2 Accent 6" w:uiPriority="47"/>
+    <w:lsdException w:name="Grid Table 3 Accent 6" w:uiPriority="48"/>
+    <w:lsdException w:name="Grid Table 4 Accent 6" w:uiPriority="49"/>
+    <w:lsdException w:name="Grid Table 5 Dark Accent 6" w:uiPriority="50"/>
+    <w:lsdException w:name="Grid Table 6 Colorful Accent 6" w:uiPriority="51"/>
+    <w:lsdException w:name="Grid Table 7 Colorful Accent 6" w:uiPriority="52"/>
+    <w:lsdException w:name="List Table 1 Light" w:uiPriority="46"/>
+    <w:lsdException w:name="List Table 2" w:uiPriority="47"/>
+    <w:lsdException w:name="List Table 3" w:uiPriority="48"/>
+    <w:lsdException w:name="List Table 4" w:uiPriority="49"/>
+    <w:lsdException w:name="List Table 5 Dark" w:uiPriority="50"/>
+    <w:lsdException w:name="List Table 6 Colorful" w:uiPriority="51"/>
+    <w:lsdException w:name="List Table 7 Colorful" w:uiPriority="52"/>
+    <w:lsdException w:name="List Table 1 Light Accent 1" w:uiPriority="46"/>
+    <w:lsdException w:name="List Table 2 Accent 1" w:uiPriority="47"/>
+    <w:lsdException w:name="List Table 3 Accent 1" w:uiPriority="48"/>
+    <w:lsdException w:name="List Table 4 Accent 1" w:uiPriority="49"/>
+    <w:lsdException w:name="List Table 5 Dark Accent 1" w:uiPriority="50"/>
+    <w:lsdException w:name="List Table 6 Colorful Accent 1" w:uiPriority="51"/>
+    <w:lsdException w:name="List Table 7 Colorful Accent 1" w:uiPriority="52"/>
+    <w:lsdException w:name="List Table 1 Light Accent 2" w:uiPriority="46"/>
+    <w:lsdException w:name="List Table 2 Accent 2" w:uiPriority="47"/>
+    <w:lsdException w:name="List Table 3 Accent 2" w:uiPriority="48"/>
+    <w:lsdException w:name="List Table 4 Accent 2" w:uiPriority="49"/>
+    <w:lsdException w:name="List Table 5 Dark Accent 2" w:uiPriority="50"/>
+    <w:lsdException w:name="List Table 6 Colorful Accent 2" w:uiPriority="51"/>
+    <w:lsdException w:name="List Table 7 Colorful Accent 2" w:uiPriority="52"/>
+    <w:lsdException w:name="List Table 1 Light Accent 3" w:uiPriority="46"/>
+    <w:lsdException w:name="List Table 2 Accent 3" w:uiPriority="47"/>
+    <w:lsdException w:name="List Table 3 Accent 3" w:uiPriority="48"/>
+    <w:lsdException w:name="List Table 4 Accent 3" w:uiPriority="49"/>
+    <w:lsdException w:name="List Table 5 Dark Accent 3" w:uiPriority="50"/>
+    <w:lsdException w:name="List Table 6 Colorful Accent 3" w:uiPriority="51"/>
+    <w:lsdException w:name="List Table 7 Colorful Accent 3" w:uiPriority="52"/>
+    <w:lsdException w:name="List Table 1 Light Accent 4" w:uiPriority="46"/>
+    <w:lsdException w:name="List Table 2 Accent 4" w:uiPriority="47"/>
+    <w:lsdException w:name="List Table 3 Accent 4" w:uiPriority="48"/>
+    <w:lsdException w:name="List Table 4 Accent 4" w:uiPriority="49"/>
+    <w:lsdException w:name="List Table 5 Dark Accent 4" w:uiPriority="50"/>
+    <w:lsdException w:name="List Table 6 Colorful Accent 4" w:uiPriority="51"/>
+    <w:lsdException w:name="List Table 7 Colorful Accent 4" w:uiPriority="52"/>
+    <w:lsdException w:name="List Table 1 Light Accent 5" w:uiPriority="46"/>
+    <w:lsdException w:name="List Table 2 Accent 5" w:uiPriority="47"/>
+    <w:lsdException w:name="List Table 3 Accent 5" w:uiPriority="48"/>
+    <w:lsdException w:name="List Table 4 Accent 5" w:uiPriority="49"/>
+    <w:lsdException w:name="List Table 5 Dark Accent 5" w:uiPriority="50"/>
+    <w:lsdException w:name="List Table 6 Colorful Accent 5" w:uiPriority="51"/>
+    <w:lsdException w:name="List Table 7 Colorful Accent 5" w:uiPriority="52"/>
+    <w:lsdException w:name="List Table 1 Light Accent 6" w:uiPriority="46"/>
+    <w:lsdException w:name="List Table 2 Accent 6" w:uiPriority="47"/>
+    <w:lsdException w:name="List Table 3 Accent 6" w:uiPriority="48"/>
+    <w:lsdException w:name="List Table 4 Accent 6" w:uiPriority="49"/>
+    <w:lsdException w:name="List Table 5 Dark Accent 6" w:uiPriority="50"/>
+    <w:lsdException w:name="List Table 6 Colorful Accent 6" w:uiPriority="51"/>
+    <w:lsdException w:name="List Table 7 Colorful Accent 6" w:uiPriority="52"/>
   </w:latentStyles>
   <w:style w:type="paragraph" w:default="1" w:styleId="Normal">
     <w:name w:val="Normal"/>
@@ -6419,7 +6936,9 @@
   </w:style>
   <w:style w:type="character" w:default="1" w:styleId="DefaultParagraphFont">
     <w:name w:val="Default Paragraph Font"/>
+    <w:uiPriority w:val="1"/>
     <w:semiHidden/>
+    <w:unhideWhenUsed/>
   </w:style>
   <w:style w:type="table" w:default="1" w:styleId="TableNormal">
     <w:name w:val="Normal Table"/>
@@ -6815,762 +7334,15 @@
       <w:lang w:val="en-US"/>
     </w:rPr>
   </w:style>
-</w:styles>
-</file>
-
-<file path=word/stylesWithEffects.xml><?xml version="1.0" encoding="utf-8"?>
-<w:styles xmlns:wpc="http://schemas.microsoft.com/office/word/2010/wordprocessingCanvas" xmlns:mo="http://schemas.microsoft.com/office/mac/office/2008/main" xmlns:mc="http://schemas.openxmlformats.org/markup-compatibility/2006" xmlns:mv="urn:schemas-microsoft-com:mac:vml" xmlns:o="urn:schemas-microsoft-com:office:office" xmlns:r="http://schemas.openxmlformats.org/officeDocument/2006/relationships" xmlns:m="http://schemas.openxmlformats.org/officeDocument/2006/math" xmlns:v="urn:schemas-microsoft-com:vml" xmlns:wp14="http://schemas.microsoft.com/office/word/2010/wordprocessingDrawing" xmlns:wp="http://schemas.openxmlformats.org/drawingml/2006/wordprocessingDrawing" xmlns:w10="urn:schemas-microsoft-com:office:word" xmlns:w="http://schemas.openxmlformats.org/wordprocessingml/2006/main" xmlns:w14="http://schemas.microsoft.com/office/word/2010/wordml" xmlns:wpg="http://schemas.microsoft.com/office/word/2010/wordprocessingGroup" xmlns:wpi="http://schemas.microsoft.com/office/word/2010/wordprocessingInk" xmlns:wne="http://schemas.microsoft.com/office/word/2006/wordml" xmlns:wps="http://schemas.microsoft.com/office/word/2010/wordprocessingShape" mc:Ignorable="w14 wp14">
-  <w:docDefaults>
-    <w:rPrDefault>
-      <w:rPr>
-        <w:rFonts w:ascii="Times New Roman" w:eastAsia="Times New Roman" w:hAnsi="Times New Roman" w:cs="Times New Roman"/>
-        <w:lang w:val="en-US" w:eastAsia="en-US" w:bidi="ar-SA"/>
-      </w:rPr>
-    </w:rPrDefault>
-    <w:pPrDefault/>
-  </w:docDefaults>
-  <w:latentStyles w:defLockedState="0" w:defUIPriority="99" w:defSemiHidden="1" w:defUnhideWhenUsed="1" w:defQFormat="0" w:count="276">
-    <w:lsdException w:name="Normal" w:semiHidden="0" w:uiPriority="0" w:unhideWhenUsed="0" w:qFormat="1"/>
-    <w:lsdException w:name="heading 1" w:semiHidden="0" w:uiPriority="9" w:unhideWhenUsed="0" w:qFormat="1"/>
-    <w:lsdException w:name="heading 2" w:semiHidden="0" w:uiPriority="9" w:unhideWhenUsed="0" w:qFormat="1"/>
-    <w:lsdException w:name="heading 3" w:semiHidden="0" w:uiPriority="9" w:unhideWhenUsed="0" w:qFormat="1"/>
-    <w:lsdException w:name="heading 4" w:semiHidden="0" w:uiPriority="9" w:unhideWhenUsed="0" w:qFormat="1"/>
-    <w:lsdException w:name="heading 5" w:semiHidden="0" w:uiPriority="9" w:unhideWhenUsed="0" w:qFormat="1"/>
-    <w:lsdException w:name="heading 6" w:semiHidden="0" w:uiPriority="9" w:unhideWhenUsed="0" w:qFormat="1"/>
-    <w:lsdException w:name="heading 7" w:semiHidden="0" w:uiPriority="9" w:unhideWhenUsed="0" w:qFormat="1"/>
-    <w:lsdException w:name="heading 8" w:semiHidden="0" w:uiPriority="9" w:unhideWhenUsed="0" w:qFormat="1"/>
-    <w:lsdException w:name="heading 9" w:semiHidden="0" w:uiPriority="9" w:unhideWhenUsed="0" w:qFormat="1"/>
-    <w:lsdException w:name="toc 1" w:uiPriority="39"/>
-    <w:lsdException w:name="toc 2" w:uiPriority="39"/>
-    <w:lsdException w:name="toc 3" w:uiPriority="39"/>
-    <w:lsdException w:name="toc 4" w:uiPriority="39"/>
-    <w:lsdException w:name="toc 5" w:uiPriority="39"/>
-    <w:lsdException w:name="toc 6" w:uiPriority="39"/>
-    <w:lsdException w:name="toc 7" w:uiPriority="39"/>
-    <w:lsdException w:name="toc 8" w:uiPriority="39"/>
-    <w:lsdException w:name="toc 9" w:uiPriority="39"/>
-    <w:lsdException w:name="caption" w:uiPriority="35" w:qFormat="1"/>
-    <w:lsdException w:name="Title" w:semiHidden="0" w:uiPriority="10" w:unhideWhenUsed="0" w:qFormat="1"/>
-    <w:lsdException w:name="Default Paragraph Font" w:uiPriority="1"/>
-    <w:lsdException w:name="Subtitle" w:semiHidden="0" w:uiPriority="11" w:unhideWhenUsed="0" w:qFormat="1"/>
-    <w:lsdException w:name="Strong" w:semiHidden="0" w:uiPriority="22" w:unhideWhenUsed="0" w:qFormat="1"/>
-    <w:lsdException w:name="Emphasis" w:semiHidden="0" w:uiPriority="20" w:unhideWhenUsed="0" w:qFormat="1"/>
-    <w:lsdException w:name="Table Grid" w:semiHidden="0" w:uiPriority="59" w:unhideWhenUsed="0"/>
-    <w:lsdException w:name="Note Level 2" w:semiHidden="0" w:unhideWhenUsed="0" w:qFormat="1"/>
-    <w:lsdException w:name="Placeholder Text" w:unhideWhenUsed="0"/>
-    <w:lsdException w:name="No Spacing" w:uiPriority="1" w:unhideWhenUsed="0" w:qFormat="1"/>
-    <w:lsdException w:name="Light Shading" w:semiHidden="0" w:uiPriority="60" w:unhideWhenUsed="0"/>
-    <w:lsdException w:name="Light List" w:semiHidden="0" w:uiPriority="61" w:unhideWhenUsed="0"/>
-    <w:lsdException w:name="Light Grid" w:semiHidden="0" w:uiPriority="62" w:unhideWhenUsed="0"/>
-    <w:lsdException w:name="Medium Shading 1" w:semiHidden="0" w:uiPriority="63" w:unhideWhenUsed="0"/>
-    <w:lsdException w:name="Medium Shading 2" w:semiHidden="0" w:uiPriority="64" w:unhideWhenUsed="0"/>
-    <w:lsdException w:name="Medium List 1" w:semiHidden="0" w:uiPriority="65" w:unhideWhenUsed="0"/>
-    <w:lsdException w:name="Medium List 2" w:semiHidden="0" w:uiPriority="66" w:unhideWhenUsed="0"/>
-    <w:lsdException w:name="Medium Grid 1" w:semiHidden="0" w:uiPriority="67" w:unhideWhenUsed="0"/>
-    <w:lsdException w:name="Medium Grid 2" w:semiHidden="0" w:uiPriority="68" w:unhideWhenUsed="0"/>
-    <w:lsdException w:name="Medium Grid 3" w:semiHidden="0" w:uiPriority="69" w:unhideWhenUsed="0"/>
-    <w:lsdException w:name="Dark List" w:semiHidden="0" w:uiPriority="70" w:unhideWhenUsed="0"/>
-    <w:lsdException w:name="Colorful Shading" w:semiHidden="0" w:uiPriority="71" w:unhideWhenUsed="0"/>
-    <w:lsdException w:name="Colorful List" w:semiHidden="0" w:uiPriority="72" w:unhideWhenUsed="0" w:qFormat="1"/>
-    <w:lsdException w:name="Colorful Grid" w:semiHidden="0" w:uiPriority="73" w:unhideWhenUsed="0" w:qFormat="1"/>
-    <w:lsdException w:name="Light Shading Accent 1" w:semiHidden="0" w:uiPriority="60" w:unhideWhenUsed="0" w:qFormat="1"/>
-    <w:lsdException w:name="Light List Accent 1" w:semiHidden="0" w:uiPriority="61" w:unhideWhenUsed="0"/>
-    <w:lsdException w:name="Light Grid Accent 1" w:semiHidden="0" w:uiPriority="62" w:unhideWhenUsed="0"/>
-    <w:lsdException w:name="Medium Shading 1 Accent 1" w:semiHidden="0" w:uiPriority="63" w:unhideWhenUsed="0"/>
-    <w:lsdException w:name="Medium Shading 2 Accent 1" w:semiHidden="0" w:uiPriority="64" w:unhideWhenUsed="0"/>
-    <w:lsdException w:name="Medium List 1 Accent 1" w:semiHidden="0" w:uiPriority="65" w:unhideWhenUsed="0"/>
-    <w:lsdException w:name="Revision" w:unhideWhenUsed="0"/>
-    <w:lsdException w:name="List Paragraph" w:semiHidden="0" w:uiPriority="34" w:unhideWhenUsed="0" w:qFormat="1"/>
-    <w:lsdException w:name="Quote" w:semiHidden="0" w:uiPriority="29" w:unhideWhenUsed="0" w:qFormat="1"/>
-    <w:lsdException w:name="Intense Quote" w:semiHidden="0" w:uiPriority="30" w:unhideWhenUsed="0" w:qFormat="1"/>
-    <w:lsdException w:name="Medium List 2 Accent 1" w:semiHidden="0" w:uiPriority="66" w:unhideWhenUsed="0"/>
-    <w:lsdException w:name="Medium Grid 1 Accent 1" w:semiHidden="0" w:uiPriority="67" w:unhideWhenUsed="0"/>
-    <w:lsdException w:name="Medium Grid 2 Accent 1" w:semiHidden="0" w:uiPriority="68" w:unhideWhenUsed="0"/>
-    <w:lsdException w:name="Medium Grid 3 Accent 1" w:semiHidden="0" w:uiPriority="69" w:unhideWhenUsed="0"/>
-    <w:lsdException w:name="Dark List Accent 1" w:semiHidden="0" w:uiPriority="70" w:unhideWhenUsed="0"/>
-    <w:lsdException w:name="Colorful Shading Accent 1" w:semiHidden="0" w:uiPriority="71" w:unhideWhenUsed="0"/>
-    <w:lsdException w:name="Colorful List Accent 1" w:semiHidden="0" w:uiPriority="72" w:unhideWhenUsed="0"/>
-    <w:lsdException w:name="Colorful Grid Accent 1" w:semiHidden="0" w:uiPriority="73" w:unhideWhenUsed="0"/>
-    <w:lsdException w:name="Light Shading Accent 2" w:semiHidden="0" w:uiPriority="60" w:unhideWhenUsed="0"/>
-    <w:lsdException w:name="Light List Accent 2" w:semiHidden="0" w:uiPriority="61" w:unhideWhenUsed="0"/>
-    <w:lsdException w:name="Light Grid Accent 2" w:semiHidden="0" w:uiPriority="62" w:unhideWhenUsed="0"/>
-    <w:lsdException w:name="Medium Shading 1 Accent 2" w:semiHidden="0" w:uiPriority="63" w:unhideWhenUsed="0"/>
-    <w:lsdException w:name="Medium Shading 2 Accent 2" w:semiHidden="0" w:uiPriority="64" w:unhideWhenUsed="0"/>
-    <w:lsdException w:name="Medium List 1 Accent 2" w:semiHidden="0" w:uiPriority="65" w:unhideWhenUsed="0"/>
-    <w:lsdException w:name="Medium List 2 Accent 2" w:semiHidden="0" w:uiPriority="66" w:unhideWhenUsed="0"/>
-    <w:lsdException w:name="Medium Grid 1 Accent 2" w:semiHidden="0" w:uiPriority="67" w:unhideWhenUsed="0"/>
-    <w:lsdException w:name="Medium Grid 2 Accent 2" w:semiHidden="0" w:uiPriority="68" w:unhideWhenUsed="0"/>
-    <w:lsdException w:name="Medium Grid 3 Accent 2" w:semiHidden="0" w:uiPriority="69" w:unhideWhenUsed="0"/>
-    <w:lsdException w:name="Dark List Accent 2" w:semiHidden="0" w:uiPriority="70" w:unhideWhenUsed="0"/>
-    <w:lsdException w:name="Colorful Shading Accent 2" w:semiHidden="0" w:uiPriority="71" w:unhideWhenUsed="0"/>
-    <w:lsdException w:name="Colorful List Accent 2" w:semiHidden="0" w:uiPriority="72" w:unhideWhenUsed="0"/>
-    <w:lsdException w:name="Colorful Grid Accent 2" w:semiHidden="0" w:uiPriority="73" w:unhideWhenUsed="0"/>
-    <w:lsdException w:name="Light Shading Accent 3" w:semiHidden="0" w:uiPriority="60" w:unhideWhenUsed="0"/>
-    <w:lsdException w:name="Light List Accent 3" w:semiHidden="0" w:uiPriority="61" w:unhideWhenUsed="0"/>
-    <w:lsdException w:name="Light Grid Accent 3" w:semiHidden="0" w:uiPriority="62" w:unhideWhenUsed="0"/>
-    <w:lsdException w:name="Medium Shading 1 Accent 3" w:semiHidden="0" w:uiPriority="63" w:unhideWhenUsed="0"/>
-    <w:lsdException w:name="Medium Shading 2 Accent 3" w:semiHidden="0" w:uiPriority="64" w:unhideWhenUsed="0"/>
-    <w:lsdException w:name="Medium List 1 Accent 3" w:semiHidden="0" w:uiPriority="65" w:unhideWhenUsed="0"/>
-    <w:lsdException w:name="Medium List 2 Accent 3" w:semiHidden="0" w:uiPriority="66" w:unhideWhenUsed="0"/>
-    <w:lsdException w:name="Medium Grid 1 Accent 3" w:semiHidden="0" w:uiPriority="67" w:unhideWhenUsed="0"/>
-    <w:lsdException w:name="Medium Grid 2 Accent 3" w:semiHidden="0" w:uiPriority="68" w:unhideWhenUsed="0"/>
-    <w:lsdException w:name="Medium Grid 3 Accent 3" w:semiHidden="0" w:uiPriority="69" w:unhideWhenUsed="0"/>
-    <w:lsdException w:name="Dark List Accent 3" w:semiHidden="0" w:uiPriority="70" w:unhideWhenUsed="0"/>
-    <w:lsdException w:name="Colorful Shading Accent 3" w:semiHidden="0" w:uiPriority="71" w:unhideWhenUsed="0"/>
-    <w:lsdException w:name="Colorful List Accent 3" w:semiHidden="0" w:uiPriority="72" w:unhideWhenUsed="0"/>
-    <w:lsdException w:name="Colorful Grid Accent 3" w:semiHidden="0" w:uiPriority="73" w:unhideWhenUsed="0"/>
-    <w:lsdException w:name="Light Shading Accent 4" w:semiHidden="0" w:uiPriority="60" w:unhideWhenUsed="0"/>
-    <w:lsdException w:name="Light List Accent 4" w:semiHidden="0" w:uiPriority="61" w:unhideWhenUsed="0"/>
-    <w:lsdException w:name="Light Grid Accent 4" w:semiHidden="0" w:uiPriority="62" w:unhideWhenUsed="0"/>
-    <w:lsdException w:name="Medium Shading 1 Accent 4" w:semiHidden="0" w:uiPriority="63" w:unhideWhenUsed="0"/>
-    <w:lsdException w:name="Medium Shading 2 Accent 4" w:semiHidden="0" w:uiPriority="64" w:unhideWhenUsed="0"/>
-    <w:lsdException w:name="Medium List 1 Accent 4" w:semiHidden="0" w:uiPriority="65" w:unhideWhenUsed="0"/>
-    <w:lsdException w:name="Medium List 2 Accent 4" w:semiHidden="0" w:uiPriority="66" w:unhideWhenUsed="0"/>
-    <w:lsdException w:name="Medium Grid 1 Accent 4" w:semiHidden="0" w:uiPriority="67" w:unhideWhenUsed="0"/>
-    <w:lsdException w:name="Medium Grid 2 Accent 4" w:semiHidden="0" w:uiPriority="68" w:unhideWhenUsed="0"/>
-    <w:lsdException w:name="Medium Grid 3 Accent 4" w:semiHidden="0" w:uiPriority="69" w:unhideWhenUsed="0"/>
-    <w:lsdException w:name="Dark List Accent 4" w:semiHidden="0" w:uiPriority="70" w:unhideWhenUsed="0"/>
-    <w:lsdException w:name="Colorful Shading Accent 4" w:semiHidden="0" w:uiPriority="71" w:unhideWhenUsed="0"/>
-    <w:lsdException w:name="Colorful List Accent 4" w:semiHidden="0" w:uiPriority="72" w:unhideWhenUsed="0"/>
-    <w:lsdException w:name="Colorful Grid Accent 4" w:semiHidden="0" w:uiPriority="73" w:unhideWhenUsed="0"/>
-    <w:lsdException w:name="Light Shading Accent 5" w:semiHidden="0" w:uiPriority="60" w:unhideWhenUsed="0"/>
-    <w:lsdException w:name="Light List Accent 5" w:semiHidden="0" w:uiPriority="61" w:unhideWhenUsed="0"/>
-    <w:lsdException w:name="Light Grid Accent 5" w:semiHidden="0" w:uiPriority="62" w:unhideWhenUsed="0"/>
-    <w:lsdException w:name="Medium Shading 1 Accent 5" w:semiHidden="0" w:uiPriority="63" w:unhideWhenUsed="0"/>
-    <w:lsdException w:name="Medium Shading 2 Accent 5" w:semiHidden="0" w:uiPriority="64" w:unhideWhenUsed="0"/>
-    <w:lsdException w:name="Medium List 1 Accent 5" w:semiHidden="0" w:uiPriority="65" w:unhideWhenUsed="0"/>
-    <w:lsdException w:name="Medium List 2 Accent 5" w:semiHidden="0" w:uiPriority="66" w:unhideWhenUsed="0"/>
-    <w:lsdException w:name="Medium Grid 1 Accent 5" w:semiHidden="0" w:uiPriority="67" w:unhideWhenUsed="0"/>
-    <w:lsdException w:name="Medium Grid 2 Accent 5" w:semiHidden="0" w:uiPriority="68" w:unhideWhenUsed="0"/>
-    <w:lsdException w:name="Medium Grid 3 Accent 5" w:semiHidden="0" w:uiPriority="69" w:unhideWhenUsed="0"/>
-    <w:lsdException w:name="Dark List Accent 5" w:semiHidden="0" w:uiPriority="70" w:unhideWhenUsed="0"/>
-    <w:lsdException w:name="Colorful Shading Accent 5" w:semiHidden="0" w:uiPriority="71" w:unhideWhenUsed="0"/>
-    <w:lsdException w:name="Colorful List Accent 5" w:semiHidden="0" w:uiPriority="72" w:unhideWhenUsed="0"/>
-    <w:lsdException w:name="Colorful Grid Accent 5" w:semiHidden="0" w:uiPriority="73" w:unhideWhenUsed="0"/>
-    <w:lsdException w:name="Light Shading Accent 6" w:semiHidden="0" w:uiPriority="60" w:unhideWhenUsed="0"/>
-    <w:lsdException w:name="Light List Accent 6" w:semiHidden="0" w:uiPriority="61" w:unhideWhenUsed="0"/>
-    <w:lsdException w:name="Light Grid Accent 6" w:semiHidden="0" w:uiPriority="62" w:unhideWhenUsed="0"/>
-    <w:lsdException w:name="Medium Shading 1 Accent 6" w:semiHidden="0" w:uiPriority="63" w:unhideWhenUsed="0"/>
-    <w:lsdException w:name="Medium Shading 2 Accent 6" w:semiHidden="0" w:uiPriority="64" w:unhideWhenUsed="0"/>
-    <w:lsdException w:name="Medium List 1 Accent 6" w:semiHidden="0" w:uiPriority="65" w:unhideWhenUsed="0" w:qFormat="1"/>
-    <w:lsdException w:name="Medium List 2 Accent 6" w:semiHidden="0" w:uiPriority="66" w:unhideWhenUsed="0" w:qFormat="1"/>
-    <w:lsdException w:name="Medium Grid 1 Accent 6" w:semiHidden="0" w:uiPriority="67" w:unhideWhenUsed="0" w:qFormat="1"/>
-    <w:lsdException w:name="Medium Grid 2 Accent 6" w:semiHidden="0" w:uiPriority="68" w:unhideWhenUsed="0" w:qFormat="1"/>
-    <w:lsdException w:name="Medium Grid 3 Accent 6" w:semiHidden="0" w:uiPriority="69" w:unhideWhenUsed="0" w:qFormat="1"/>
-    <w:lsdException w:name="Dark List Accent 6" w:semiHidden="0" w:uiPriority="70" w:unhideWhenUsed="0"/>
-    <w:lsdException w:name="Colorful Shading Accent 6" w:uiPriority="71" w:qFormat="1"/>
-    <w:lsdException w:name="Colorful List Accent 6" w:semiHidden="0" w:uiPriority="72" w:unhideWhenUsed="0"/>
-    <w:lsdException w:name="Colorful Grid Accent 6" w:semiHidden="0" w:uiPriority="73" w:unhideWhenUsed="0"/>
-    <w:lsdException w:name="Subtle Emphasis" w:semiHidden="0" w:uiPriority="19" w:unhideWhenUsed="0" w:qFormat="1"/>
-    <w:lsdException w:name="Intense Emphasis" w:semiHidden="0" w:uiPriority="21" w:unhideWhenUsed="0" w:qFormat="1"/>
-    <w:lsdException w:name="Subtle Reference" w:semiHidden="0" w:uiPriority="31" w:unhideWhenUsed="0" w:qFormat="1"/>
-    <w:lsdException w:name="Intense Reference" w:semiHidden="0" w:uiPriority="32" w:unhideWhenUsed="0" w:qFormat="1"/>
-    <w:lsdException w:name="Book Title" w:semiHidden="0" w:uiPriority="33" w:unhideWhenUsed="0" w:qFormat="1"/>
-    <w:lsdException w:name="Bibliography" w:uiPriority="37"/>
-    <w:lsdException w:name="TOC Heading" w:uiPriority="39" w:qFormat="1"/>
-  </w:latentStyles>
-  <w:style w:type="paragraph" w:default="1" w:styleId="Normal">
-    <w:name w:val="Normal"/>
-    <w:qFormat/>
-    <w:pPr>
-      <w:spacing w:line="240" w:lineRule="exact"/>
-    </w:pPr>
+  <w:style w:type="character" w:styleId="Hyperlink">
+    <w:name w:val="Hyperlink"/>
+    <w:basedOn w:val="DefaultParagraphFont"/>
+    <w:uiPriority w:val="99"/>
+    <w:unhideWhenUsed/>
+    <w:rsid w:val="00DD0098"/>
     <w:rPr>
-      <w:rFonts w:ascii="Times" w:hAnsi="Times" w:cs="Times"/>
-      <w:sz w:val="24"/>
-      <w:szCs w:val="24"/>
-      <w:lang w:val="en-CA" w:bidi="he-IL"/>
-    </w:rPr>
-  </w:style>
-  <w:style w:type="paragraph" w:styleId="Heading1">
-    <w:name w:val="heading 1"/>
-    <w:basedOn w:val="Normal"/>
-    <w:next w:val="Normal"/>
-    <w:qFormat/>
-    <w:pPr>
-      <w:keepNext/>
-      <w:keepLines/>
-      <w:numPr>
-        <w:numId w:val="1"/>
-      </w:numPr>
-      <w:spacing w:before="480" w:after="240" w:line="240" w:lineRule="atLeast"/>
-      <w:outlineLvl w:val="0"/>
-    </w:pPr>
-    <w:rPr>
-      <w:b/>
-      <w:bCs/>
-      <w:kern w:val="28"/>
-      <w:sz w:val="36"/>
-      <w:szCs w:val="36"/>
-    </w:rPr>
-  </w:style>
-  <w:style w:type="paragraph" w:styleId="Heading2">
-    <w:name w:val="heading 2"/>
-    <w:basedOn w:val="Normal"/>
-    <w:next w:val="Normal"/>
-    <w:qFormat/>
-    <w:pPr>
-      <w:keepNext/>
-      <w:keepLines/>
-      <w:numPr>
-        <w:ilvl w:val="1"/>
-        <w:numId w:val="1"/>
-      </w:numPr>
-      <w:spacing w:before="280" w:after="280" w:line="240" w:lineRule="atLeast"/>
-      <w:outlineLvl w:val="1"/>
-    </w:pPr>
-    <w:rPr>
-      <w:b/>
-      <w:bCs/>
-      <w:sz w:val="28"/>
-      <w:szCs w:val="28"/>
-    </w:rPr>
-  </w:style>
-  <w:style w:type="paragraph" w:styleId="Heading3">
-    <w:name w:val="heading 3"/>
-    <w:basedOn w:val="Normal"/>
-    <w:next w:val="Normal"/>
-    <w:qFormat/>
-    <w:pPr>
-      <w:numPr>
-        <w:ilvl w:val="2"/>
-        <w:numId w:val="1"/>
-      </w:numPr>
-      <w:spacing w:before="240" w:after="240"/>
-      <w:outlineLvl w:val="2"/>
-    </w:pPr>
-    <w:rPr>
-      <w:b/>
-      <w:bCs/>
-    </w:rPr>
-  </w:style>
-  <w:style w:type="paragraph" w:styleId="Heading4">
-    <w:name w:val="heading 4"/>
-    <w:basedOn w:val="Normal"/>
-    <w:next w:val="Normal"/>
-    <w:qFormat/>
-    <w:pPr>
-      <w:keepNext/>
-      <w:numPr>
-        <w:ilvl w:val="3"/>
-        <w:numId w:val="1"/>
-      </w:numPr>
-      <w:spacing w:before="240" w:after="60" w:line="220" w:lineRule="exact"/>
-      <w:jc w:val="both"/>
-      <w:outlineLvl w:val="3"/>
-    </w:pPr>
-    <w:rPr>
-      <w:rFonts w:ascii="Times New Roman" w:hAnsi="Times New Roman" w:cs="Times New Roman"/>
-      <w:b/>
-      <w:bCs/>
-      <w:i/>
-      <w:iCs/>
-      <w:sz w:val="22"/>
-      <w:szCs w:val="22"/>
-    </w:rPr>
-  </w:style>
-  <w:style w:type="paragraph" w:styleId="Heading5">
-    <w:name w:val="heading 5"/>
-    <w:basedOn w:val="Normal"/>
-    <w:next w:val="Normal"/>
-    <w:qFormat/>
-    <w:pPr>
-      <w:numPr>
-        <w:ilvl w:val="4"/>
-        <w:numId w:val="1"/>
-      </w:numPr>
-      <w:spacing w:before="240" w:after="60" w:line="220" w:lineRule="exact"/>
-      <w:jc w:val="both"/>
-      <w:outlineLvl w:val="4"/>
-    </w:pPr>
-    <w:rPr>
-      <w:rFonts w:ascii="Arial" w:hAnsi="Arial" w:cs="Arial"/>
-      <w:sz w:val="22"/>
-      <w:szCs w:val="22"/>
-    </w:rPr>
-  </w:style>
-  <w:style w:type="paragraph" w:styleId="Heading6">
-    <w:name w:val="heading 6"/>
-    <w:basedOn w:val="Normal"/>
-    <w:next w:val="Normal"/>
-    <w:qFormat/>
-    <w:pPr>
-      <w:numPr>
-        <w:ilvl w:val="5"/>
-        <w:numId w:val="1"/>
-      </w:numPr>
-      <w:spacing w:before="240" w:after="60" w:line="220" w:lineRule="exact"/>
-      <w:jc w:val="both"/>
-      <w:outlineLvl w:val="5"/>
-    </w:pPr>
-    <w:rPr>
-      <w:rFonts w:ascii="Arial" w:hAnsi="Arial" w:cs="Arial"/>
-      <w:i/>
-      <w:iCs/>
-      <w:sz w:val="22"/>
-      <w:szCs w:val="22"/>
-    </w:rPr>
-  </w:style>
-  <w:style w:type="paragraph" w:styleId="Heading7">
-    <w:name w:val="heading 7"/>
-    <w:basedOn w:val="Normal"/>
-    <w:next w:val="Normal"/>
-    <w:qFormat/>
-    <w:pPr>
-      <w:numPr>
-        <w:ilvl w:val="6"/>
-        <w:numId w:val="1"/>
-      </w:numPr>
-      <w:spacing w:before="240" w:after="60" w:line="220" w:lineRule="exact"/>
-      <w:jc w:val="both"/>
-      <w:outlineLvl w:val="6"/>
-    </w:pPr>
-    <w:rPr>
-      <w:rFonts w:ascii="Arial" w:hAnsi="Arial" w:cs="Arial"/>
-      <w:sz w:val="20"/>
-      <w:szCs w:val="20"/>
-    </w:rPr>
-  </w:style>
-  <w:style w:type="paragraph" w:styleId="Heading8">
-    <w:name w:val="heading 8"/>
-    <w:basedOn w:val="Normal"/>
-    <w:next w:val="Normal"/>
-    <w:qFormat/>
-    <w:pPr>
-      <w:numPr>
-        <w:ilvl w:val="7"/>
-        <w:numId w:val="1"/>
-      </w:numPr>
-      <w:spacing w:before="240" w:after="60" w:line="220" w:lineRule="exact"/>
-      <w:jc w:val="both"/>
-      <w:outlineLvl w:val="7"/>
-    </w:pPr>
-    <w:rPr>
-      <w:rFonts w:ascii="Arial" w:hAnsi="Arial" w:cs="Arial"/>
-      <w:i/>
-      <w:iCs/>
-      <w:sz w:val="20"/>
-      <w:szCs w:val="20"/>
-    </w:rPr>
-  </w:style>
-  <w:style w:type="paragraph" w:styleId="Heading9">
-    <w:name w:val="heading 9"/>
-    <w:basedOn w:val="Normal"/>
-    <w:next w:val="Normal"/>
-    <w:qFormat/>
-    <w:pPr>
-      <w:numPr>
-        <w:ilvl w:val="8"/>
-        <w:numId w:val="1"/>
-      </w:numPr>
-      <w:spacing w:before="240" w:after="60" w:line="220" w:lineRule="exact"/>
-      <w:jc w:val="both"/>
-      <w:outlineLvl w:val="8"/>
-    </w:pPr>
-    <w:rPr>
-      <w:rFonts w:ascii="Arial" w:hAnsi="Arial" w:cs="Arial"/>
-      <w:i/>
-      <w:iCs/>
-      <w:sz w:val="18"/>
-      <w:szCs w:val="18"/>
-    </w:rPr>
-  </w:style>
-  <w:style w:type="character" w:default="1" w:styleId="DefaultParagraphFont">
-    <w:name w:val="Default Paragraph Font"/>
-    <w:semiHidden/>
-  </w:style>
-  <w:style w:type="table" w:default="1" w:styleId="TableNormal">
-    <w:name w:val="Normal Table"/>
-    <w:uiPriority w:val="99"/>
-    <w:semiHidden/>
-    <w:unhideWhenUsed/>
-    <w:tblPr>
-      <w:tblInd w:w="0" w:type="dxa"/>
-      <w:tblCellMar>
-        <w:top w:w="0" w:type="dxa"/>
-        <w:left w:w="108" w:type="dxa"/>
-        <w:bottom w:w="0" w:type="dxa"/>
-        <w:right w:w="108" w:type="dxa"/>
-      </w:tblCellMar>
-    </w:tblPr>
-  </w:style>
-  <w:style w:type="numbering" w:default="1" w:styleId="NoList">
-    <w:name w:val="No List"/>
-    <w:uiPriority w:val="99"/>
-    <w:semiHidden/>
-    <w:unhideWhenUsed/>
-  </w:style>
-  <w:style w:type="paragraph" w:styleId="Footer">
-    <w:name w:val="footer"/>
-    <w:basedOn w:val="Normal"/>
-    <w:pPr>
-      <w:tabs>
-        <w:tab w:val="center" w:pos="4680"/>
-        <w:tab w:val="right" w:pos="9360"/>
-      </w:tabs>
-    </w:pPr>
-    <w:rPr>
-      <w:b/>
-      <w:bCs/>
-      <w:i/>
-      <w:iCs/>
-      <w:sz w:val="20"/>
-      <w:szCs w:val="20"/>
-    </w:rPr>
-  </w:style>
-  <w:style w:type="paragraph" w:customStyle="1" w:styleId="bullet">
-    <w:name w:val="bullet"/>
-    <w:basedOn w:val="Normal"/>
-    <w:rPr>
-      <w:rFonts w:ascii="Arial" w:hAnsi="Arial" w:cs="Arial"/>
-      <w:sz w:val="20"/>
-      <w:szCs w:val="20"/>
-    </w:rPr>
-  </w:style>
-  <w:style w:type="paragraph" w:styleId="Header">
-    <w:name w:val="header"/>
-    <w:basedOn w:val="Normal"/>
-    <w:pPr>
-      <w:tabs>
-        <w:tab w:val="center" w:pos="4680"/>
-        <w:tab w:val="right" w:pos="9360"/>
-      </w:tabs>
-    </w:pPr>
-    <w:rPr>
-      <w:b/>
-      <w:bCs/>
-      <w:i/>
-      <w:iCs/>
-      <w:sz w:val="20"/>
-      <w:szCs w:val="20"/>
-    </w:rPr>
-  </w:style>
-  <w:style w:type="paragraph" w:customStyle="1" w:styleId="heading10">
-    <w:name w:val="heading1"/>
-    <w:basedOn w:val="Normal"/>
-    <w:pPr>
-      <w:tabs>
-        <w:tab w:val="left" w:pos="450"/>
-        <w:tab w:val="left" w:pos="1080"/>
-        <w:tab w:val="left" w:pos="1800"/>
-        <w:tab w:val="left" w:pos="2610"/>
-      </w:tabs>
-    </w:pPr>
-  </w:style>
-  <w:style w:type="paragraph" w:styleId="TOC1">
-    <w:name w:val="toc 1"/>
-    <w:basedOn w:val="Normal"/>
-    <w:next w:val="Normal"/>
-    <w:semiHidden/>
-    <w:pPr>
-      <w:spacing w:before="120" w:after="120"/>
-    </w:pPr>
-    <w:rPr>
-      <w:rFonts w:ascii="Times New Roman" w:hAnsi="Times New Roman" w:cs="Times New Roman"/>
-      <w:b/>
-      <w:bCs/>
-      <w:caps/>
-      <w:sz w:val="20"/>
-      <w:szCs w:val="20"/>
-    </w:rPr>
-  </w:style>
-  <w:style w:type="paragraph" w:styleId="TOC2">
-    <w:name w:val="toc 2"/>
-    <w:basedOn w:val="Normal"/>
-    <w:next w:val="Normal"/>
-    <w:semiHidden/>
-    <w:pPr>
-      <w:ind w:left="240"/>
-    </w:pPr>
-    <w:rPr>
-      <w:rFonts w:ascii="Times New Roman" w:hAnsi="Times New Roman" w:cs="Times New Roman"/>
-      <w:smallCaps/>
-      <w:sz w:val="20"/>
-      <w:szCs w:val="20"/>
-    </w:rPr>
-  </w:style>
-  <w:style w:type="paragraph" w:customStyle="1" w:styleId="level4">
-    <w:name w:val="level 4"/>
-    <w:basedOn w:val="Normal"/>
-    <w:pPr>
-      <w:spacing w:before="120" w:after="120"/>
-      <w:ind w:left="634"/>
-    </w:pPr>
-  </w:style>
-  <w:style w:type="paragraph" w:customStyle="1" w:styleId="level5">
-    <w:name w:val="level 5"/>
-    <w:basedOn w:val="Normal"/>
-    <w:pPr>
-      <w:tabs>
-        <w:tab w:val="left" w:pos="2520"/>
-      </w:tabs>
-      <w:ind w:left="1440"/>
-    </w:pPr>
-  </w:style>
-  <w:style w:type="paragraph" w:styleId="Title">
-    <w:name w:val="Title"/>
-    <w:basedOn w:val="Normal"/>
-    <w:qFormat/>
-    <w:pPr>
-      <w:spacing w:before="240" w:after="720" w:line="240" w:lineRule="auto"/>
-      <w:jc w:val="right"/>
-    </w:pPr>
-    <w:rPr>
-      <w:rFonts w:ascii="Arial" w:hAnsi="Arial" w:cs="Arial"/>
-      <w:b/>
-      <w:bCs/>
-      <w:kern w:val="28"/>
-      <w:sz w:val="64"/>
-      <w:szCs w:val="64"/>
-    </w:rPr>
-  </w:style>
-  <w:style w:type="paragraph" w:customStyle="1" w:styleId="TOCEntry">
-    <w:name w:val="TOCEntry"/>
-    <w:basedOn w:val="Normal"/>
-    <w:pPr>
-      <w:keepNext/>
-      <w:keepLines/>
-      <w:spacing w:before="120" w:after="240" w:line="240" w:lineRule="atLeast"/>
-    </w:pPr>
-    <w:rPr>
-      <w:b/>
-      <w:bCs/>
-      <w:sz w:val="36"/>
-      <w:szCs w:val="36"/>
-    </w:rPr>
-  </w:style>
-  <w:style w:type="paragraph" w:styleId="TOC3">
-    <w:name w:val="toc 3"/>
-    <w:basedOn w:val="Normal"/>
-    <w:next w:val="Normal"/>
-    <w:semiHidden/>
-    <w:pPr>
-      <w:ind w:left="480"/>
-    </w:pPr>
-    <w:rPr>
-      <w:rFonts w:ascii="Times New Roman" w:hAnsi="Times New Roman" w:cs="Times New Roman"/>
-      <w:i/>
-      <w:iCs/>
-      <w:sz w:val="20"/>
-      <w:szCs w:val="20"/>
-    </w:rPr>
-  </w:style>
-  <w:style w:type="paragraph" w:styleId="TOC4">
-    <w:name w:val="toc 4"/>
-    <w:basedOn w:val="Normal"/>
-    <w:next w:val="Normal"/>
-    <w:semiHidden/>
-    <w:pPr>
-      <w:ind w:left="720"/>
-    </w:pPr>
-    <w:rPr>
-      <w:rFonts w:ascii="Times New Roman" w:hAnsi="Times New Roman" w:cs="Times New Roman"/>
-      <w:sz w:val="18"/>
-      <w:szCs w:val="18"/>
-    </w:rPr>
-  </w:style>
-  <w:style w:type="paragraph" w:styleId="TOC5">
-    <w:name w:val="toc 5"/>
-    <w:basedOn w:val="Normal"/>
-    <w:next w:val="Normal"/>
-    <w:semiHidden/>
-    <w:pPr>
-      <w:ind w:left="960"/>
-    </w:pPr>
-    <w:rPr>
-      <w:rFonts w:ascii="Times New Roman" w:hAnsi="Times New Roman" w:cs="Times New Roman"/>
-      <w:sz w:val="18"/>
-      <w:szCs w:val="18"/>
-    </w:rPr>
-  </w:style>
-  <w:style w:type="paragraph" w:styleId="TOC6">
-    <w:name w:val="toc 6"/>
-    <w:basedOn w:val="Normal"/>
-    <w:next w:val="Normal"/>
-    <w:semiHidden/>
-    <w:pPr>
-      <w:ind w:left="1200"/>
-    </w:pPr>
-    <w:rPr>
-      <w:rFonts w:ascii="Times New Roman" w:hAnsi="Times New Roman" w:cs="Times New Roman"/>
-      <w:sz w:val="18"/>
-      <w:szCs w:val="18"/>
-    </w:rPr>
-  </w:style>
-  <w:style w:type="paragraph" w:styleId="TOC7">
-    <w:name w:val="toc 7"/>
-    <w:basedOn w:val="Normal"/>
-    <w:next w:val="Normal"/>
-    <w:semiHidden/>
-    <w:pPr>
-      <w:ind w:left="1440"/>
-    </w:pPr>
-    <w:rPr>
-      <w:rFonts w:ascii="Times New Roman" w:hAnsi="Times New Roman" w:cs="Times New Roman"/>
-      <w:sz w:val="18"/>
-      <w:szCs w:val="18"/>
-    </w:rPr>
-  </w:style>
-  <w:style w:type="paragraph" w:styleId="TOC8">
-    <w:name w:val="toc 8"/>
-    <w:basedOn w:val="Normal"/>
-    <w:next w:val="Normal"/>
-    <w:semiHidden/>
-    <w:pPr>
-      <w:ind w:left="1680"/>
-    </w:pPr>
-    <w:rPr>
-      <w:rFonts w:ascii="Times New Roman" w:hAnsi="Times New Roman" w:cs="Times New Roman"/>
-      <w:sz w:val="18"/>
-      <w:szCs w:val="18"/>
-    </w:rPr>
-  </w:style>
-  <w:style w:type="paragraph" w:styleId="TOC9">
-    <w:name w:val="toc 9"/>
-    <w:basedOn w:val="Normal"/>
-    <w:next w:val="Normal"/>
-    <w:semiHidden/>
-    <w:pPr>
-      <w:ind w:left="1920"/>
-    </w:pPr>
-    <w:rPr>
-      <w:rFonts w:ascii="Times New Roman" w:hAnsi="Times New Roman" w:cs="Times New Roman"/>
-      <w:sz w:val="18"/>
-      <w:szCs w:val="18"/>
-    </w:rPr>
-  </w:style>
-  <w:style w:type="paragraph" w:customStyle="1" w:styleId="template">
-    <w:name w:val="template"/>
-    <w:basedOn w:val="Normal"/>
-    <w:rPr>
-      <w:rFonts w:ascii="Arial" w:hAnsi="Arial" w:cs="Arial"/>
-      <w:i/>
-      <w:iCs/>
-      <w:sz w:val="22"/>
-      <w:szCs w:val="22"/>
-    </w:rPr>
-  </w:style>
-  <w:style w:type="character" w:styleId="PageNumber">
-    <w:name w:val="page number"/>
-    <w:basedOn w:val="DefaultParagraphFont"/>
-  </w:style>
-  <w:style w:type="paragraph" w:customStyle="1" w:styleId="level3text">
-    <w:name w:val="level 3 text"/>
-    <w:basedOn w:val="Normal"/>
-    <w:pPr>
-      <w:spacing w:line="220" w:lineRule="exact"/>
-      <w:ind w:left="1350" w:hanging="716"/>
-    </w:pPr>
-    <w:rPr>
-      <w:rFonts w:ascii="Arial" w:hAnsi="Arial" w:cs="Arial"/>
-      <w:i/>
-      <w:iCs/>
-      <w:sz w:val="22"/>
-      <w:szCs w:val="22"/>
-    </w:rPr>
-  </w:style>
-  <w:style w:type="paragraph" w:customStyle="1" w:styleId="requirement">
-    <w:name w:val="requirement"/>
-    <w:basedOn w:val="level4"/>
-    <w:pPr>
-      <w:spacing w:before="0" w:after="0"/>
-      <w:ind w:left="2348" w:hanging="994"/>
-    </w:pPr>
-    <w:rPr>
-      <w:rFonts w:ascii="Times New Roman" w:hAnsi="Times New Roman" w:cs="Times New Roman"/>
-    </w:rPr>
-  </w:style>
-  <w:style w:type="paragraph" w:customStyle="1" w:styleId="ByLine">
-    <w:name w:val="ByLine"/>
-    <w:basedOn w:val="Title"/>
-    <w:rPr>
-      <w:sz w:val="28"/>
-      <w:szCs w:val="28"/>
-    </w:rPr>
-  </w:style>
-  <w:style w:type="paragraph" w:customStyle="1" w:styleId="ChangeHistoryTitle">
-    <w:name w:val="ChangeHistory Title"/>
-    <w:basedOn w:val="Normal"/>
-    <w:pPr>
-      <w:keepNext/>
-      <w:spacing w:before="60" w:after="60" w:line="240" w:lineRule="auto"/>
-      <w:jc w:val="center"/>
-    </w:pPr>
-    <w:rPr>
-      <w:rFonts w:ascii="Arial" w:hAnsi="Arial" w:cs="Arial"/>
-      <w:b/>
-      <w:bCs/>
-      <w:sz w:val="36"/>
-      <w:szCs w:val="36"/>
-    </w:rPr>
-  </w:style>
-  <w:style w:type="paragraph" w:customStyle="1" w:styleId="SuperTitle">
-    <w:name w:val="SuperTitle"/>
-    <w:basedOn w:val="Title"/>
-    <w:next w:val="Normal"/>
-    <w:pPr>
-      <w:pBdr>
-        <w:top w:val="single" w:sz="48" w:space="1" w:color="auto"/>
-      </w:pBdr>
-      <w:spacing w:before="960" w:after="0"/>
-    </w:pPr>
-    <w:rPr>
-      <w:sz w:val="28"/>
-      <w:szCs w:val="28"/>
-    </w:rPr>
-  </w:style>
-  <w:style w:type="paragraph" w:customStyle="1" w:styleId="line">
-    <w:name w:val="line"/>
-    <w:basedOn w:val="Title"/>
-    <w:pPr>
-      <w:pBdr>
-        <w:top w:val="single" w:sz="36" w:space="1" w:color="auto"/>
-      </w:pBdr>
-      <w:spacing w:after="0"/>
-    </w:pPr>
-    <w:rPr>
-      <w:sz w:val="40"/>
-      <w:szCs w:val="40"/>
-    </w:rPr>
-  </w:style>
-  <w:style w:type="paragraph" w:customStyle="1" w:styleId="Table-Text">
-    <w:name w:val="Table - Text"/>
-    <w:basedOn w:val="Normal"/>
-    <w:pPr>
-      <w:spacing w:before="60" w:after="60" w:line="240" w:lineRule="auto"/>
-    </w:pPr>
-    <w:rPr>
-      <w:rFonts w:ascii="Times New Roman" w:hAnsi="Times New Roman" w:cs="Times New Roman"/>
-      <w:sz w:val="20"/>
-      <w:szCs w:val="20"/>
-      <w:lang w:bidi="ar-SA"/>
-    </w:rPr>
-  </w:style>
-  <w:style w:type="paragraph" w:customStyle="1" w:styleId="Table-ColHead">
-    <w:name w:val="Table - Col. Head"/>
-    <w:basedOn w:val="Normal"/>
-    <w:pPr>
-      <w:keepNext/>
-      <w:suppressAutoHyphens/>
-      <w:spacing w:before="60" w:after="60" w:line="240" w:lineRule="auto"/>
-    </w:pPr>
-    <w:rPr>
-      <w:rFonts w:ascii="Arial" w:hAnsi="Arial" w:cs="Times New Roman"/>
-      <w:b/>
-      <w:sz w:val="20"/>
-      <w:szCs w:val="20"/>
-      <w:lang w:bidi="ar-SA"/>
-    </w:rPr>
-  </w:style>
-  <w:style w:type="paragraph" w:styleId="NormalWeb">
-    <w:name w:val="Normal (Web)"/>
-    <w:basedOn w:val="Normal"/>
-    <w:pPr>
-      <w:spacing w:before="100" w:beforeAutospacing="1" w:after="100" w:afterAutospacing="1" w:line="240" w:lineRule="auto"/>
-    </w:pPr>
-    <w:rPr>
-      <w:rFonts w:ascii="Times New Roman" w:hAnsi="Times New Roman" w:cs="Times New Roman"/>
-      <w:lang w:val="en-US"/>
+      <w:color w:val="0000FF" w:themeColor="hyperlink"/>
+      <w:u w:val="single"/>
     </w:rPr>
   </w:style>
 </w:styles>

</xml_diff>

<commit_message>
Revert "I added my changes for section 2 and the cover page to the document"
This reverts commit e25376dec51c8ec461db6ee54d339a569d0b17c0.
</commit_message>
<xml_diff>
--- a/SRS-template.docx
+++ b/SRS-template.docx
@@ -1,6 +1,6 @@
 
 <file path=word/document.xml><?xml version="1.0" encoding="utf-8"?>
-<w:document xmlns:wpc="http://schemas.microsoft.com/office/word/2010/wordprocessingCanvas" xmlns:mc="http://schemas.openxmlformats.org/markup-compatibility/2006" xmlns:o="urn:schemas-microsoft-com:office:office" xmlns:r="http://schemas.openxmlformats.org/officeDocument/2006/relationships" xmlns:m="http://schemas.openxmlformats.org/officeDocument/2006/math" xmlns:v="urn:schemas-microsoft-com:vml" xmlns:wp14="http://schemas.microsoft.com/office/word/2010/wordprocessingDrawing" xmlns:wp="http://schemas.openxmlformats.org/drawingml/2006/wordprocessingDrawing" xmlns:w10="urn:schemas-microsoft-com:office:word" xmlns:w="http://schemas.openxmlformats.org/wordprocessingml/2006/main" xmlns:w14="http://schemas.microsoft.com/office/word/2010/wordml" xmlns:w15="http://schemas.microsoft.com/office/word/2012/wordml" xmlns:wpg="http://schemas.microsoft.com/office/word/2010/wordprocessingGroup" xmlns:wpi="http://schemas.microsoft.com/office/word/2010/wordprocessingInk" xmlns:wne="http://schemas.microsoft.com/office/word/2006/wordml" xmlns:wps="http://schemas.microsoft.com/office/word/2010/wordprocessingShape" mc:Ignorable="w14 w15 wp14">
+<w:document xmlns:wpc="http://schemas.microsoft.com/office/word/2010/wordprocessingCanvas" xmlns:mo="http://schemas.microsoft.com/office/mac/office/2008/main" xmlns:mc="http://schemas.openxmlformats.org/markup-compatibility/2006" xmlns:mv="urn:schemas-microsoft-com:mac:vml" xmlns:o="urn:schemas-microsoft-com:office:office" xmlns:r="http://schemas.openxmlformats.org/officeDocument/2006/relationships" xmlns:m="http://schemas.openxmlformats.org/officeDocument/2006/math" xmlns:v="urn:schemas-microsoft-com:vml" xmlns:wp14="http://schemas.microsoft.com/office/word/2010/wordprocessingDrawing" xmlns:wp="http://schemas.openxmlformats.org/drawingml/2006/wordprocessingDrawing" xmlns:w10="urn:schemas-microsoft-com:office:word" xmlns:w="http://schemas.openxmlformats.org/wordprocessingml/2006/main" xmlns:w14="http://schemas.microsoft.com/office/word/2010/wordml" xmlns:wpg="http://schemas.microsoft.com/office/word/2010/wordprocessingGroup" xmlns:wpi="http://schemas.microsoft.com/office/word/2010/wordprocessingInk" xmlns:wne="http://schemas.microsoft.com/office/word/2006/wordml" xmlns:wps="http://schemas.microsoft.com/office/word/2010/wordprocessingShape" mc:Ignorable="w14 wp14">
   <w:body>
     <w:p>
       <w:pPr>
@@ -12,6 +12,8 @@
           <w:sz w:val="60"/>
         </w:rPr>
       </w:pPr>
+      <w:bookmarkStart w:id="0" w:name="_GoBack"/>
+      <w:bookmarkEnd w:id="0"/>
       <w:r>
         <w:rPr>
           <w:sz w:val="60"/>
@@ -45,7 +47,7 @@
         <w:rPr>
           <w:sz w:val="60"/>
         </w:rPr>
-        <w:t>TTBBG Web Advisor</w:t>
+        <w:t>&lt;Project&gt;</w:t>
       </w:r>
     </w:p>
     <w:p>
@@ -106,7 +108,23 @@
         <w:t xml:space="preserve">Group Name: </w:t>
       </w:r>
       <w:r>
-        <w:t>2</w:t>
+        <w:rPr>
+          <w:sz w:val="22"/>
+        </w:rPr>
+        <w:t>&lt;</w:t>
+      </w:r>
+      <w:r>
+        <w:rPr>
+          <w:i/>
+          <w:sz w:val="22"/>
+        </w:rPr>
+        <w:t>place your group name here</w:t>
+      </w:r>
+      <w:r>
+        <w:rPr>
+          <w:sz w:val="22"/>
+        </w:rPr>
+        <w:t>&gt;</w:t>
       </w:r>
     </w:p>
     <w:tbl>
@@ -137,75 +155,7 @@
               <w:rPr>
                 <w:sz w:val="22"/>
               </w:rPr>
-              <w:t>Charles Thompson</w:t>
-            </w:r>
-          </w:p>
-        </w:tc>
-        <w:tc>
-          <w:tcPr>
-            <w:tcW w:w="3192" w:type="dxa"/>
-          </w:tcPr>
-          <w:p>
-            <w:pPr>
-              <w:pStyle w:val="ByLine"/>
-              <w:spacing w:before="0" w:after="0"/>
-              <w:jc w:val="center"/>
-              <w:rPr>
-                <w:sz w:val="22"/>
-              </w:rPr>
-            </w:pPr>
-            <w:r>
-              <w:rPr>
-                <w:sz w:val="22"/>
-              </w:rPr>
-              <w:t>002539901</w:t>
-            </w:r>
-          </w:p>
-        </w:tc>
-        <w:tc>
-          <w:tcPr>
-            <w:tcW w:w="3192" w:type="dxa"/>
-          </w:tcPr>
-          <w:p>
-            <w:pPr>
-              <w:pStyle w:val="ByLine"/>
-              <w:spacing w:before="0" w:after="0"/>
-              <w:jc w:val="center"/>
-              <w:rPr>
-                <w:sz w:val="22"/>
-              </w:rPr>
-            </w:pPr>
-            <w:hyperlink r:id="rId7" w:history="1">
-              <w:r>
-                <w:rPr>
-                  <w:rStyle w:val="Hyperlink"/>
-                  <w:sz w:val="22"/>
-                </w:rPr>
-                <w:t>cvt@email.uscupstate.edu</w:t>
-              </w:r>
-            </w:hyperlink>
-          </w:p>
-        </w:tc>
-      </w:tr>
-      <w:tr>
-        <w:tc>
-          <w:tcPr>
-            <w:tcW w:w="3192" w:type="dxa"/>
-          </w:tcPr>
-          <w:p>
-            <w:pPr>
-              <w:pStyle w:val="ByLine"/>
-              <w:spacing w:before="0" w:after="0"/>
-              <w:jc w:val="left"/>
-              <w:rPr>
-                <w:sz w:val="22"/>
-              </w:rPr>
-            </w:pPr>
-            <w:r>
-              <w:rPr>
-                <w:sz w:val="22"/>
-              </w:rPr>
-              <w:t>Ken Turner</w:t>
+              <w:t>&lt;name&gt;</w:t>
             </w:r>
           </w:p>
         </w:tc>
@@ -270,7 +220,7 @@
               <w:rPr>
                 <w:sz w:val="22"/>
               </w:rPr>
-              <w:t>Matthew Burt</w:t>
+              <w:t>&lt;name&gt;</w:t>
             </w:r>
           </w:p>
         </w:tc>
@@ -335,7 +285,7 @@
               <w:rPr>
                 <w:sz w:val="22"/>
               </w:rPr>
-              <w:t>Courtney Brown</w:t>
+              <w:t>&lt;name&gt;</w:t>
             </w:r>
           </w:p>
         </w:tc>
@@ -400,7 +350,72 @@
               <w:rPr>
                 <w:sz w:val="22"/>
               </w:rPr>
-              <w:t>Jeff Gilmer</w:t>
+              <w:t>&lt;name&gt;</w:t>
+            </w:r>
+          </w:p>
+        </w:tc>
+        <w:tc>
+          <w:tcPr>
+            <w:tcW w:w="3192" w:type="dxa"/>
+          </w:tcPr>
+          <w:p>
+            <w:pPr>
+              <w:pStyle w:val="ByLine"/>
+              <w:spacing w:before="0" w:after="0"/>
+              <w:jc w:val="center"/>
+              <w:rPr>
+                <w:sz w:val="22"/>
+              </w:rPr>
+            </w:pPr>
+            <w:r>
+              <w:rPr>
+                <w:sz w:val="22"/>
+              </w:rPr>
+              <w:t>&lt;student #&gt;</w:t>
+            </w:r>
+          </w:p>
+        </w:tc>
+        <w:tc>
+          <w:tcPr>
+            <w:tcW w:w="3192" w:type="dxa"/>
+          </w:tcPr>
+          <w:p>
+            <w:pPr>
+              <w:pStyle w:val="ByLine"/>
+              <w:spacing w:before="0" w:after="0"/>
+              <w:jc w:val="center"/>
+              <w:rPr>
+                <w:sz w:val="22"/>
+              </w:rPr>
+            </w:pPr>
+            <w:r>
+              <w:rPr>
+                <w:sz w:val="22"/>
+              </w:rPr>
+              <w:t>&lt;e-mail&gt;</w:t>
+            </w:r>
+          </w:p>
+        </w:tc>
+      </w:tr>
+      <w:tr>
+        <w:tc>
+          <w:tcPr>
+            <w:tcW w:w="3192" w:type="dxa"/>
+          </w:tcPr>
+          <w:p>
+            <w:pPr>
+              <w:pStyle w:val="ByLine"/>
+              <w:spacing w:before="0" w:after="0"/>
+              <w:jc w:val="left"/>
+              <w:rPr>
+                <w:sz w:val="22"/>
+              </w:rPr>
+            </w:pPr>
+            <w:r>
+              <w:rPr>
+                <w:sz w:val="22"/>
+              </w:rPr>
+              <w:t>&lt;name&gt;</w:t>
             </w:r>
           </w:p>
         </w:tc>
@@ -501,10 +516,16 @@
             </w:pPr>
             <w:r>
               <w:rPr>
+                <w:sz w:val="22"/>
+              </w:rPr>
+              <w:t>&lt;</w:t>
+            </w:r>
+            <w:r>
+              <w:rPr>
                 <w:i/>
                 <w:sz w:val="22"/>
               </w:rPr>
-              <w:t>Dr. Schwarts</w:t>
+              <w:t>place your instructor’s name here&gt;</w:t>
             </w:r>
           </w:p>
         </w:tc>
@@ -541,7 +562,7 @@
               <w:rPr>
                 <w:sz w:val="22"/>
               </w:rPr>
-              <w:t>CSCI540 Software Engineering</w:t>
+              <w:t>&lt;place your course name here&gt;</w:t>
             </w:r>
           </w:p>
         </w:tc>
@@ -583,10 +604,8 @@
                 <w:i/>
                 <w:sz w:val="22"/>
               </w:rPr>
-              <w:t>N/A</w:t>
+              <w:t>&lt;place your lab section here&gt;</w:t>
             </w:r>
-            <w:bookmarkStart w:id="0" w:name="_GoBack"/>
-            <w:bookmarkEnd w:id="0"/>
           </w:p>
         </w:tc>
       </w:tr>
@@ -623,9 +642,10 @@
             </w:pPr>
             <w:r>
               <w:rPr>
+                <w:i/>
                 <w:sz w:val="22"/>
               </w:rPr>
-              <w:t>N/A</w:t>
+              <w:t>&lt;place your TA’s name here&gt;</w:t>
             </w:r>
           </w:p>
         </w:tc>
@@ -665,7 +685,7 @@
               <w:rPr>
                 <w:sz w:val="22"/>
               </w:rPr>
-              <w:t xml:space="preserve"> 15 Sept 16</w:t>
+              <w:t>&lt;place the date of submission here&gt;</w:t>
             </w:r>
           </w:p>
         </w:tc>
@@ -707,6 +727,7 @@
           <w:rFonts w:ascii="Arial" w:hAnsi="Arial"/>
           <w:color w:val="FFFFFF"/>
         </w:rPr>
+        <w:lastRenderedPageBreak/>
         <w:t>Contents</w:t>
       </w:r>
       <w:bookmarkEnd w:id="6"/>
@@ -892,7 +913,6 @@
           <w:rFonts w:ascii="Arial" w:hAnsi="Arial"/>
           <w:noProof/>
         </w:rPr>
-        <w:lastRenderedPageBreak/>
         <w:t>1.1</w:t>
       </w:r>
       <w:r>
@@ -2846,6 +2866,12 @@
         <w:gridCol w:w="1985"/>
       </w:tblGrid>
       <w:tr>
+        <w:tblPrEx>
+          <w:tblCellMar>
+            <w:top w:w="0" w:type="dxa"/>
+            <w:bottom w:w="0" w:type="dxa"/>
+          </w:tblCellMar>
+        </w:tblPrEx>
         <w:trPr>
           <w:tblHeader/>
         </w:trPr>
@@ -2908,6 +2934,12 @@
         </w:tc>
       </w:tr>
       <w:tr>
+        <w:tblPrEx>
+          <w:tblCellMar>
+            <w:top w:w="0" w:type="dxa"/>
+            <w:bottom w:w="0" w:type="dxa"/>
+          </w:tblCellMar>
+        </w:tblPrEx>
         <w:tc>
           <w:tcPr>
             <w:tcW w:w="1170" w:type="dxa"/>
@@ -2918,7 +2950,11 @@
               <w:suppressAutoHyphens/>
             </w:pPr>
             <w:r>
-              <w:t>Draft Type and Number</w:t>
+              <w:t xml:space="preserve">Draft Type and </w:t>
+            </w:r>
+            <w:r>
+              <w:lastRenderedPageBreak/>
+              <w:t>Number</w:t>
             </w:r>
           </w:p>
         </w:tc>
@@ -2931,6 +2967,7 @@
               <w:pStyle w:val="Table-Text"/>
             </w:pPr>
             <w:r>
+              <w:lastRenderedPageBreak/>
               <w:t>Full Name</w:t>
             </w:r>
           </w:p>
@@ -2944,7 +2981,17 @@
               <w:pStyle w:val="Table-Text"/>
             </w:pPr>
             <w:r>
-              <w:t>Information about the revision. This table does not need to be filled in whenever a document is touched, only when the version is being upgraded.</w:t>
+              <w:t xml:space="preserve">Information about the revision. This table does not need to be filled in whenever a document is </w:t>
+            </w:r>
+            <w:r>
+              <w:lastRenderedPageBreak/>
+              <w:t>touched, only when the version is being u</w:t>
+            </w:r>
+            <w:r>
+              <w:t>p</w:t>
+            </w:r>
+            <w:r>
+              <w:t>graded.</w:t>
             </w:r>
           </w:p>
         </w:tc>
@@ -2958,6 +3005,7 @@
               <w:jc w:val="center"/>
             </w:pPr>
             <w:r>
+              <w:lastRenderedPageBreak/>
               <w:t>00/00/00</w:t>
             </w:r>
           </w:p>
@@ -3014,9 +3062,9 @@
           <w:sz w:val="22"/>
         </w:rPr>
       </w:pPr>
-      <w:bookmarkStart w:id="13" w:name="_Toc113291687"/>
-      <w:bookmarkStart w:id="14" w:name="_Toc111014888"/>
-      <w:bookmarkStart w:id="15" w:name="_Toc111117824"/>
+      <w:bookmarkStart w:id="13" w:name="_Toc111014888"/>
+      <w:bookmarkStart w:id="14" w:name="_Toc111117824"/>
+      <w:bookmarkStart w:id="15" w:name="_Toc113291687"/>
       <w:r>
         <w:rPr>
           <w:rFonts w:ascii="Arial" w:hAnsi="Arial"/>
@@ -3045,7 +3093,7 @@
         </w:rPr>
         <w:t>are more general and apply to any SRS. Please, make sure to delete all of the comments before submitting the document.</w:t>
       </w:r>
-      <w:bookmarkEnd w:id="13"/>
+      <w:bookmarkEnd w:id="15"/>
       <w:r>
         <w:rPr>
           <w:rFonts w:ascii="Arial" w:hAnsi="Arial"/>
@@ -3083,8 +3131,8 @@
         <w:t>The explanations provided below, do not cover all of the material, but merely, the general nature of the information you would usually find in SRS documents. It is based on the IEEE requirements and was adapted specifically for the needs of Software Engineering 3K04/3M04 courses. Most of the sections in this template are required sections, i.e. you must include them in your version of the document. Failure to do so will result in marks deductions. Optional sections will be explicitly marked as optional.</w:t>
       </w:r>
       <w:bookmarkEnd w:id="12"/>
+      <w:bookmarkEnd w:id="13"/>
       <w:bookmarkEnd w:id="14"/>
-      <w:bookmarkEnd w:id="15"/>
       <w:bookmarkEnd w:id="16"/>
     </w:p>
     <w:p>
@@ -3314,68 +3362,68 @@
           <w:rFonts w:ascii="Arial" w:hAnsi="Arial"/>
         </w:rPr>
       </w:pPr>
-      <w:bookmarkStart w:id="25" w:name="_Toc113291693"/>
-      <w:bookmarkStart w:id="26" w:name="_Toc439994668"/>
+      <w:bookmarkStart w:id="25" w:name="_Toc439994668"/>
+      <w:bookmarkStart w:id="26" w:name="_Toc113291693"/>
       <w:r>
         <w:rPr>
           <w:rFonts w:ascii="Arial" w:hAnsi="Arial"/>
         </w:rPr>
         <w:t>Definitions, Acronyms and Abbreviations</w:t>
       </w:r>
+      <w:bookmarkEnd w:id="26"/>
+    </w:p>
+    <w:p>
+      <w:pPr>
+        <w:pStyle w:val="template"/>
+        <w:jc w:val="both"/>
+        <w:rPr>
+          <w:color w:val="0000FF"/>
+        </w:rPr>
+      </w:pPr>
+      <w:r>
+        <w:t>&lt;</w:t>
+      </w:r>
+      <w:r>
+        <w:rPr>
+          <w:color w:val="0000FF"/>
+        </w:rPr>
+        <w:t>Define all the terms necessary to properly interpret the SRS, including acronyms and abbreviations. You may wish to build a separate glossary that spans multiple projects or the entire organization, and just include terms specific to a single project in each SRS.</w:t>
+      </w:r>
+    </w:p>
+    <w:p>
+      <w:pPr>
+        <w:pStyle w:val="template"/>
+        <w:jc w:val="both"/>
+      </w:pPr>
+      <w:r>
+        <w:t xml:space="preserve">TO DO: Please provide a list of all abbreviations and acronyms used in this document sorted in </w:t>
+      </w:r>
+      <w:r>
+        <w:rPr>
+          <w:u w:val="single"/>
+        </w:rPr>
+        <w:t>alphabetical order</w:t>
+      </w:r>
+      <w:r>
+        <w:t>.&gt;</w:t>
+      </w:r>
+    </w:p>
+    <w:p/>
+    <w:p>
+      <w:pPr>
+        <w:pStyle w:val="Heading2"/>
+        <w:rPr>
+          <w:rFonts w:ascii="Arial" w:hAnsi="Arial"/>
+        </w:rPr>
+      </w:pPr>
+      <w:bookmarkStart w:id="27" w:name="_Toc113291694"/>
+      <w:r>
+        <w:rPr>
+          <w:rFonts w:ascii="Arial" w:hAnsi="Arial"/>
+        </w:rPr>
+        <w:t>Document Conventions</w:t>
+      </w:r>
       <w:bookmarkEnd w:id="25"/>
-    </w:p>
-    <w:p>
-      <w:pPr>
-        <w:pStyle w:val="template"/>
-        <w:jc w:val="both"/>
-        <w:rPr>
-          <w:color w:val="0000FF"/>
-        </w:rPr>
-      </w:pPr>
-      <w:r>
-        <w:t>&lt;</w:t>
-      </w:r>
-      <w:r>
-        <w:rPr>
-          <w:color w:val="0000FF"/>
-        </w:rPr>
-        <w:t>Define all the terms necessary to properly interpret the SRS, including acronyms and abbreviations. You may wish to build a separate glossary that spans multiple projects or the entire organization, and just include terms specific to a single project in each SRS.</w:t>
-      </w:r>
-    </w:p>
-    <w:p>
-      <w:pPr>
-        <w:pStyle w:val="template"/>
-        <w:jc w:val="both"/>
-      </w:pPr>
-      <w:r>
-        <w:t xml:space="preserve">TO DO: Please provide a list of all abbreviations and acronyms used in this document sorted in </w:t>
-      </w:r>
-      <w:r>
-        <w:rPr>
-          <w:u w:val="single"/>
-        </w:rPr>
-        <w:t>alphabetical order</w:t>
-      </w:r>
-      <w:r>
-        <w:t>.&gt;</w:t>
-      </w:r>
-    </w:p>
-    <w:p/>
-    <w:p>
-      <w:pPr>
-        <w:pStyle w:val="Heading2"/>
-        <w:rPr>
-          <w:rFonts w:ascii="Arial" w:hAnsi="Arial"/>
-        </w:rPr>
-      </w:pPr>
-      <w:bookmarkStart w:id="27" w:name="_Toc113291694"/>
-      <w:r>
-        <w:rPr>
-          <w:rFonts w:ascii="Arial" w:hAnsi="Arial"/>
-        </w:rPr>
-        <w:t>Document Conventions</w:t>
-      </w:r>
-      <w:bookmarkEnd w:id="26"/>
       <w:bookmarkEnd w:id="27"/>
     </w:p>
     <w:p>
@@ -3879,196 +3927,38 @@
     </w:p>
     <w:p>
       <w:pPr>
-        <w:pStyle w:val="Heading2"/>
-        <w:numPr>
-          <w:ilvl w:val="0"/>
-          <w:numId w:val="0"/>
-        </w:numPr>
-        <w:rPr>
-          <w:rFonts w:ascii="Arial" w:hAnsi="Arial"/>
-          <w:b w:val="0"/>
-          <w:sz w:val="24"/>
-          <w:szCs w:val="24"/>
-        </w:rPr>
-      </w:pPr>
-      <w:r>
-        <w:rPr>
-          <w:b w:val="0"/>
-          <w:sz w:val="24"/>
-          <w:szCs w:val="24"/>
-        </w:rPr>
-        <w:t>This app will have</w:t>
-      </w:r>
-      <w:r>
-        <w:rPr>
-          <w:b w:val="0"/>
-          <w:sz w:val="24"/>
-          <w:szCs w:val="24"/>
-        </w:rPr>
-        <w:t xml:space="preserve"> two types of users, Students and Advisors. Both will need to use the app twice a year when the students are preparing to register for the next semester.</w:t>
-      </w:r>
-    </w:p>
-    <w:p>
-      <w:pPr>
-        <w:pStyle w:val="template"/>
-        <w:jc w:val="both"/>
-        <w:rPr>
-          <w:i w:val="0"/>
-        </w:rPr>
-      </w:pPr>
-      <w:r>
-        <w:rPr>
-          <w:i w:val="0"/>
-        </w:rPr>
-        <w:t>Students will use this app to:</w:t>
-      </w:r>
-    </w:p>
-    <w:p>
-      <w:pPr>
-        <w:pStyle w:val="template"/>
-        <w:numPr>
-          <w:ilvl w:val="0"/>
-          <w:numId w:val="6"/>
-        </w:numPr>
-        <w:jc w:val="both"/>
-        <w:rPr>
-          <w:i w:val="0"/>
-        </w:rPr>
-      </w:pPr>
-      <w:r>
-        <w:rPr>
-          <w:i w:val="0"/>
-        </w:rPr>
-        <w:t>Update the courses they have taken</w:t>
-      </w:r>
-    </w:p>
-    <w:p>
-      <w:pPr>
-        <w:pStyle w:val="template"/>
-        <w:numPr>
-          <w:ilvl w:val="0"/>
-          <w:numId w:val="6"/>
-        </w:numPr>
-        <w:jc w:val="both"/>
-        <w:rPr>
-          <w:i w:val="0"/>
-        </w:rPr>
-      </w:pPr>
-      <w:r>
-        <w:rPr>
-          <w:i w:val="0"/>
-        </w:rPr>
-        <w:t>View options for courses to take in the future</w:t>
-      </w:r>
-    </w:p>
-    <w:p>
-      <w:pPr>
-        <w:pStyle w:val="template"/>
-        <w:numPr>
-          <w:ilvl w:val="0"/>
-          <w:numId w:val="6"/>
-        </w:numPr>
-        <w:jc w:val="both"/>
-        <w:rPr>
-          <w:i w:val="0"/>
-        </w:rPr>
-      </w:pPr>
-      <w:r>
-        <w:rPr>
-          <w:i w:val="0"/>
-        </w:rPr>
-        <w:t>Generate a list of suggested courses for the next semester</w:t>
-      </w:r>
-    </w:p>
-    <w:p>
-      <w:pPr>
-        <w:pStyle w:val="template"/>
-        <w:numPr>
-          <w:ilvl w:val="0"/>
-          <w:numId w:val="6"/>
-        </w:numPr>
-        <w:jc w:val="both"/>
-        <w:rPr>
-          <w:i w:val="0"/>
-        </w:rPr>
-      </w:pPr>
-      <w:r>
-        <w:rPr>
-          <w:i w:val="0"/>
-        </w:rPr>
-        <w:t>Select their advisor</w:t>
-      </w:r>
-    </w:p>
-    <w:p>
-      <w:pPr>
-        <w:pStyle w:val="template"/>
-        <w:jc w:val="both"/>
-        <w:rPr>
-          <w:i w:val="0"/>
-        </w:rPr>
-      </w:pPr>
-      <w:r>
-        <w:rPr>
-          <w:i w:val="0"/>
-        </w:rPr>
-        <w:t>Advisors will use this app to:</w:t>
-      </w:r>
-    </w:p>
-    <w:p>
-      <w:pPr>
-        <w:pStyle w:val="template"/>
-        <w:numPr>
-          <w:ilvl w:val="0"/>
-          <w:numId w:val="7"/>
-        </w:numPr>
-        <w:jc w:val="both"/>
-        <w:rPr>
-          <w:i w:val="0"/>
-        </w:rPr>
-      </w:pPr>
-      <w:r>
-        <w:rPr>
-          <w:i w:val="0"/>
-        </w:rPr>
-        <w:t>Look up their advisee to view their progress</w:t>
-      </w:r>
-    </w:p>
-    <w:p>
-      <w:pPr>
-        <w:pStyle w:val="template"/>
-        <w:numPr>
-          <w:ilvl w:val="0"/>
-          <w:numId w:val="7"/>
-        </w:numPr>
-        <w:jc w:val="both"/>
-        <w:rPr>
-          <w:i w:val="0"/>
-        </w:rPr>
-      </w:pPr>
-      <w:r>
-        <w:rPr>
-          <w:i w:val="0"/>
-        </w:rPr>
-        <w:t>Add or delete courses from the database</w:t>
-      </w:r>
-    </w:p>
-    <w:p>
-      <w:pPr>
-        <w:pStyle w:val="template"/>
-        <w:numPr>
-          <w:ilvl w:val="0"/>
-          <w:numId w:val="7"/>
-        </w:numPr>
-        <w:jc w:val="both"/>
-        <w:rPr>
-          <w:i w:val="0"/>
-        </w:rPr>
-      </w:pPr>
-      <w:r>
-        <w:rPr>
-          <w:i w:val="0"/>
-        </w:rPr>
-        <w:t>Add or delete advisors from the database</w:t>
+        <w:pStyle w:val="template"/>
+        <w:jc w:val="both"/>
+        <w:rPr>
+          <w:color w:val="0000FF"/>
+        </w:rPr>
+      </w:pPr>
+      <w:r>
+        <w:t>&lt;</w:t>
+      </w:r>
+      <w:r>
+        <w:rPr>
+          <w:color w:val="0000FF"/>
+        </w:rPr>
+        <w:t xml:space="preserve">Identify the various users that you anticipate will use this product. Users may be differentiated based on frequency of use, subset of product functions used, technical expertise, security or privilege levels, educational level, or experience. </w:t>
+      </w:r>
+    </w:p>
+    <w:p>
+      <w:pPr>
+        <w:pStyle w:val="template"/>
+        <w:jc w:val="both"/>
+      </w:pPr>
+      <w:r>
+        <w:t xml:space="preserve">TO DO: </w:t>
+      </w:r>
+    </w:p>
+    <w:p>
+      <w:pPr>
+        <w:pStyle w:val="template"/>
+        <w:jc w:val="both"/>
+      </w:pPr>
+      <w:r>
+        <w:t xml:space="preserve">1. Describe the pertinent characteristics of each user. Certain requirements may pertain only to certain users. </w:t>
       </w:r>
     </w:p>
     <w:p>
@@ -4113,7 +4003,6 @@
         </w:rPr>
       </w:pPr>
       <w:r>
-        <w:lastRenderedPageBreak/>
         <w:t>TO DO: As stated above, in at least one paragraph, describe the environment your system will have to operate in. Make sure to include the minimum platform requirements for your system. &gt;</w:t>
       </w:r>
     </w:p>
@@ -4130,6 +4019,7 @@
         <w:rPr>
           <w:rFonts w:ascii="Arial" w:hAnsi="Arial"/>
         </w:rPr>
+        <w:lastRenderedPageBreak/>
         <w:t>Design and Implementation Constraints</w:t>
       </w:r>
       <w:bookmarkEnd w:id="40"/>
@@ -4380,6 +4270,7 @@
           <w:rFonts w:ascii="Arial" w:hAnsi="Arial"/>
           <w:color w:val="FFFFFF"/>
         </w:rPr>
+        <w:lastRenderedPageBreak/>
         <w:t>Specific Requirements</w:t>
       </w:r>
       <w:bookmarkEnd w:id="46"/>
@@ -4562,32 +4453,29 @@
         <w:rPr>
           <w:color w:val="0000FF"/>
         </w:rPr>
-        <w:t xml:space="preserve">Describe the requirements associated with any communications functions required by this product, including e-mail, web browser, network server communications protocols, electronic forms, and so on. Define any pertinent message formatting. Identify any communication standards </w:t>
-      </w:r>
-      <w:r>
+        <w:t>Describe the requirements associated with any communications functions required by this product, including e-mail, web browser, network server communications protocols, electronic forms, and so on. Define any pertinent message formatting. Identify any communication standards that will be used, such as FTP or HTTP. Specify any communication security or encryption issues, data transfer rates, and synchronization mechanisms.</w:t>
+      </w:r>
+    </w:p>
+    <w:p>
+      <w:pPr>
+        <w:pStyle w:val="template"/>
+        <w:jc w:val="both"/>
         <w:rPr>
           <w:color w:val="0000FF"/>
         </w:rPr>
+      </w:pPr>
+    </w:p>
+    <w:p>
+      <w:pPr>
+        <w:pStyle w:val="template"/>
+        <w:jc w:val="both"/>
+      </w:pPr>
+      <w:r>
+        <w:t xml:space="preserve">TO DO: Do not go into too much detail, but provide 1-2 paragraphs were you will outline the major communication standards. For example, if you decide to use encryption there is no need to specify </w:t>
+      </w:r>
+      <w:r>
         <w:lastRenderedPageBreak/>
-        <w:t>that will be used, such as FTP or HTTP. Specify any communication security or encryption issues, data transfer rates, and synchronization mechanisms.</w:t>
-      </w:r>
-    </w:p>
-    <w:p>
-      <w:pPr>
-        <w:pStyle w:val="template"/>
-        <w:jc w:val="both"/>
-        <w:rPr>
-          <w:color w:val="0000FF"/>
-        </w:rPr>
-      </w:pPr>
-    </w:p>
-    <w:p>
-      <w:pPr>
-        <w:pStyle w:val="template"/>
-        <w:jc w:val="both"/>
-      </w:pPr>
-      <w:r>
-        <w:t>TO DO: Do not go into too much detail, but provide 1-2 paragraphs were you will outline the major communication standards. For example, if you decide to use encryption there is no need to specify the exact encryption standards, but rather, specify the fact that the data will be encrypted and name what standards you consider using. &gt;</w:t>
+        <w:t>the exact encryption standards, but rather, specify the fact that the data will be encrypted and name what standards you consider using. &gt;</w:t>
       </w:r>
     </w:p>
     <w:p>
@@ -4752,8 +4640,8 @@
           <w:color w:val="FFFFFF"/>
         </w:rPr>
       </w:pPr>
-      <w:bookmarkStart w:id="54" w:name="_Toc113291708"/>
-      <w:bookmarkStart w:id="55" w:name="_Toc439994690"/>
+      <w:bookmarkStart w:id="54" w:name="_Toc439994690"/>
+      <w:bookmarkStart w:id="55" w:name="_Toc113291708"/>
       <w:r>
         <w:rPr>
           <w:rFonts w:ascii="Arial" w:hAnsi="Arial"/>
@@ -4762,23 +4650,23 @@
         <w:lastRenderedPageBreak/>
         <w:t>Other Non-functional Requirements</w:t>
       </w:r>
+      <w:bookmarkEnd w:id="55"/>
+    </w:p>
+    <w:p>
+      <w:pPr>
+        <w:pStyle w:val="Heading2"/>
+        <w:rPr>
+          <w:rFonts w:ascii="Arial" w:hAnsi="Arial"/>
+        </w:rPr>
+      </w:pPr>
+      <w:bookmarkStart w:id="56" w:name="_Toc113291709"/>
+      <w:r>
+        <w:rPr>
+          <w:rFonts w:ascii="Arial" w:hAnsi="Arial"/>
+        </w:rPr>
+        <w:t>Performance Requirements</w:t>
+      </w:r>
       <w:bookmarkEnd w:id="54"/>
-    </w:p>
-    <w:p>
-      <w:pPr>
-        <w:pStyle w:val="Heading2"/>
-        <w:rPr>
-          <w:rFonts w:ascii="Arial" w:hAnsi="Arial"/>
-        </w:rPr>
-      </w:pPr>
-      <w:bookmarkStart w:id="56" w:name="_Toc113291709"/>
-      <w:r>
-        <w:rPr>
-          <w:rFonts w:ascii="Arial" w:hAnsi="Arial"/>
-        </w:rPr>
-        <w:t>Performance Requirements</w:t>
-      </w:r>
-      <w:bookmarkEnd w:id="55"/>
       <w:bookmarkEnd w:id="56"/>
     </w:p>
     <w:p>
@@ -5404,7 +5292,7 @@
 </file>
 
 <file path=word/endnotes.xml><?xml version="1.0" encoding="utf-8"?>
-<w:endnotes xmlns:wpc="http://schemas.microsoft.com/office/word/2010/wordprocessingCanvas" xmlns:mc="http://schemas.openxmlformats.org/markup-compatibility/2006" xmlns:o="urn:schemas-microsoft-com:office:office" xmlns:r="http://schemas.openxmlformats.org/officeDocument/2006/relationships" xmlns:m="http://schemas.openxmlformats.org/officeDocument/2006/math" xmlns:v="urn:schemas-microsoft-com:vml" xmlns:wp14="http://schemas.microsoft.com/office/word/2010/wordprocessingDrawing" xmlns:wp="http://schemas.openxmlformats.org/drawingml/2006/wordprocessingDrawing" xmlns:w10="urn:schemas-microsoft-com:office:word" xmlns:w="http://schemas.openxmlformats.org/wordprocessingml/2006/main" xmlns:w14="http://schemas.microsoft.com/office/word/2010/wordml" xmlns:w15="http://schemas.microsoft.com/office/word/2012/wordml" xmlns:wpg="http://schemas.microsoft.com/office/word/2010/wordprocessingGroup" xmlns:wpi="http://schemas.microsoft.com/office/word/2010/wordprocessingInk" xmlns:wne="http://schemas.microsoft.com/office/word/2006/wordml" xmlns:wps="http://schemas.microsoft.com/office/word/2010/wordprocessingShape" mc:Ignorable="w14 w15 wp14">
+<w:endnotes xmlns:wpc="http://schemas.microsoft.com/office/word/2010/wordprocessingCanvas" xmlns:mo="http://schemas.microsoft.com/office/mac/office/2008/main" xmlns:mc="http://schemas.openxmlformats.org/markup-compatibility/2006" xmlns:mv="urn:schemas-microsoft-com:mac:vml" xmlns:o="urn:schemas-microsoft-com:office:office" xmlns:r="http://schemas.openxmlformats.org/officeDocument/2006/relationships" xmlns:m="http://schemas.openxmlformats.org/officeDocument/2006/math" xmlns:v="urn:schemas-microsoft-com:vml" xmlns:wp14="http://schemas.microsoft.com/office/word/2010/wordprocessingDrawing" xmlns:wp="http://schemas.openxmlformats.org/drawingml/2006/wordprocessingDrawing" xmlns:w10="urn:schemas-microsoft-com:office:word" xmlns:w="http://schemas.openxmlformats.org/wordprocessingml/2006/main" xmlns:w14="http://schemas.microsoft.com/office/word/2010/wordml" xmlns:wpg="http://schemas.microsoft.com/office/word/2010/wordprocessingGroup" xmlns:wpi="http://schemas.microsoft.com/office/word/2010/wordprocessingInk" xmlns:wne="http://schemas.microsoft.com/office/word/2006/wordml" xmlns:wps="http://schemas.microsoft.com/office/word/2010/wordprocessingShape" mc:Ignorable="w14 wp14">
   <w:endnote w:type="separator" w:id="-1">
     <w:p>
       <w:r>
@@ -5423,7 +5311,7 @@
 </file>
 
 <file path=word/footer1.xml><?xml version="1.0" encoding="utf-8"?>
-<w:ftr xmlns:wpc="http://schemas.microsoft.com/office/word/2010/wordprocessingCanvas" xmlns:mc="http://schemas.openxmlformats.org/markup-compatibility/2006" xmlns:o="urn:schemas-microsoft-com:office:office" xmlns:r="http://schemas.openxmlformats.org/officeDocument/2006/relationships" xmlns:m="http://schemas.openxmlformats.org/officeDocument/2006/math" xmlns:v="urn:schemas-microsoft-com:vml" xmlns:wp14="http://schemas.microsoft.com/office/word/2010/wordprocessingDrawing" xmlns:wp="http://schemas.openxmlformats.org/drawingml/2006/wordprocessingDrawing" xmlns:w10="urn:schemas-microsoft-com:office:word" xmlns:w="http://schemas.openxmlformats.org/wordprocessingml/2006/main" xmlns:w14="http://schemas.microsoft.com/office/word/2010/wordml" xmlns:w15="http://schemas.microsoft.com/office/word/2012/wordml" xmlns:wpg="http://schemas.microsoft.com/office/word/2010/wordprocessingGroup" xmlns:wpi="http://schemas.microsoft.com/office/word/2010/wordprocessingInk" xmlns:wne="http://schemas.microsoft.com/office/word/2006/wordml" xmlns:wps="http://schemas.microsoft.com/office/word/2010/wordprocessingShape" mc:Ignorable="w14 w15 wp14">
+<w:ftr xmlns:wpc="http://schemas.microsoft.com/office/word/2010/wordprocessingCanvas" xmlns:mo="http://schemas.microsoft.com/office/mac/office/2008/main" xmlns:mc="http://schemas.openxmlformats.org/markup-compatibility/2006" xmlns:mv="urn:schemas-microsoft-com:mac:vml" xmlns:o="urn:schemas-microsoft-com:office:office" xmlns:r="http://schemas.openxmlformats.org/officeDocument/2006/relationships" xmlns:m="http://schemas.openxmlformats.org/officeDocument/2006/math" xmlns:v="urn:schemas-microsoft-com:vml" xmlns:wp14="http://schemas.microsoft.com/office/word/2010/wordprocessingDrawing" xmlns:wp="http://schemas.openxmlformats.org/drawingml/2006/wordprocessingDrawing" xmlns:w10="urn:schemas-microsoft-com:office:word" xmlns:w="http://schemas.openxmlformats.org/wordprocessingml/2006/main" xmlns:w14="http://schemas.microsoft.com/office/word/2010/wordml" xmlns:wpg="http://schemas.microsoft.com/office/word/2010/wordprocessingGroup" xmlns:wpi="http://schemas.microsoft.com/office/word/2010/wordprocessingInk" xmlns:wne="http://schemas.microsoft.com/office/word/2006/wordml" xmlns:wps="http://schemas.microsoft.com/office/word/2010/wordprocessingShape" mc:Ignorable="w14 wp14">
   <w:p>
     <w:pPr>
       <w:pStyle w:val="Footer"/>
@@ -5434,7 +5322,7 @@
 </file>
 
 <file path=word/footnotes.xml><?xml version="1.0" encoding="utf-8"?>
-<w:footnotes xmlns:wpc="http://schemas.microsoft.com/office/word/2010/wordprocessingCanvas" xmlns:mc="http://schemas.openxmlformats.org/markup-compatibility/2006" xmlns:o="urn:schemas-microsoft-com:office:office" xmlns:r="http://schemas.openxmlformats.org/officeDocument/2006/relationships" xmlns:m="http://schemas.openxmlformats.org/officeDocument/2006/math" xmlns:v="urn:schemas-microsoft-com:vml" xmlns:wp14="http://schemas.microsoft.com/office/word/2010/wordprocessingDrawing" xmlns:wp="http://schemas.openxmlformats.org/drawingml/2006/wordprocessingDrawing" xmlns:w10="urn:schemas-microsoft-com:office:word" xmlns:w="http://schemas.openxmlformats.org/wordprocessingml/2006/main" xmlns:w14="http://schemas.microsoft.com/office/word/2010/wordml" xmlns:w15="http://schemas.microsoft.com/office/word/2012/wordml" xmlns:wpg="http://schemas.microsoft.com/office/word/2010/wordprocessingGroup" xmlns:wpi="http://schemas.microsoft.com/office/word/2010/wordprocessingInk" xmlns:wne="http://schemas.microsoft.com/office/word/2006/wordml" xmlns:wps="http://schemas.microsoft.com/office/word/2010/wordprocessingShape" mc:Ignorable="w14 w15 wp14">
+<w:footnotes xmlns:wpc="http://schemas.microsoft.com/office/word/2010/wordprocessingCanvas" xmlns:mo="http://schemas.microsoft.com/office/mac/office/2008/main" xmlns:mc="http://schemas.openxmlformats.org/markup-compatibility/2006" xmlns:mv="urn:schemas-microsoft-com:mac:vml" xmlns:o="urn:schemas-microsoft-com:office:office" xmlns:r="http://schemas.openxmlformats.org/officeDocument/2006/relationships" xmlns:m="http://schemas.openxmlformats.org/officeDocument/2006/math" xmlns:v="urn:schemas-microsoft-com:vml" xmlns:wp14="http://schemas.microsoft.com/office/word/2010/wordprocessingDrawing" xmlns:wp="http://schemas.openxmlformats.org/drawingml/2006/wordprocessingDrawing" xmlns:w10="urn:schemas-microsoft-com:office:word" xmlns:w="http://schemas.openxmlformats.org/wordprocessingml/2006/main" xmlns:w14="http://schemas.microsoft.com/office/word/2010/wordml" xmlns:wpg="http://schemas.microsoft.com/office/word/2010/wordprocessingGroup" xmlns:wpi="http://schemas.microsoft.com/office/word/2010/wordprocessingInk" xmlns:wne="http://schemas.microsoft.com/office/word/2006/wordml" xmlns:wps="http://schemas.microsoft.com/office/word/2010/wordprocessingShape" mc:Ignorable="w14 wp14">
   <w:footnote w:type="separator" w:id="-1">
     <w:p>
       <w:r>
@@ -5453,7 +5341,7 @@
 </file>
 
 <file path=word/header1.xml><?xml version="1.0" encoding="utf-8"?>
-<w:hdr xmlns:wpc="http://schemas.microsoft.com/office/word/2010/wordprocessingCanvas" xmlns:mc="http://schemas.openxmlformats.org/markup-compatibility/2006" xmlns:o="urn:schemas-microsoft-com:office:office" xmlns:r="http://schemas.openxmlformats.org/officeDocument/2006/relationships" xmlns:m="http://schemas.openxmlformats.org/officeDocument/2006/math" xmlns:v="urn:schemas-microsoft-com:vml" xmlns:wp14="http://schemas.microsoft.com/office/word/2010/wordprocessingDrawing" xmlns:wp="http://schemas.openxmlformats.org/drawingml/2006/wordprocessingDrawing" xmlns:w10="urn:schemas-microsoft-com:office:word" xmlns:w="http://schemas.openxmlformats.org/wordprocessingml/2006/main" xmlns:w14="http://schemas.microsoft.com/office/word/2010/wordml" xmlns:w15="http://schemas.microsoft.com/office/word/2012/wordml" xmlns:wpg="http://schemas.microsoft.com/office/word/2010/wordprocessingGroup" xmlns:wpi="http://schemas.microsoft.com/office/word/2010/wordprocessingInk" xmlns:wne="http://schemas.microsoft.com/office/word/2006/wordml" xmlns:wps="http://schemas.microsoft.com/office/word/2010/wordprocessingShape" mc:Ignorable="w14 w15 wp14">
+<w:hdr xmlns:wpc="http://schemas.microsoft.com/office/word/2010/wordprocessingCanvas" xmlns:mo="http://schemas.microsoft.com/office/mac/office/2008/main" xmlns:mc="http://schemas.openxmlformats.org/markup-compatibility/2006" xmlns:mv="urn:schemas-microsoft-com:mac:vml" xmlns:o="urn:schemas-microsoft-com:office:office" xmlns:r="http://schemas.openxmlformats.org/officeDocument/2006/relationships" xmlns:m="http://schemas.openxmlformats.org/officeDocument/2006/math" xmlns:v="urn:schemas-microsoft-com:vml" xmlns:wp14="http://schemas.microsoft.com/office/word/2010/wordprocessingDrawing" xmlns:wp="http://schemas.openxmlformats.org/drawingml/2006/wordprocessingDrawing" xmlns:w10="urn:schemas-microsoft-com:office:word" xmlns:w="http://schemas.openxmlformats.org/wordprocessingml/2006/main" xmlns:w14="http://schemas.microsoft.com/office/word/2010/wordml" xmlns:wpg="http://schemas.microsoft.com/office/word/2010/wordprocessingGroup" xmlns:wpi="http://schemas.microsoft.com/office/word/2010/wordprocessingInk" xmlns:wne="http://schemas.microsoft.com/office/word/2006/wordml" xmlns:wps="http://schemas.microsoft.com/office/word/2010/wordprocessingShape" mc:Ignorable="w14 wp14">
   <w:p>
     <w:pPr>
       <w:pStyle w:val="Header"/>
@@ -5494,7 +5382,7 @@
       <w:rPr>
         <w:noProof/>
       </w:rPr>
-      <w:t>ii</w:t>
+      <w:t>iii</w:t>
     </w:r>
     <w:r>
       <w:fldChar w:fldCharType="end"/>
@@ -5504,7 +5392,7 @@
 </file>
 
 <file path=word/header2.xml><?xml version="1.0" encoding="utf-8"?>
-<w:hdr xmlns:wpc="http://schemas.microsoft.com/office/word/2010/wordprocessingCanvas" xmlns:mc="http://schemas.openxmlformats.org/markup-compatibility/2006" xmlns:o="urn:schemas-microsoft-com:office:office" xmlns:r="http://schemas.openxmlformats.org/officeDocument/2006/relationships" xmlns:m="http://schemas.openxmlformats.org/officeDocument/2006/math" xmlns:v="urn:schemas-microsoft-com:vml" xmlns:wp14="http://schemas.microsoft.com/office/word/2010/wordprocessingDrawing" xmlns:wp="http://schemas.openxmlformats.org/drawingml/2006/wordprocessingDrawing" xmlns:w10="urn:schemas-microsoft-com:office:word" xmlns:w="http://schemas.openxmlformats.org/wordprocessingml/2006/main" xmlns:w14="http://schemas.microsoft.com/office/word/2010/wordml" xmlns:w15="http://schemas.microsoft.com/office/word/2012/wordml" xmlns:wpg="http://schemas.microsoft.com/office/word/2010/wordprocessingGroup" xmlns:wpi="http://schemas.microsoft.com/office/word/2010/wordprocessingInk" xmlns:wne="http://schemas.microsoft.com/office/word/2006/wordml" xmlns:wps="http://schemas.microsoft.com/office/word/2010/wordprocessingShape" mc:Ignorable="w14 w15 wp14">
+<w:hdr xmlns:wpc="http://schemas.microsoft.com/office/word/2010/wordprocessingCanvas" xmlns:mo="http://schemas.microsoft.com/office/mac/office/2008/main" xmlns:mc="http://schemas.openxmlformats.org/markup-compatibility/2006" xmlns:mv="urn:schemas-microsoft-com:mac:vml" xmlns:o="urn:schemas-microsoft-com:office:office" xmlns:r="http://schemas.openxmlformats.org/officeDocument/2006/relationships" xmlns:m="http://schemas.openxmlformats.org/officeDocument/2006/math" xmlns:v="urn:schemas-microsoft-com:vml" xmlns:wp14="http://schemas.microsoft.com/office/word/2010/wordprocessingDrawing" xmlns:wp="http://schemas.openxmlformats.org/drawingml/2006/wordprocessingDrawing" xmlns:w10="urn:schemas-microsoft-com:office:word" xmlns:w="http://schemas.openxmlformats.org/wordprocessingml/2006/main" xmlns:w14="http://schemas.microsoft.com/office/word/2010/wordml" xmlns:wpg="http://schemas.microsoft.com/office/word/2010/wordprocessingGroup" xmlns:wpi="http://schemas.microsoft.com/office/word/2010/wordprocessingInk" xmlns:wne="http://schemas.microsoft.com/office/word/2006/wordml" xmlns:wps="http://schemas.microsoft.com/office/word/2010/wordprocessingShape" mc:Ignorable="w14 wp14">
   <w:p>
     <w:pPr>
       <w:pStyle w:val="Header"/>
@@ -5549,7 +5437,7 @@
       <w:rPr>
         <w:noProof/>
       </w:rPr>
-      <w:t>1</w:t>
+      <w:t>3</w:t>
     </w:r>
     <w:r>
       <w:fldChar w:fldCharType="end"/>
@@ -5559,8 +5447,8 @@
 </file>
 
 <file path=word/numbering.xml><?xml version="1.0" encoding="utf-8"?>
-<w:numbering xmlns:wpc="http://schemas.microsoft.com/office/word/2010/wordprocessingCanvas" xmlns:mc="http://schemas.openxmlformats.org/markup-compatibility/2006" xmlns:o="urn:schemas-microsoft-com:office:office" xmlns:r="http://schemas.openxmlformats.org/officeDocument/2006/relationships" xmlns:m="http://schemas.openxmlformats.org/officeDocument/2006/math" xmlns:v="urn:schemas-microsoft-com:vml" xmlns:wp14="http://schemas.microsoft.com/office/word/2010/wordprocessingDrawing" xmlns:wp="http://schemas.openxmlformats.org/drawingml/2006/wordprocessingDrawing" xmlns:w10="urn:schemas-microsoft-com:office:word" xmlns:w="http://schemas.openxmlformats.org/wordprocessingml/2006/main" xmlns:w14="http://schemas.microsoft.com/office/word/2010/wordml" xmlns:w15="http://schemas.microsoft.com/office/word/2012/wordml" xmlns:wpg="http://schemas.microsoft.com/office/word/2010/wordprocessingGroup" xmlns:wpi="http://schemas.microsoft.com/office/word/2010/wordprocessingInk" xmlns:wne="http://schemas.microsoft.com/office/word/2006/wordml" xmlns:wps="http://schemas.microsoft.com/office/word/2010/wordprocessingShape" mc:Ignorable="w14 w15 wp14">
-  <w:abstractNum w:abstractNumId="0" w15:restartNumberingAfterBreak="0">
+<w:numbering xmlns:wpc="http://schemas.microsoft.com/office/word/2010/wordprocessingCanvas" xmlns:mo="http://schemas.microsoft.com/office/mac/office/2008/main" xmlns:mc="http://schemas.openxmlformats.org/markup-compatibility/2006" xmlns:mv="urn:schemas-microsoft-com:mac:vml" xmlns:o="urn:schemas-microsoft-com:office:office" xmlns:r="http://schemas.openxmlformats.org/officeDocument/2006/relationships" xmlns:m="http://schemas.openxmlformats.org/officeDocument/2006/math" xmlns:v="urn:schemas-microsoft-com:vml" xmlns:wp14="http://schemas.microsoft.com/office/word/2010/wordprocessingDrawing" xmlns:wp="http://schemas.openxmlformats.org/drawingml/2006/wordprocessingDrawing" xmlns:w10="urn:schemas-microsoft-com:office:word" xmlns:w="http://schemas.openxmlformats.org/wordprocessingml/2006/main" xmlns:w14="http://schemas.microsoft.com/office/word/2010/wordml" xmlns:wpg="http://schemas.microsoft.com/office/word/2010/wordprocessingGroup" xmlns:wpi="http://schemas.microsoft.com/office/word/2010/wordprocessingInk" xmlns:wne="http://schemas.microsoft.com/office/word/2006/wordml" xmlns:wps="http://schemas.microsoft.com/office/word/2010/wordprocessingShape" mc:Ignorable="w14 wp14">
+  <w:abstractNum w:abstractNumId="0">
     <w:nsid w:val="FFFFFF1D"/>
     <w:multiLevelType w:val="multilevel"/>
     <w:tmpl w:val="236C5DD4"/>
@@ -5700,7 +5588,7 @@
       </w:rPr>
     </w:lvl>
   </w:abstractNum>
-  <w:abstractNum w:abstractNumId="1" w15:restartNumberingAfterBreak="0">
+  <w:abstractNum w:abstractNumId="1">
     <w:nsid w:val="FFFFFFFB"/>
     <w:multiLevelType w:val="multilevel"/>
     <w:tmpl w:val="04B0567C"/>
@@ -5830,96 +5718,7 @@
       </w:pPr>
     </w:lvl>
   </w:abstractNum>
-  <w:abstractNum w:abstractNumId="2" w15:restartNumberingAfterBreak="0">
-    <w:nsid w:val="061626D3"/>
-    <w:multiLevelType w:val="hybridMultilevel"/>
-    <w:tmpl w:val="398C023C"/>
-    <w:lvl w:ilvl="0" w:tplc="0409000F">
-      <w:start w:val="1"/>
-      <w:numFmt w:val="decimal"/>
-      <w:lvlText w:val="%1."/>
-      <w:lvlJc w:val="left"/>
-      <w:pPr>
-        <w:ind w:left="720" w:hanging="360"/>
-      </w:pPr>
-      <w:rPr>
-        <w:rFonts w:hint="default"/>
-      </w:rPr>
-    </w:lvl>
-    <w:lvl w:ilvl="1" w:tplc="04090019" w:tentative="1">
-      <w:start w:val="1"/>
-      <w:numFmt w:val="lowerLetter"/>
-      <w:lvlText w:val="%2."/>
-      <w:lvlJc w:val="left"/>
-      <w:pPr>
-        <w:ind w:left="1440" w:hanging="360"/>
-      </w:pPr>
-    </w:lvl>
-    <w:lvl w:ilvl="2" w:tplc="0409001B" w:tentative="1">
-      <w:start w:val="1"/>
-      <w:numFmt w:val="lowerRoman"/>
-      <w:lvlText w:val="%3."/>
-      <w:lvlJc w:val="right"/>
-      <w:pPr>
-        <w:ind w:left="2160" w:hanging="180"/>
-      </w:pPr>
-    </w:lvl>
-    <w:lvl w:ilvl="3" w:tplc="0409000F" w:tentative="1">
-      <w:start w:val="1"/>
-      <w:numFmt w:val="decimal"/>
-      <w:lvlText w:val="%4."/>
-      <w:lvlJc w:val="left"/>
-      <w:pPr>
-        <w:ind w:left="2880" w:hanging="360"/>
-      </w:pPr>
-    </w:lvl>
-    <w:lvl w:ilvl="4" w:tplc="04090019" w:tentative="1">
-      <w:start w:val="1"/>
-      <w:numFmt w:val="lowerLetter"/>
-      <w:lvlText w:val="%5."/>
-      <w:lvlJc w:val="left"/>
-      <w:pPr>
-        <w:ind w:left="3600" w:hanging="360"/>
-      </w:pPr>
-    </w:lvl>
-    <w:lvl w:ilvl="5" w:tplc="0409001B" w:tentative="1">
-      <w:start w:val="1"/>
-      <w:numFmt w:val="lowerRoman"/>
-      <w:lvlText w:val="%6."/>
-      <w:lvlJc w:val="right"/>
-      <w:pPr>
-        <w:ind w:left="4320" w:hanging="180"/>
-      </w:pPr>
-    </w:lvl>
-    <w:lvl w:ilvl="6" w:tplc="0409000F" w:tentative="1">
-      <w:start w:val="1"/>
-      <w:numFmt w:val="decimal"/>
-      <w:lvlText w:val="%7."/>
-      <w:lvlJc w:val="left"/>
-      <w:pPr>
-        <w:ind w:left="5040" w:hanging="360"/>
-      </w:pPr>
-    </w:lvl>
-    <w:lvl w:ilvl="7" w:tplc="04090019" w:tentative="1">
-      <w:start w:val="1"/>
-      <w:numFmt w:val="lowerLetter"/>
-      <w:lvlText w:val="%8."/>
-      <w:lvlJc w:val="left"/>
-      <w:pPr>
-        <w:ind w:left="5760" w:hanging="360"/>
-      </w:pPr>
-    </w:lvl>
-    <w:lvl w:ilvl="8" w:tplc="0409001B" w:tentative="1">
-      <w:start w:val="1"/>
-      <w:numFmt w:val="lowerRoman"/>
-      <w:lvlText w:val="%9."/>
-      <w:lvlJc w:val="right"/>
-      <w:pPr>
-        <w:ind w:left="6480" w:hanging="180"/>
-      </w:pPr>
-    </w:lvl>
-  </w:abstractNum>
-  <w:abstractNum w:abstractNumId="3" w15:restartNumberingAfterBreak="0">
+  <w:abstractNum w:abstractNumId="2">
     <w:nsid w:val="1856587E"/>
     <w:multiLevelType w:val="hybridMultilevel"/>
     <w:tmpl w:val="3F668FCA"/>
@@ -6059,7 +5858,7 @@
       </w:rPr>
     </w:lvl>
   </w:abstractNum>
-  <w:abstractNum w:abstractNumId="4" w15:restartNumberingAfterBreak="0">
+  <w:abstractNum w:abstractNumId="3">
     <w:nsid w:val="28754A74"/>
     <w:multiLevelType w:val="multilevel"/>
     <w:tmpl w:val="54BAE08E"/>
@@ -6175,7 +5974,7 @@
       </w:pPr>
     </w:lvl>
   </w:abstractNum>
-  <w:abstractNum w:abstractNumId="5" w15:restartNumberingAfterBreak="0">
+  <w:abstractNum w:abstractNumId="4">
     <w:nsid w:val="2DA71206"/>
     <w:multiLevelType w:val="multilevel"/>
     <w:tmpl w:val="D8BC5BE2"/>
@@ -6243,118 +6042,26 @@
       <w:lvlJc w:val="left"/>
     </w:lvl>
   </w:abstractNum>
-  <w:abstractNum w:abstractNumId="6" w15:restartNumberingAfterBreak="0">
-    <w:nsid w:val="7ABD76D5"/>
-    <w:multiLevelType w:val="hybridMultilevel"/>
-    <w:tmpl w:val="4E86C426"/>
-    <w:lvl w:ilvl="0" w:tplc="0409000F">
-      <w:start w:val="1"/>
-      <w:numFmt w:val="decimal"/>
-      <w:lvlText w:val="%1."/>
-      <w:lvlJc w:val="left"/>
-      <w:pPr>
-        <w:ind w:left="720" w:hanging="360"/>
-      </w:pPr>
-    </w:lvl>
-    <w:lvl w:ilvl="1" w:tplc="04090019" w:tentative="1">
-      <w:start w:val="1"/>
-      <w:numFmt w:val="lowerLetter"/>
-      <w:lvlText w:val="%2."/>
-      <w:lvlJc w:val="left"/>
-      <w:pPr>
-        <w:ind w:left="1440" w:hanging="360"/>
-      </w:pPr>
-    </w:lvl>
-    <w:lvl w:ilvl="2" w:tplc="0409001B" w:tentative="1">
-      <w:start w:val="1"/>
-      <w:numFmt w:val="lowerRoman"/>
-      <w:lvlText w:val="%3."/>
-      <w:lvlJc w:val="right"/>
-      <w:pPr>
-        <w:ind w:left="2160" w:hanging="180"/>
-      </w:pPr>
-    </w:lvl>
-    <w:lvl w:ilvl="3" w:tplc="0409000F" w:tentative="1">
-      <w:start w:val="1"/>
-      <w:numFmt w:val="decimal"/>
-      <w:lvlText w:val="%4."/>
-      <w:lvlJc w:val="left"/>
-      <w:pPr>
-        <w:ind w:left="2880" w:hanging="360"/>
-      </w:pPr>
-    </w:lvl>
-    <w:lvl w:ilvl="4" w:tplc="04090019" w:tentative="1">
-      <w:start w:val="1"/>
-      <w:numFmt w:val="lowerLetter"/>
-      <w:lvlText w:val="%5."/>
-      <w:lvlJc w:val="left"/>
-      <w:pPr>
-        <w:ind w:left="3600" w:hanging="360"/>
-      </w:pPr>
-    </w:lvl>
-    <w:lvl w:ilvl="5" w:tplc="0409001B" w:tentative="1">
-      <w:start w:val="1"/>
-      <w:numFmt w:val="lowerRoman"/>
-      <w:lvlText w:val="%6."/>
-      <w:lvlJc w:val="right"/>
-      <w:pPr>
-        <w:ind w:left="4320" w:hanging="180"/>
-      </w:pPr>
-    </w:lvl>
-    <w:lvl w:ilvl="6" w:tplc="0409000F" w:tentative="1">
-      <w:start w:val="1"/>
-      <w:numFmt w:val="decimal"/>
-      <w:lvlText w:val="%7."/>
-      <w:lvlJc w:val="left"/>
-      <w:pPr>
-        <w:ind w:left="5040" w:hanging="360"/>
-      </w:pPr>
-    </w:lvl>
-    <w:lvl w:ilvl="7" w:tplc="04090019" w:tentative="1">
-      <w:start w:val="1"/>
-      <w:numFmt w:val="lowerLetter"/>
-      <w:lvlText w:val="%8."/>
-      <w:lvlJc w:val="left"/>
-      <w:pPr>
-        <w:ind w:left="5760" w:hanging="360"/>
-      </w:pPr>
-    </w:lvl>
-    <w:lvl w:ilvl="8" w:tplc="0409001B" w:tentative="1">
-      <w:start w:val="1"/>
-      <w:numFmt w:val="lowerRoman"/>
-      <w:lvlText w:val="%9."/>
-      <w:lvlJc w:val="right"/>
-      <w:pPr>
-        <w:ind w:left="6480" w:hanging="180"/>
-      </w:pPr>
-    </w:lvl>
-  </w:abstractNum>
   <w:num w:numId="1">
     <w:abstractNumId w:val="1"/>
   </w:num>
   <w:num w:numId="2">
-    <w:abstractNumId w:val="5"/>
+    <w:abstractNumId w:val="4"/>
   </w:num>
   <w:num w:numId="3">
-    <w:abstractNumId w:val="4"/>
+    <w:abstractNumId w:val="3"/>
   </w:num>
   <w:num w:numId="4">
-    <w:abstractNumId w:val="3"/>
+    <w:abstractNumId w:val="2"/>
   </w:num>
   <w:num w:numId="5">
     <w:abstractNumId w:val="0"/>
-  </w:num>
-  <w:num w:numId="6">
-    <w:abstractNumId w:val="2"/>
-  </w:num>
-  <w:num w:numId="7">
-    <w:abstractNumId w:val="6"/>
   </w:num>
 </w:numbering>
 </file>
 
 <file path=word/styles.xml><?xml version="1.0" encoding="utf-8"?>
-<w:styles xmlns:mc="http://schemas.openxmlformats.org/markup-compatibility/2006" xmlns:r="http://schemas.openxmlformats.org/officeDocument/2006/relationships" xmlns:w="http://schemas.openxmlformats.org/wordprocessingml/2006/main" xmlns:w14="http://schemas.microsoft.com/office/word/2010/wordml" xmlns:w15="http://schemas.microsoft.com/office/word/2012/wordml" mc:Ignorable="w14 w15">
+<w:styles xmlns:mc="http://schemas.openxmlformats.org/markup-compatibility/2006" xmlns:r="http://schemas.openxmlformats.org/officeDocument/2006/relationships" xmlns:w="http://schemas.openxmlformats.org/wordprocessingml/2006/main" xmlns:w14="http://schemas.microsoft.com/office/word/2010/wordml" mc:Ignorable="w14">
   <w:docDefaults>
     <w:rPrDefault>
       <w:rPr>
@@ -6364,369 +6071,145 @@
     </w:rPrDefault>
     <w:pPrDefault/>
   </w:docDefaults>
-  <w:latentStyles w:defLockedState="0" w:defUIPriority="99" w:defSemiHidden="0" w:defUnhideWhenUsed="0" w:defQFormat="0" w:count="371">
-    <w:lsdException w:name="Normal" w:uiPriority="0" w:qFormat="1"/>
-    <w:lsdException w:name="heading 1" w:uiPriority="9" w:qFormat="1"/>
-    <w:lsdException w:name="heading 2" w:uiPriority="9" w:qFormat="1"/>
-    <w:lsdException w:name="heading 3" w:uiPriority="9" w:qFormat="1"/>
-    <w:lsdException w:name="heading 4" w:uiPriority="9" w:qFormat="1"/>
-    <w:lsdException w:name="heading 5" w:uiPriority="9" w:qFormat="1"/>
-    <w:lsdException w:name="heading 6" w:uiPriority="9" w:qFormat="1"/>
-    <w:lsdException w:name="heading 7" w:uiPriority="9" w:qFormat="1"/>
-    <w:lsdException w:name="heading 8" w:uiPriority="9" w:qFormat="1"/>
-    <w:lsdException w:name="heading 9" w:uiPriority="9" w:qFormat="1"/>
-    <w:lsdException w:name="index 1" w:semiHidden="1" w:unhideWhenUsed="1"/>
-    <w:lsdException w:name="index 2" w:semiHidden="1" w:unhideWhenUsed="1"/>
-    <w:lsdException w:name="index 3" w:semiHidden="1" w:unhideWhenUsed="1"/>
-    <w:lsdException w:name="index 4" w:semiHidden="1" w:unhideWhenUsed="1"/>
-    <w:lsdException w:name="index 5" w:semiHidden="1" w:unhideWhenUsed="1"/>
-    <w:lsdException w:name="index 6" w:semiHidden="1" w:unhideWhenUsed="1"/>
-    <w:lsdException w:name="index 7" w:semiHidden="1" w:unhideWhenUsed="1"/>
-    <w:lsdException w:name="index 8" w:semiHidden="1" w:unhideWhenUsed="1"/>
-    <w:lsdException w:name="index 9" w:semiHidden="1" w:unhideWhenUsed="1"/>
-    <w:lsdException w:name="toc 1" w:semiHidden="1" w:uiPriority="39" w:unhideWhenUsed="1"/>
-    <w:lsdException w:name="toc 2" w:semiHidden="1" w:uiPriority="39" w:unhideWhenUsed="1"/>
-    <w:lsdException w:name="toc 3" w:semiHidden="1" w:uiPriority="39" w:unhideWhenUsed="1"/>
-    <w:lsdException w:name="toc 4" w:semiHidden="1" w:uiPriority="39" w:unhideWhenUsed="1"/>
-    <w:lsdException w:name="toc 5" w:semiHidden="1" w:uiPriority="39" w:unhideWhenUsed="1"/>
-    <w:lsdException w:name="toc 6" w:semiHidden="1" w:uiPriority="39" w:unhideWhenUsed="1"/>
-    <w:lsdException w:name="toc 7" w:semiHidden="1" w:uiPriority="39" w:unhideWhenUsed="1"/>
-    <w:lsdException w:name="toc 8" w:semiHidden="1" w:uiPriority="39" w:unhideWhenUsed="1"/>
-    <w:lsdException w:name="toc 9" w:semiHidden="1" w:uiPriority="39" w:unhideWhenUsed="1"/>
-    <w:lsdException w:name="Normal Indent" w:semiHidden="1" w:unhideWhenUsed="1"/>
-    <w:lsdException w:name="footnote text" w:semiHidden="1" w:unhideWhenUsed="1"/>
-    <w:lsdException w:name="annotation text" w:semiHidden="1" w:unhideWhenUsed="1"/>
-    <w:lsdException w:name="header" w:semiHidden="1" w:unhideWhenUsed="1"/>
-    <w:lsdException w:name="footer" w:semiHidden="1" w:unhideWhenUsed="1"/>
-    <w:lsdException w:name="index heading" w:semiHidden="1" w:unhideWhenUsed="1"/>
-    <w:lsdException w:name="caption" w:semiHidden="1" w:uiPriority="35" w:unhideWhenUsed="1" w:qFormat="1"/>
-    <w:lsdException w:name="table of figures" w:semiHidden="1" w:unhideWhenUsed="1"/>
-    <w:lsdException w:name="envelope address" w:semiHidden="1" w:unhideWhenUsed="1"/>
-    <w:lsdException w:name="envelope return" w:semiHidden="1" w:unhideWhenUsed="1"/>
-    <w:lsdException w:name="footnote reference" w:semiHidden="1" w:unhideWhenUsed="1"/>
-    <w:lsdException w:name="annotation reference" w:semiHidden="1" w:unhideWhenUsed="1"/>
-    <w:lsdException w:name="line number" w:semiHidden="1" w:unhideWhenUsed="1"/>
-    <w:lsdException w:name="page number" w:semiHidden="1" w:unhideWhenUsed="1"/>
-    <w:lsdException w:name="endnote reference" w:semiHidden="1" w:unhideWhenUsed="1"/>
-    <w:lsdException w:name="endnote text" w:semiHidden="1" w:unhideWhenUsed="1"/>
-    <w:lsdException w:name="table of authorities" w:semiHidden="1" w:unhideWhenUsed="1"/>
-    <w:lsdException w:name="macro" w:semiHidden="1" w:unhideWhenUsed="1"/>
-    <w:lsdException w:name="toa heading" w:semiHidden="1" w:unhideWhenUsed="1"/>
-    <w:lsdException w:name="List" w:semiHidden="1" w:unhideWhenUsed="1"/>
-    <w:lsdException w:name="List Bullet" w:semiHidden="1" w:unhideWhenUsed="1"/>
-    <w:lsdException w:name="List Number" w:semiHidden="1" w:unhideWhenUsed="1"/>
-    <w:lsdException w:name="List 2" w:semiHidden="1" w:unhideWhenUsed="1"/>
-    <w:lsdException w:name="List 3" w:semiHidden="1" w:unhideWhenUsed="1"/>
-    <w:lsdException w:name="List 4" w:semiHidden="1" w:unhideWhenUsed="1"/>
-    <w:lsdException w:name="List 5" w:semiHidden="1" w:unhideWhenUsed="1"/>
-    <w:lsdException w:name="List Bullet 2" w:semiHidden="1" w:unhideWhenUsed="1"/>
-    <w:lsdException w:name="List Bullet 3" w:semiHidden="1" w:unhideWhenUsed="1"/>
-    <w:lsdException w:name="List Bullet 4" w:semiHidden="1" w:unhideWhenUsed="1"/>
-    <w:lsdException w:name="List Bullet 5" w:semiHidden="1" w:unhideWhenUsed="1"/>
-    <w:lsdException w:name="List Number 2" w:semiHidden="1" w:unhideWhenUsed="1"/>
-    <w:lsdException w:name="List Number 3" w:semiHidden="1" w:unhideWhenUsed="1"/>
-    <w:lsdException w:name="List Number 4" w:semiHidden="1" w:unhideWhenUsed="1"/>
-    <w:lsdException w:name="List Number 5" w:semiHidden="1" w:unhideWhenUsed="1"/>
-    <w:lsdException w:name="Title" w:uiPriority="10" w:qFormat="1"/>
-    <w:lsdException w:name="Closing" w:semiHidden="1" w:unhideWhenUsed="1"/>
-    <w:lsdException w:name="Signature" w:semiHidden="1" w:unhideWhenUsed="1"/>
-    <w:lsdException w:name="Default Paragraph Font" w:semiHidden="1" w:uiPriority="1" w:unhideWhenUsed="1"/>
-    <w:lsdException w:name="Body Text" w:semiHidden="1" w:unhideWhenUsed="1"/>
-    <w:lsdException w:name="Body Text Indent" w:semiHidden="1" w:unhideWhenUsed="1"/>
-    <w:lsdException w:name="List Continue" w:semiHidden="1" w:unhideWhenUsed="1"/>
-    <w:lsdException w:name="List Continue 2" w:semiHidden="1" w:unhideWhenUsed="1"/>
-    <w:lsdException w:name="List Continue 3" w:semiHidden="1" w:unhideWhenUsed="1"/>
-    <w:lsdException w:name="List Continue 4" w:semiHidden="1" w:unhideWhenUsed="1"/>
-    <w:lsdException w:name="List Continue 5" w:semiHidden="1" w:unhideWhenUsed="1"/>
-    <w:lsdException w:name="Message Header" w:semiHidden="1" w:unhideWhenUsed="1"/>
-    <w:lsdException w:name="Subtitle" w:uiPriority="11" w:qFormat="1"/>
-    <w:lsdException w:name="Salutation" w:semiHidden="1" w:unhideWhenUsed="1"/>
-    <w:lsdException w:name="Date" w:semiHidden="1" w:unhideWhenUsed="1"/>
-    <w:lsdException w:name="Body Text First Indent" w:semiHidden="1" w:unhideWhenUsed="1"/>
-    <w:lsdException w:name="Body Text First Indent 2" w:semiHidden="1" w:unhideWhenUsed="1"/>
-    <w:lsdException w:name="Note Heading" w:semiHidden="1" w:unhideWhenUsed="1"/>
-    <w:lsdException w:name="Body Text 2" w:semiHidden="1" w:unhideWhenUsed="1"/>
-    <w:lsdException w:name="Body Text 3" w:semiHidden="1" w:unhideWhenUsed="1"/>
-    <w:lsdException w:name="Body Text Indent 2" w:semiHidden="1" w:unhideWhenUsed="1"/>
-    <w:lsdException w:name="Body Text Indent 3" w:semiHidden="1" w:unhideWhenUsed="1"/>
-    <w:lsdException w:name="Block Text" w:semiHidden="1" w:unhideWhenUsed="1"/>
-    <w:lsdException w:name="Hyperlink" w:semiHidden="1" w:unhideWhenUsed="1"/>
-    <w:lsdException w:name="FollowedHyperlink" w:semiHidden="1" w:unhideWhenUsed="1"/>
-    <w:lsdException w:name="Strong" w:uiPriority="22" w:qFormat="1"/>
-    <w:lsdException w:name="Emphasis" w:uiPriority="20" w:qFormat="1"/>
-    <w:lsdException w:name="Document Map" w:semiHidden="1" w:unhideWhenUsed="1"/>
-    <w:lsdException w:name="Plain Text" w:semiHidden="1" w:unhideWhenUsed="1"/>
-    <w:lsdException w:name="E-mail Signature" w:semiHidden="1" w:unhideWhenUsed="1"/>
-    <w:lsdException w:name="HTML Top of Form" w:semiHidden="1" w:unhideWhenUsed="1"/>
-    <w:lsdException w:name="HTML Bottom of Form" w:semiHidden="1" w:unhideWhenUsed="1"/>
-    <w:lsdException w:name="Normal (Web)" w:semiHidden="1" w:unhideWhenUsed="1"/>
-    <w:lsdException w:name="HTML Acronym" w:semiHidden="1" w:unhideWhenUsed="1"/>
-    <w:lsdException w:name="HTML Address" w:semiHidden="1" w:unhideWhenUsed="1"/>
-    <w:lsdException w:name="HTML Cite" w:semiHidden="1" w:unhideWhenUsed="1"/>
-    <w:lsdException w:name="HTML Code" w:semiHidden="1" w:unhideWhenUsed="1"/>
-    <w:lsdException w:name="HTML Definition" w:semiHidden="1" w:unhideWhenUsed="1"/>
-    <w:lsdException w:name="HTML Keyboard" w:semiHidden="1" w:unhideWhenUsed="1"/>
-    <w:lsdException w:name="HTML Preformatted" w:semiHidden="1" w:unhideWhenUsed="1"/>
-    <w:lsdException w:name="HTML Sample" w:semiHidden="1" w:unhideWhenUsed="1"/>
-    <w:lsdException w:name="HTML Typewriter" w:semiHidden="1" w:unhideWhenUsed="1"/>
-    <w:lsdException w:name="HTML Variable" w:semiHidden="1" w:unhideWhenUsed="1"/>
-    <w:lsdException w:name="Normal Table" w:semiHidden="1" w:unhideWhenUsed="1"/>
-    <w:lsdException w:name="annotation subject" w:semiHidden="1" w:unhideWhenUsed="1"/>
-    <w:lsdException w:name="No List" w:semiHidden="1" w:unhideWhenUsed="1"/>
-    <w:lsdException w:name="Outline List 1" w:semiHidden="1" w:unhideWhenUsed="1"/>
-    <w:lsdException w:name="Outline List 2" w:semiHidden="1" w:unhideWhenUsed="1"/>
-    <w:lsdException w:name="Outline List 3" w:semiHidden="1" w:unhideWhenUsed="1"/>
-    <w:lsdException w:name="Table Simple 1" w:semiHidden="1" w:unhideWhenUsed="1"/>
-    <w:lsdException w:name="Table Simple 2" w:semiHidden="1" w:unhideWhenUsed="1"/>
-    <w:lsdException w:name="Table Simple 3" w:semiHidden="1" w:unhideWhenUsed="1"/>
-    <w:lsdException w:name="Table Classic 1" w:semiHidden="1" w:unhideWhenUsed="1"/>
-    <w:lsdException w:name="Table Classic 2" w:semiHidden="1" w:unhideWhenUsed="1"/>
-    <w:lsdException w:name="Table Classic 3" w:semiHidden="1" w:unhideWhenUsed="1"/>
-    <w:lsdException w:name="Table Classic 4" w:semiHidden="1" w:unhideWhenUsed="1"/>
-    <w:lsdException w:name="Table Colorful 1" w:semiHidden="1" w:unhideWhenUsed="1"/>
-    <w:lsdException w:name="Table Colorful 2" w:semiHidden="1" w:unhideWhenUsed="1"/>
-    <w:lsdException w:name="Table Colorful 3" w:semiHidden="1" w:unhideWhenUsed="1"/>
-    <w:lsdException w:name="Table Columns 1" w:semiHidden="1" w:unhideWhenUsed="1"/>
-    <w:lsdException w:name="Table Columns 2" w:semiHidden="1" w:unhideWhenUsed="1"/>
-    <w:lsdException w:name="Table Columns 3" w:semiHidden="1" w:unhideWhenUsed="1"/>
-    <w:lsdException w:name="Table Columns 4" w:semiHidden="1" w:unhideWhenUsed="1"/>
-    <w:lsdException w:name="Table Columns 5" w:semiHidden="1" w:unhideWhenUsed="1"/>
-    <w:lsdException w:name="Table Grid 1" w:semiHidden="1" w:unhideWhenUsed="1"/>
-    <w:lsdException w:name="Table Grid 2" w:semiHidden="1" w:unhideWhenUsed="1"/>
-    <w:lsdException w:name="Table Grid 3" w:semiHidden="1" w:unhideWhenUsed="1"/>
-    <w:lsdException w:name="Table Grid 4" w:semiHidden="1" w:unhideWhenUsed="1"/>
-    <w:lsdException w:name="Table Grid 5" w:semiHidden="1" w:unhideWhenUsed="1"/>
-    <w:lsdException w:name="Table Grid 6" w:semiHidden="1" w:unhideWhenUsed="1"/>
-    <w:lsdException w:name="Table Grid 7" w:semiHidden="1" w:unhideWhenUsed="1"/>
-    <w:lsdException w:name="Table Grid 8" w:semiHidden="1" w:unhideWhenUsed="1"/>
-    <w:lsdException w:name="Table List 1" w:semiHidden="1" w:unhideWhenUsed="1"/>
-    <w:lsdException w:name="Table List 2" w:semiHidden="1" w:unhideWhenUsed="1"/>
-    <w:lsdException w:name="Table List 3" w:semiHidden="1" w:unhideWhenUsed="1"/>
-    <w:lsdException w:name="Table List 4" w:semiHidden="1" w:unhideWhenUsed="1"/>
-    <w:lsdException w:name="Table List 5" w:semiHidden="1" w:unhideWhenUsed="1"/>
-    <w:lsdException w:name="Table List 6" w:semiHidden="1" w:unhideWhenUsed="1"/>
-    <w:lsdException w:name="Table List 7" w:semiHidden="1" w:unhideWhenUsed="1"/>
-    <w:lsdException w:name="Table List 8" w:semiHidden="1" w:unhideWhenUsed="1"/>
-    <w:lsdException w:name="Table 3D effects 1" w:semiHidden="1" w:unhideWhenUsed="1"/>
-    <w:lsdException w:name="Table 3D effects 2" w:semiHidden="1" w:unhideWhenUsed="1"/>
-    <w:lsdException w:name="Table 3D effects 3" w:semiHidden="1" w:unhideWhenUsed="1"/>
-    <w:lsdException w:name="Table Contemporary" w:semiHidden="1" w:unhideWhenUsed="1"/>
-    <w:lsdException w:name="Table Elegant" w:semiHidden="1" w:unhideWhenUsed="1"/>
-    <w:lsdException w:name="Table Professional" w:semiHidden="1" w:unhideWhenUsed="1"/>
-    <w:lsdException w:name="Table Subtle 1" w:semiHidden="1" w:unhideWhenUsed="1"/>
-    <w:lsdException w:name="Table Subtle 2" w:semiHidden="1" w:unhideWhenUsed="1"/>
-    <w:lsdException w:name="Table Web 1" w:semiHidden="1" w:unhideWhenUsed="1"/>
-    <w:lsdException w:name="Table Web 2" w:semiHidden="1" w:unhideWhenUsed="1"/>
-    <w:lsdException w:name="Table Web 3" w:semiHidden="1" w:unhideWhenUsed="1"/>
-    <w:lsdException w:name="Balloon Text" w:semiHidden="1" w:unhideWhenUsed="1"/>
-    <w:lsdException w:name="Table Grid" w:uiPriority="59"/>
-    <w:lsdException w:name="Table Theme" w:semiHidden="1" w:unhideWhenUsed="1"/>
-    <w:lsdException w:name="Placeholder Text" w:semiHidden="1"/>
-    <w:lsdException w:name="No Spacing" w:uiPriority="1" w:qFormat="1"/>
-    <w:lsdException w:name="Light Shading" w:uiPriority="60"/>
-    <w:lsdException w:name="Light List" w:uiPriority="61"/>
-    <w:lsdException w:name="Light Grid" w:uiPriority="62"/>
-    <w:lsdException w:name="Medium Shading 1" w:uiPriority="63"/>
-    <w:lsdException w:name="Medium Shading 2" w:uiPriority="64"/>
-    <w:lsdException w:name="Medium List 1" w:uiPriority="65"/>
-    <w:lsdException w:name="Medium List 2" w:uiPriority="66"/>
-    <w:lsdException w:name="Medium Grid 1" w:uiPriority="67"/>
-    <w:lsdException w:name="Medium Grid 2" w:uiPriority="68"/>
-    <w:lsdException w:name="Medium Grid 3" w:uiPriority="69"/>
-    <w:lsdException w:name="Dark List" w:uiPriority="70"/>
-    <w:lsdException w:name="Colorful Shading" w:uiPriority="71"/>
-    <w:lsdException w:name="Colorful List" w:uiPriority="72" w:qFormat="1"/>
-    <w:lsdException w:name="Colorful Grid" w:uiPriority="73" w:qFormat="1"/>
-    <w:lsdException w:name="Light Shading Accent 1" w:uiPriority="60" w:qFormat="1"/>
-    <w:lsdException w:name="Light List Accent 1" w:uiPriority="61"/>
-    <w:lsdException w:name="Light Grid Accent 1" w:uiPriority="62"/>
-    <w:lsdException w:name="Medium Shading 1 Accent 1" w:uiPriority="63"/>
-    <w:lsdException w:name="Medium Shading 2 Accent 1" w:uiPriority="64"/>
-    <w:lsdException w:name="Medium List 1 Accent 1" w:uiPriority="65"/>
-    <w:lsdException w:name="Revision" w:semiHidden="1"/>
-    <w:lsdException w:name="List Paragraph" w:uiPriority="34" w:qFormat="1"/>
-    <w:lsdException w:name="Quote" w:uiPriority="29" w:qFormat="1"/>
-    <w:lsdException w:name="Intense Quote" w:uiPriority="30" w:qFormat="1"/>
-    <w:lsdException w:name="Medium List 2 Accent 1" w:uiPriority="66"/>
-    <w:lsdException w:name="Medium Grid 1 Accent 1" w:uiPriority="67"/>
-    <w:lsdException w:name="Medium Grid 2 Accent 1" w:uiPriority="68"/>
-    <w:lsdException w:name="Medium Grid 3 Accent 1" w:uiPriority="69"/>
-    <w:lsdException w:name="Dark List Accent 1" w:uiPriority="70"/>
-    <w:lsdException w:name="Colorful Shading Accent 1" w:uiPriority="71"/>
-    <w:lsdException w:name="Colorful List Accent 1" w:uiPriority="72"/>
-    <w:lsdException w:name="Colorful Grid Accent 1" w:uiPriority="73"/>
-    <w:lsdException w:name="Light Shading Accent 2" w:uiPriority="60"/>
-    <w:lsdException w:name="Light List Accent 2" w:uiPriority="61"/>
-    <w:lsdException w:name="Light Grid Accent 2" w:uiPriority="62"/>
-    <w:lsdException w:name="Medium Shading 1 Accent 2" w:uiPriority="63"/>
-    <w:lsdException w:name="Medium Shading 2 Accent 2" w:uiPriority="64"/>
-    <w:lsdException w:name="Medium List 1 Accent 2" w:uiPriority="65"/>
-    <w:lsdException w:name="Medium List 2 Accent 2" w:uiPriority="66"/>
-    <w:lsdException w:name="Medium Grid 1 Accent 2" w:uiPriority="67"/>
-    <w:lsdException w:name="Medium Grid 2 Accent 2" w:uiPriority="68"/>
-    <w:lsdException w:name="Medium Grid 3 Accent 2" w:uiPriority="69"/>
-    <w:lsdException w:name="Dark List Accent 2" w:uiPriority="70"/>
-    <w:lsdException w:name="Colorful Shading Accent 2" w:uiPriority="71"/>
-    <w:lsdException w:name="Colorful List Accent 2" w:uiPriority="72"/>
-    <w:lsdException w:name="Colorful Grid Accent 2" w:uiPriority="73"/>
-    <w:lsdException w:name="Light Shading Accent 3" w:uiPriority="60"/>
-    <w:lsdException w:name="Light List Accent 3" w:uiPriority="61"/>
-    <w:lsdException w:name="Light Grid Accent 3" w:uiPriority="62"/>
-    <w:lsdException w:name="Medium Shading 1 Accent 3" w:uiPriority="63"/>
-    <w:lsdException w:name="Medium Shading 2 Accent 3" w:uiPriority="64"/>
-    <w:lsdException w:name="Medium List 1 Accent 3" w:uiPriority="65"/>
-    <w:lsdException w:name="Medium List 2 Accent 3" w:uiPriority="66"/>
-    <w:lsdException w:name="Medium Grid 1 Accent 3" w:uiPriority="67"/>
-    <w:lsdException w:name="Medium Grid 2 Accent 3" w:uiPriority="68"/>
-    <w:lsdException w:name="Medium Grid 3 Accent 3" w:uiPriority="69"/>
-    <w:lsdException w:name="Dark List Accent 3" w:uiPriority="70"/>
-    <w:lsdException w:name="Colorful Shading Accent 3" w:uiPriority="71"/>
-    <w:lsdException w:name="Colorful List Accent 3" w:uiPriority="72"/>
-    <w:lsdException w:name="Colorful Grid Accent 3" w:uiPriority="73"/>
-    <w:lsdException w:name="Light Shading Accent 4" w:uiPriority="60"/>
-    <w:lsdException w:name="Light List Accent 4" w:uiPriority="61"/>
-    <w:lsdException w:name="Light Grid Accent 4" w:uiPriority="62"/>
-    <w:lsdException w:name="Medium Shading 1 Accent 4" w:uiPriority="63"/>
-    <w:lsdException w:name="Medium Shading 2 Accent 4" w:uiPriority="64"/>
-    <w:lsdException w:name="Medium List 1 Accent 4" w:uiPriority="65"/>
-    <w:lsdException w:name="Medium List 2 Accent 4" w:uiPriority="66"/>
-    <w:lsdException w:name="Medium Grid 1 Accent 4" w:uiPriority="67"/>
-    <w:lsdException w:name="Medium Grid 2 Accent 4" w:uiPriority="68"/>
-    <w:lsdException w:name="Medium Grid 3 Accent 4" w:uiPriority="69"/>
-    <w:lsdException w:name="Dark List Accent 4" w:uiPriority="70"/>
-    <w:lsdException w:name="Colorful Shading Accent 4" w:uiPriority="71"/>
-    <w:lsdException w:name="Colorful List Accent 4" w:uiPriority="72"/>
-    <w:lsdException w:name="Colorful Grid Accent 4" w:uiPriority="73"/>
-    <w:lsdException w:name="Light Shading Accent 5" w:uiPriority="60"/>
-    <w:lsdException w:name="Light List Accent 5" w:uiPriority="61"/>
-    <w:lsdException w:name="Light Grid Accent 5" w:uiPriority="62"/>
-    <w:lsdException w:name="Medium Shading 1 Accent 5" w:uiPriority="63"/>
-    <w:lsdException w:name="Medium Shading 2 Accent 5" w:uiPriority="64"/>
-    <w:lsdException w:name="Medium List 1 Accent 5" w:uiPriority="65"/>
-    <w:lsdException w:name="Medium List 2 Accent 5" w:uiPriority="66"/>
-    <w:lsdException w:name="Medium Grid 1 Accent 5" w:uiPriority="67"/>
-    <w:lsdException w:name="Medium Grid 2 Accent 5" w:uiPriority="68"/>
-    <w:lsdException w:name="Medium Grid 3 Accent 5" w:uiPriority="69"/>
-    <w:lsdException w:name="Dark List Accent 5" w:uiPriority="70"/>
-    <w:lsdException w:name="Colorful Shading Accent 5" w:uiPriority="71"/>
-    <w:lsdException w:name="Colorful List Accent 5" w:uiPriority="72"/>
-    <w:lsdException w:name="Colorful Grid Accent 5" w:uiPriority="73"/>
-    <w:lsdException w:name="Light Shading Accent 6" w:uiPriority="60"/>
-    <w:lsdException w:name="Light List Accent 6" w:uiPriority="61"/>
-    <w:lsdException w:name="Light Grid Accent 6" w:uiPriority="62"/>
-    <w:lsdException w:name="Medium Shading 1 Accent 6" w:uiPriority="63"/>
-    <w:lsdException w:name="Medium Shading 2 Accent 6" w:uiPriority="64"/>
-    <w:lsdException w:name="Medium List 1 Accent 6" w:uiPriority="65" w:qFormat="1"/>
-    <w:lsdException w:name="Medium List 2 Accent 6" w:uiPriority="66" w:qFormat="1"/>
-    <w:lsdException w:name="Medium Grid 1 Accent 6" w:uiPriority="67" w:qFormat="1"/>
-    <w:lsdException w:name="Medium Grid 2 Accent 6" w:uiPriority="68" w:qFormat="1"/>
-    <w:lsdException w:name="Medium Grid 3 Accent 6" w:uiPriority="69" w:qFormat="1"/>
-    <w:lsdException w:name="Dark List Accent 6" w:uiPriority="70"/>
+  <w:latentStyles w:defLockedState="0" w:defUIPriority="99" w:defSemiHidden="1" w:defUnhideWhenUsed="1" w:defQFormat="0" w:count="276">
+    <w:lsdException w:name="Normal" w:semiHidden="0" w:uiPriority="0" w:unhideWhenUsed="0" w:qFormat="1"/>
+    <w:lsdException w:name="heading 1" w:semiHidden="0" w:uiPriority="9" w:unhideWhenUsed="0" w:qFormat="1"/>
+    <w:lsdException w:name="heading 2" w:semiHidden="0" w:uiPriority="9" w:unhideWhenUsed="0" w:qFormat="1"/>
+    <w:lsdException w:name="heading 3" w:semiHidden="0" w:uiPriority="9" w:unhideWhenUsed="0" w:qFormat="1"/>
+    <w:lsdException w:name="heading 4" w:semiHidden="0" w:uiPriority="9" w:unhideWhenUsed="0" w:qFormat="1"/>
+    <w:lsdException w:name="heading 5" w:semiHidden="0" w:uiPriority="9" w:unhideWhenUsed="0" w:qFormat="1"/>
+    <w:lsdException w:name="heading 6" w:semiHidden="0" w:uiPriority="9" w:unhideWhenUsed="0" w:qFormat="1"/>
+    <w:lsdException w:name="heading 7" w:semiHidden="0" w:uiPriority="9" w:unhideWhenUsed="0" w:qFormat="1"/>
+    <w:lsdException w:name="heading 8" w:semiHidden="0" w:uiPriority="9" w:unhideWhenUsed="0" w:qFormat="1"/>
+    <w:lsdException w:name="heading 9" w:semiHidden="0" w:uiPriority="9" w:unhideWhenUsed="0" w:qFormat="1"/>
+    <w:lsdException w:name="toc 1" w:uiPriority="39"/>
+    <w:lsdException w:name="toc 2" w:uiPriority="39"/>
+    <w:lsdException w:name="toc 3" w:uiPriority="39"/>
+    <w:lsdException w:name="toc 4" w:uiPriority="39"/>
+    <w:lsdException w:name="toc 5" w:uiPriority="39"/>
+    <w:lsdException w:name="toc 6" w:uiPriority="39"/>
+    <w:lsdException w:name="toc 7" w:uiPriority="39"/>
+    <w:lsdException w:name="toc 8" w:uiPriority="39"/>
+    <w:lsdException w:name="toc 9" w:uiPriority="39"/>
+    <w:lsdException w:name="caption" w:uiPriority="35" w:qFormat="1"/>
+    <w:lsdException w:name="Title" w:semiHidden="0" w:uiPriority="10" w:unhideWhenUsed="0" w:qFormat="1"/>
+    <w:lsdException w:name="Default Paragraph Font" w:uiPriority="1"/>
+    <w:lsdException w:name="Subtitle" w:semiHidden="0" w:uiPriority="11" w:unhideWhenUsed="0" w:qFormat="1"/>
+    <w:lsdException w:name="Strong" w:semiHidden="0" w:uiPriority="22" w:unhideWhenUsed="0" w:qFormat="1"/>
+    <w:lsdException w:name="Emphasis" w:semiHidden="0" w:uiPriority="20" w:unhideWhenUsed="0" w:qFormat="1"/>
+    <w:lsdException w:name="Table Grid" w:semiHidden="0" w:uiPriority="59" w:unhideWhenUsed="0"/>
+    <w:lsdException w:name="Note Level 2" w:semiHidden="0" w:unhideWhenUsed="0" w:qFormat="1"/>
+    <w:lsdException w:name="Placeholder Text" w:unhideWhenUsed="0"/>
+    <w:lsdException w:name="No Spacing" w:uiPriority="1" w:unhideWhenUsed="0" w:qFormat="1"/>
+    <w:lsdException w:name="Light Shading" w:semiHidden="0" w:uiPriority="60" w:unhideWhenUsed="0"/>
+    <w:lsdException w:name="Light List" w:semiHidden="0" w:uiPriority="61" w:unhideWhenUsed="0"/>
+    <w:lsdException w:name="Light Grid" w:semiHidden="0" w:uiPriority="62" w:unhideWhenUsed="0"/>
+    <w:lsdException w:name="Medium Shading 1" w:semiHidden="0" w:uiPriority="63" w:unhideWhenUsed="0"/>
+    <w:lsdException w:name="Medium Shading 2" w:semiHidden="0" w:uiPriority="64" w:unhideWhenUsed="0"/>
+    <w:lsdException w:name="Medium List 1" w:semiHidden="0" w:uiPriority="65" w:unhideWhenUsed="0"/>
+    <w:lsdException w:name="Medium List 2" w:semiHidden="0" w:uiPriority="66" w:unhideWhenUsed="0"/>
+    <w:lsdException w:name="Medium Grid 1" w:semiHidden="0" w:uiPriority="67" w:unhideWhenUsed="0"/>
+    <w:lsdException w:name="Medium Grid 2" w:semiHidden="0" w:uiPriority="68" w:unhideWhenUsed="0"/>
+    <w:lsdException w:name="Medium Grid 3" w:semiHidden="0" w:uiPriority="69" w:unhideWhenUsed="0"/>
+    <w:lsdException w:name="Dark List" w:semiHidden="0" w:uiPriority="70" w:unhideWhenUsed="0"/>
+    <w:lsdException w:name="Colorful Shading" w:semiHidden="0" w:uiPriority="71" w:unhideWhenUsed="0"/>
+    <w:lsdException w:name="Colorful List" w:semiHidden="0" w:uiPriority="72" w:unhideWhenUsed="0" w:qFormat="1"/>
+    <w:lsdException w:name="Colorful Grid" w:semiHidden="0" w:uiPriority="73" w:unhideWhenUsed="0" w:qFormat="1"/>
+    <w:lsdException w:name="Light Shading Accent 1" w:semiHidden="0" w:uiPriority="60" w:unhideWhenUsed="0" w:qFormat="1"/>
+    <w:lsdException w:name="Light List Accent 1" w:semiHidden="0" w:uiPriority="61" w:unhideWhenUsed="0"/>
+    <w:lsdException w:name="Light Grid Accent 1" w:semiHidden="0" w:uiPriority="62" w:unhideWhenUsed="0"/>
+    <w:lsdException w:name="Medium Shading 1 Accent 1" w:semiHidden="0" w:uiPriority="63" w:unhideWhenUsed="0"/>
+    <w:lsdException w:name="Medium Shading 2 Accent 1" w:semiHidden="0" w:uiPriority="64" w:unhideWhenUsed="0"/>
+    <w:lsdException w:name="Medium List 1 Accent 1" w:semiHidden="0" w:uiPriority="65" w:unhideWhenUsed="0"/>
+    <w:lsdException w:name="Revision" w:unhideWhenUsed="0"/>
+    <w:lsdException w:name="List Paragraph" w:semiHidden="0" w:uiPriority="34" w:unhideWhenUsed="0" w:qFormat="1"/>
+    <w:lsdException w:name="Quote" w:semiHidden="0" w:uiPriority="29" w:unhideWhenUsed="0" w:qFormat="1"/>
+    <w:lsdException w:name="Intense Quote" w:semiHidden="0" w:uiPriority="30" w:unhideWhenUsed="0" w:qFormat="1"/>
+    <w:lsdException w:name="Medium List 2 Accent 1" w:semiHidden="0" w:uiPriority="66" w:unhideWhenUsed="0"/>
+    <w:lsdException w:name="Medium Grid 1 Accent 1" w:semiHidden="0" w:uiPriority="67" w:unhideWhenUsed="0"/>
+    <w:lsdException w:name="Medium Grid 2 Accent 1" w:semiHidden="0" w:uiPriority="68" w:unhideWhenUsed="0"/>
+    <w:lsdException w:name="Medium Grid 3 Accent 1" w:semiHidden="0" w:uiPriority="69" w:unhideWhenUsed="0"/>
+    <w:lsdException w:name="Dark List Accent 1" w:semiHidden="0" w:uiPriority="70" w:unhideWhenUsed="0"/>
+    <w:lsdException w:name="Colorful Shading Accent 1" w:semiHidden="0" w:uiPriority="71" w:unhideWhenUsed="0"/>
+    <w:lsdException w:name="Colorful List Accent 1" w:semiHidden="0" w:uiPriority="72" w:unhideWhenUsed="0"/>
+    <w:lsdException w:name="Colorful Grid Accent 1" w:semiHidden="0" w:uiPriority="73" w:unhideWhenUsed="0"/>
+    <w:lsdException w:name="Light Shading Accent 2" w:semiHidden="0" w:uiPriority="60" w:unhideWhenUsed="0"/>
+    <w:lsdException w:name="Light List Accent 2" w:semiHidden="0" w:uiPriority="61" w:unhideWhenUsed="0"/>
+    <w:lsdException w:name="Light Grid Accent 2" w:semiHidden="0" w:uiPriority="62" w:unhideWhenUsed="0"/>
+    <w:lsdException w:name="Medium Shading 1 Accent 2" w:semiHidden="0" w:uiPriority="63" w:unhideWhenUsed="0"/>
+    <w:lsdException w:name="Medium Shading 2 Accent 2" w:semiHidden="0" w:uiPriority="64" w:unhideWhenUsed="0"/>
+    <w:lsdException w:name="Medium List 1 Accent 2" w:semiHidden="0" w:uiPriority="65" w:unhideWhenUsed="0"/>
+    <w:lsdException w:name="Medium List 2 Accent 2" w:semiHidden="0" w:uiPriority="66" w:unhideWhenUsed="0"/>
+    <w:lsdException w:name="Medium Grid 1 Accent 2" w:semiHidden="0" w:uiPriority="67" w:unhideWhenUsed="0"/>
+    <w:lsdException w:name="Medium Grid 2 Accent 2" w:semiHidden="0" w:uiPriority="68" w:unhideWhenUsed="0"/>
+    <w:lsdException w:name="Medium Grid 3 Accent 2" w:semiHidden="0" w:uiPriority="69" w:unhideWhenUsed="0"/>
+    <w:lsdException w:name="Dark List Accent 2" w:semiHidden="0" w:uiPriority="70" w:unhideWhenUsed="0"/>
+    <w:lsdException w:name="Colorful Shading Accent 2" w:semiHidden="0" w:uiPriority="71" w:unhideWhenUsed="0"/>
+    <w:lsdException w:name="Colorful List Accent 2" w:semiHidden="0" w:uiPriority="72" w:unhideWhenUsed="0"/>
+    <w:lsdException w:name="Colorful Grid Accent 2" w:semiHidden="0" w:uiPriority="73" w:unhideWhenUsed="0"/>
+    <w:lsdException w:name="Light Shading Accent 3" w:semiHidden="0" w:uiPriority="60" w:unhideWhenUsed="0"/>
+    <w:lsdException w:name="Light List Accent 3" w:semiHidden="0" w:uiPriority="61" w:unhideWhenUsed="0"/>
+    <w:lsdException w:name="Light Grid Accent 3" w:semiHidden="0" w:uiPriority="62" w:unhideWhenUsed="0"/>
+    <w:lsdException w:name="Medium Shading 1 Accent 3" w:semiHidden="0" w:uiPriority="63" w:unhideWhenUsed="0"/>
+    <w:lsdException w:name="Medium Shading 2 Accent 3" w:semiHidden="0" w:uiPriority="64" w:unhideWhenUsed="0"/>
+    <w:lsdException w:name="Medium List 1 Accent 3" w:semiHidden="0" w:uiPriority="65" w:unhideWhenUsed="0"/>
+    <w:lsdException w:name="Medium List 2 Accent 3" w:semiHidden="0" w:uiPriority="66" w:unhideWhenUsed="0"/>
+    <w:lsdException w:name="Medium Grid 1 Accent 3" w:semiHidden="0" w:uiPriority="67" w:unhideWhenUsed="0"/>
+    <w:lsdException w:name="Medium Grid 2 Accent 3" w:semiHidden="0" w:uiPriority="68" w:unhideWhenUsed="0"/>
+    <w:lsdException w:name="Medium Grid 3 Accent 3" w:semiHidden="0" w:uiPriority="69" w:unhideWhenUsed="0"/>
+    <w:lsdException w:name="Dark List Accent 3" w:semiHidden="0" w:uiPriority="70" w:unhideWhenUsed="0"/>
+    <w:lsdException w:name="Colorful Shading Accent 3" w:semiHidden="0" w:uiPriority="71" w:unhideWhenUsed="0"/>
+    <w:lsdException w:name="Colorful List Accent 3" w:semiHidden="0" w:uiPriority="72" w:unhideWhenUsed="0"/>
+    <w:lsdException w:name="Colorful Grid Accent 3" w:semiHidden="0" w:uiPriority="73" w:unhideWhenUsed="0"/>
+    <w:lsdException w:name="Light Shading Accent 4" w:semiHidden="0" w:uiPriority="60" w:unhideWhenUsed="0"/>
+    <w:lsdException w:name="Light List Accent 4" w:semiHidden="0" w:uiPriority="61" w:unhideWhenUsed="0"/>
+    <w:lsdException w:name="Light Grid Accent 4" w:semiHidden="0" w:uiPriority="62" w:unhideWhenUsed="0"/>
+    <w:lsdException w:name="Medium Shading 1 Accent 4" w:semiHidden="0" w:uiPriority="63" w:unhideWhenUsed="0"/>
+    <w:lsdException w:name="Medium Shading 2 Accent 4" w:semiHidden="0" w:uiPriority="64" w:unhideWhenUsed="0"/>
+    <w:lsdException w:name="Medium List 1 Accent 4" w:semiHidden="0" w:uiPriority="65" w:unhideWhenUsed="0"/>
+    <w:lsdException w:name="Medium List 2 Accent 4" w:semiHidden="0" w:uiPriority="66" w:unhideWhenUsed="0"/>
+    <w:lsdException w:name="Medium Grid 1 Accent 4" w:semiHidden="0" w:uiPriority="67" w:unhideWhenUsed="0"/>
+    <w:lsdException w:name="Medium Grid 2 Accent 4" w:semiHidden="0" w:uiPriority="68" w:unhideWhenUsed="0"/>
+    <w:lsdException w:name="Medium Grid 3 Accent 4" w:semiHidden="0" w:uiPriority="69" w:unhideWhenUsed="0"/>
+    <w:lsdException w:name="Dark List Accent 4" w:semiHidden="0" w:uiPriority="70" w:unhideWhenUsed="0"/>
+    <w:lsdException w:name="Colorful Shading Accent 4" w:semiHidden="0" w:uiPriority="71" w:unhideWhenUsed="0"/>
+    <w:lsdException w:name="Colorful List Accent 4" w:semiHidden="0" w:uiPriority="72" w:unhideWhenUsed="0"/>
+    <w:lsdException w:name="Colorful Grid Accent 4" w:semiHidden="0" w:uiPriority="73" w:unhideWhenUsed="0"/>
+    <w:lsdException w:name="Light Shading Accent 5" w:semiHidden="0" w:uiPriority="60" w:unhideWhenUsed="0"/>
+    <w:lsdException w:name="Light List Accent 5" w:semiHidden="0" w:uiPriority="61" w:unhideWhenUsed="0"/>
+    <w:lsdException w:name="Light Grid Accent 5" w:semiHidden="0" w:uiPriority="62" w:unhideWhenUsed="0"/>
+    <w:lsdException w:name="Medium Shading 1 Accent 5" w:semiHidden="0" w:uiPriority="63" w:unhideWhenUsed="0"/>
+    <w:lsdException w:name="Medium Shading 2 Accent 5" w:semiHidden="0" w:uiPriority="64" w:unhideWhenUsed="0"/>
+    <w:lsdException w:name="Medium List 1 Accent 5" w:semiHidden="0" w:uiPriority="65" w:unhideWhenUsed="0"/>
+    <w:lsdException w:name="Medium List 2 Accent 5" w:semiHidden="0" w:uiPriority="66" w:unhideWhenUsed="0"/>
+    <w:lsdException w:name="Medium Grid 1 Accent 5" w:semiHidden="0" w:uiPriority="67" w:unhideWhenUsed="0"/>
+    <w:lsdException w:name="Medium Grid 2 Accent 5" w:semiHidden="0" w:uiPriority="68" w:unhideWhenUsed="0"/>
+    <w:lsdException w:name="Medium Grid 3 Accent 5" w:semiHidden="0" w:uiPriority="69" w:unhideWhenUsed="0"/>
+    <w:lsdException w:name="Dark List Accent 5" w:semiHidden="0" w:uiPriority="70" w:unhideWhenUsed="0"/>
+    <w:lsdException w:name="Colorful Shading Accent 5" w:semiHidden="0" w:uiPriority="71" w:unhideWhenUsed="0"/>
+    <w:lsdException w:name="Colorful List Accent 5" w:semiHidden="0" w:uiPriority="72" w:unhideWhenUsed="0"/>
+    <w:lsdException w:name="Colorful Grid Accent 5" w:semiHidden="0" w:uiPriority="73" w:unhideWhenUsed="0"/>
+    <w:lsdException w:name="Light Shading Accent 6" w:semiHidden="0" w:uiPriority="60" w:unhideWhenUsed="0"/>
+    <w:lsdException w:name="Light List Accent 6" w:semiHidden="0" w:uiPriority="61" w:unhideWhenUsed="0"/>
+    <w:lsdException w:name="Light Grid Accent 6" w:semiHidden="0" w:uiPriority="62" w:unhideWhenUsed="0"/>
+    <w:lsdException w:name="Medium Shading 1 Accent 6" w:semiHidden="0" w:uiPriority="63" w:unhideWhenUsed="0"/>
+    <w:lsdException w:name="Medium Shading 2 Accent 6" w:semiHidden="0" w:uiPriority="64" w:unhideWhenUsed="0"/>
+    <w:lsdException w:name="Medium List 1 Accent 6" w:semiHidden="0" w:uiPriority="65" w:unhideWhenUsed="0" w:qFormat="1"/>
+    <w:lsdException w:name="Medium List 2 Accent 6" w:semiHidden="0" w:uiPriority="66" w:unhideWhenUsed="0" w:qFormat="1"/>
+    <w:lsdException w:name="Medium Grid 1 Accent 6" w:semiHidden="0" w:uiPriority="67" w:unhideWhenUsed="0" w:qFormat="1"/>
+    <w:lsdException w:name="Medium Grid 2 Accent 6" w:semiHidden="0" w:uiPriority="68" w:unhideWhenUsed="0" w:qFormat="1"/>
+    <w:lsdException w:name="Medium Grid 3 Accent 6" w:semiHidden="0" w:uiPriority="69" w:unhideWhenUsed="0" w:qFormat="1"/>
+    <w:lsdException w:name="Dark List Accent 6" w:semiHidden="0" w:uiPriority="70" w:unhideWhenUsed="0"/>
     <w:lsdException w:name="Colorful Shading Accent 6" w:uiPriority="71" w:qFormat="1"/>
-    <w:lsdException w:name="Colorful List Accent 6" w:uiPriority="72"/>
-    <w:lsdException w:name="Colorful Grid Accent 6" w:uiPriority="73"/>
-    <w:lsdException w:name="Subtle Emphasis" w:uiPriority="19" w:qFormat="1"/>
-    <w:lsdException w:name="Intense Emphasis" w:uiPriority="21" w:qFormat="1"/>
-    <w:lsdException w:name="Subtle Reference" w:uiPriority="31" w:qFormat="1"/>
-    <w:lsdException w:name="Intense Reference" w:uiPriority="32" w:qFormat="1"/>
-    <w:lsdException w:name="Book Title" w:uiPriority="33" w:qFormat="1"/>
-    <w:lsdException w:name="Bibliography" w:semiHidden="1" w:uiPriority="37" w:unhideWhenUsed="1"/>
-    <w:lsdException w:name="TOC Heading" w:semiHidden="1" w:uiPriority="39" w:unhideWhenUsed="1" w:qFormat="1"/>
-    <w:lsdException w:name="Grid Table 4" w:uiPriority="49"/>
-    <w:lsdException w:name="Grid Table 5 Dark" w:uiPriority="50"/>
-    <w:lsdException w:name="Grid Table 6 Colorful" w:uiPriority="51"/>
-    <w:lsdException w:name="Grid Table 7 Colorful" w:uiPriority="52"/>
-    <w:lsdException w:name="Grid Table 1 Light Accent 1" w:uiPriority="46"/>
-    <w:lsdException w:name="Grid Table 2 Accent 1" w:uiPriority="47"/>
-    <w:lsdException w:name="Grid Table 3 Accent 1" w:uiPriority="48"/>
-    <w:lsdException w:name="Grid Table 4 Accent 1" w:uiPriority="49"/>
-    <w:lsdException w:name="Grid Table 5 Dark Accent 1" w:uiPriority="50"/>
-    <w:lsdException w:name="Grid Table 6 Colorful Accent 1" w:uiPriority="51"/>
-    <w:lsdException w:name="Grid Table 7 Colorful Accent 1" w:uiPriority="52"/>
-    <w:lsdException w:name="Grid Table 1 Light Accent 2" w:uiPriority="46"/>
-    <w:lsdException w:name="Grid Table 2 Accent 2" w:uiPriority="47"/>
-    <w:lsdException w:name="Grid Table 3 Accent 2" w:uiPriority="48"/>
-    <w:lsdException w:name="Grid Table 4 Accent 2" w:uiPriority="49"/>
-    <w:lsdException w:name="Grid Table 5 Dark Accent 2" w:uiPriority="50"/>
-    <w:lsdException w:name="Grid Table 6 Colorful Accent 2" w:uiPriority="51"/>
-    <w:lsdException w:name="Grid Table 7 Colorful Accent 2" w:uiPriority="52"/>
-    <w:lsdException w:name="Grid Table 1 Light Accent 3" w:uiPriority="46"/>
-    <w:lsdException w:name="Grid Table 2 Accent 3" w:uiPriority="47"/>
-    <w:lsdException w:name="Grid Table 3 Accent 3" w:uiPriority="48"/>
-    <w:lsdException w:name="Grid Table 4 Accent 3" w:uiPriority="49"/>
-    <w:lsdException w:name="Grid Table 5 Dark Accent 3" w:uiPriority="50"/>
-    <w:lsdException w:name="Grid Table 6 Colorful Accent 3" w:uiPriority="51"/>
-    <w:lsdException w:name="Grid Table 7 Colorful Accent 3" w:uiPriority="52"/>
-    <w:lsdException w:name="Grid Table 1 Light Accent 4" w:uiPriority="46"/>
-    <w:lsdException w:name="Grid Table 2 Accent 4" w:uiPriority="47"/>
-    <w:lsdException w:name="Grid Table 3 Accent 4" w:uiPriority="48"/>
-    <w:lsdException w:name="Grid Table 4 Accent 4" w:uiPriority="49"/>
-    <w:lsdException w:name="Grid Table 5 Dark Accent 4" w:uiPriority="50"/>
-    <w:lsdException w:name="Grid Table 6 Colorful Accent 4" w:uiPriority="51"/>
-    <w:lsdException w:name="Grid Table 7 Colorful Accent 4" w:uiPriority="52"/>
-    <w:lsdException w:name="Grid Table 1 Light Accent 5" w:uiPriority="46"/>
-    <w:lsdException w:name="Grid Table 2 Accent 5" w:uiPriority="47"/>
-    <w:lsdException w:name="Grid Table 3 Accent 5" w:uiPriority="48"/>
-    <w:lsdException w:name="Grid Table 4 Accent 5" w:uiPriority="49"/>
-    <w:lsdException w:name="Grid Table 5 Dark Accent 5" w:uiPriority="50"/>
-    <w:lsdException w:name="Grid Table 6 Colorful Accent 5" w:uiPriority="51"/>
-    <w:lsdException w:name="Grid Table 7 Colorful Accent 5" w:uiPriority="52"/>
-    <w:lsdException w:name="Grid Table 1 Light Accent 6" w:uiPriority="46"/>
-    <w:lsdException w:name="Grid Table 2 Accent 6" w:uiPriority="47"/>
-    <w:lsdException w:name="Grid Table 3 Accent 6" w:uiPriority="48"/>
-    <w:lsdException w:name="Grid Table 4 Accent 6" w:uiPriority="49"/>
-    <w:lsdException w:name="Grid Table 5 Dark Accent 6" w:uiPriority="50"/>
-    <w:lsdException w:name="Grid Table 6 Colorful Accent 6" w:uiPriority="51"/>
-    <w:lsdException w:name="Grid Table 7 Colorful Accent 6" w:uiPriority="52"/>
-    <w:lsdException w:name="List Table 1 Light" w:uiPriority="46"/>
-    <w:lsdException w:name="List Table 2" w:uiPriority="47"/>
-    <w:lsdException w:name="List Table 3" w:uiPriority="48"/>
-    <w:lsdException w:name="List Table 4" w:uiPriority="49"/>
-    <w:lsdException w:name="List Table 5 Dark" w:uiPriority="50"/>
-    <w:lsdException w:name="List Table 6 Colorful" w:uiPriority="51"/>
-    <w:lsdException w:name="List Table 7 Colorful" w:uiPriority="52"/>
-    <w:lsdException w:name="List Table 1 Light Accent 1" w:uiPriority="46"/>
-    <w:lsdException w:name="List Table 2 Accent 1" w:uiPriority="47"/>
-    <w:lsdException w:name="List Table 3 Accent 1" w:uiPriority="48"/>
-    <w:lsdException w:name="List Table 4 Accent 1" w:uiPriority="49"/>
-    <w:lsdException w:name="List Table 5 Dark Accent 1" w:uiPriority="50"/>
-    <w:lsdException w:name="List Table 6 Colorful Accent 1" w:uiPriority="51"/>
-    <w:lsdException w:name="List Table 7 Colorful Accent 1" w:uiPriority="52"/>
-    <w:lsdException w:name="List Table 1 Light Accent 2" w:uiPriority="46"/>
-    <w:lsdException w:name="List Table 2 Accent 2" w:uiPriority="47"/>
-    <w:lsdException w:name="List Table 3 Accent 2" w:uiPriority="48"/>
-    <w:lsdException w:name="List Table 4 Accent 2" w:uiPriority="49"/>
-    <w:lsdException w:name="List Table 5 Dark Accent 2" w:uiPriority="50"/>
-    <w:lsdException w:name="List Table 6 Colorful Accent 2" w:uiPriority="51"/>
-    <w:lsdException w:name="List Table 7 Colorful Accent 2" w:uiPriority="52"/>
-    <w:lsdException w:name="List Table 1 Light Accent 3" w:uiPriority="46"/>
-    <w:lsdException w:name="List Table 2 Accent 3" w:uiPriority="47"/>
-    <w:lsdException w:name="List Table 3 Accent 3" w:uiPriority="48"/>
-    <w:lsdException w:name="List Table 4 Accent 3" w:uiPriority="49"/>
-    <w:lsdException w:name="List Table 5 Dark Accent 3" w:uiPriority="50"/>
-    <w:lsdException w:name="List Table 6 Colorful Accent 3" w:uiPriority="51"/>
-    <w:lsdException w:name="List Table 7 Colorful Accent 3" w:uiPriority="52"/>
-    <w:lsdException w:name="List Table 1 Light Accent 4" w:uiPriority="46"/>
-    <w:lsdException w:name="List Table 2 Accent 4" w:uiPriority="47"/>
-    <w:lsdException w:name="List Table 3 Accent 4" w:uiPriority="48"/>
-    <w:lsdException w:name="List Table 4 Accent 4" w:uiPriority="49"/>
-    <w:lsdException w:name="List Table 5 Dark Accent 4" w:uiPriority="50"/>
-    <w:lsdException w:name="List Table 6 Colorful Accent 4" w:uiPriority="51"/>
-    <w:lsdException w:name="List Table 7 Colorful Accent 4" w:uiPriority="52"/>
-    <w:lsdException w:name="List Table 1 Light Accent 5" w:uiPriority="46"/>
-    <w:lsdException w:name="List Table 2 Accent 5" w:uiPriority="47"/>
-    <w:lsdException w:name="List Table 3 Accent 5" w:uiPriority="48"/>
-    <w:lsdException w:name="List Table 4 Accent 5" w:uiPriority="49"/>
-    <w:lsdException w:name="List Table 5 Dark Accent 5" w:uiPriority="50"/>
-    <w:lsdException w:name="List Table 6 Colorful Accent 5" w:uiPriority="51"/>
-    <w:lsdException w:name="List Table 7 Colorful Accent 5" w:uiPriority="52"/>
-    <w:lsdException w:name="List Table 1 Light Accent 6" w:uiPriority="46"/>
-    <w:lsdException w:name="List Table 2 Accent 6" w:uiPriority="47"/>
-    <w:lsdException w:name="List Table 3 Accent 6" w:uiPriority="48"/>
-    <w:lsdException w:name="List Table 4 Accent 6" w:uiPriority="49"/>
-    <w:lsdException w:name="List Table 5 Dark Accent 6" w:uiPriority="50"/>
-    <w:lsdException w:name="List Table 6 Colorful Accent 6" w:uiPriority="51"/>
-    <w:lsdException w:name="List Table 7 Colorful Accent 6" w:uiPriority="52"/>
+    <w:lsdException w:name="Colorful List Accent 6" w:semiHidden="0" w:uiPriority="72" w:unhideWhenUsed="0"/>
+    <w:lsdException w:name="Colorful Grid Accent 6" w:semiHidden="0" w:uiPriority="73" w:unhideWhenUsed="0"/>
+    <w:lsdException w:name="Subtle Emphasis" w:semiHidden="0" w:uiPriority="19" w:unhideWhenUsed="0" w:qFormat="1"/>
+    <w:lsdException w:name="Intense Emphasis" w:semiHidden="0" w:uiPriority="21" w:unhideWhenUsed="0" w:qFormat="1"/>
+    <w:lsdException w:name="Subtle Reference" w:semiHidden="0" w:uiPriority="31" w:unhideWhenUsed="0" w:qFormat="1"/>
+    <w:lsdException w:name="Intense Reference" w:semiHidden="0" w:uiPriority="32" w:unhideWhenUsed="0" w:qFormat="1"/>
+    <w:lsdException w:name="Book Title" w:semiHidden="0" w:uiPriority="33" w:unhideWhenUsed="0" w:qFormat="1"/>
+    <w:lsdException w:name="Bibliography" w:uiPriority="37"/>
+    <w:lsdException w:name="TOC Heading" w:uiPriority="39" w:qFormat="1"/>
   </w:latentStyles>
   <w:style w:type="paragraph" w:default="1" w:styleId="Normal">
     <w:name w:val="Normal"/>
@@ -6936,9 +6419,7 @@
   </w:style>
   <w:style w:type="character" w:default="1" w:styleId="DefaultParagraphFont">
     <w:name w:val="Default Paragraph Font"/>
-    <w:uiPriority w:val="1"/>
     <w:semiHidden/>
-    <w:unhideWhenUsed/>
   </w:style>
   <w:style w:type="table" w:default="1" w:styleId="TableNormal">
     <w:name w:val="Normal Table"/>
@@ -7334,15 +6815,762 @@
       <w:lang w:val="en-US"/>
     </w:rPr>
   </w:style>
-  <w:style w:type="character" w:styleId="Hyperlink">
-    <w:name w:val="Hyperlink"/>
+</w:styles>
+</file>
+
+<file path=word/stylesWithEffects.xml><?xml version="1.0" encoding="utf-8"?>
+<w:styles xmlns:wpc="http://schemas.microsoft.com/office/word/2010/wordprocessingCanvas" xmlns:mo="http://schemas.microsoft.com/office/mac/office/2008/main" xmlns:mc="http://schemas.openxmlformats.org/markup-compatibility/2006" xmlns:mv="urn:schemas-microsoft-com:mac:vml" xmlns:o="urn:schemas-microsoft-com:office:office" xmlns:r="http://schemas.openxmlformats.org/officeDocument/2006/relationships" xmlns:m="http://schemas.openxmlformats.org/officeDocument/2006/math" xmlns:v="urn:schemas-microsoft-com:vml" xmlns:wp14="http://schemas.microsoft.com/office/word/2010/wordprocessingDrawing" xmlns:wp="http://schemas.openxmlformats.org/drawingml/2006/wordprocessingDrawing" xmlns:w10="urn:schemas-microsoft-com:office:word" xmlns:w="http://schemas.openxmlformats.org/wordprocessingml/2006/main" xmlns:w14="http://schemas.microsoft.com/office/word/2010/wordml" xmlns:wpg="http://schemas.microsoft.com/office/word/2010/wordprocessingGroup" xmlns:wpi="http://schemas.microsoft.com/office/word/2010/wordprocessingInk" xmlns:wne="http://schemas.microsoft.com/office/word/2006/wordml" xmlns:wps="http://schemas.microsoft.com/office/word/2010/wordprocessingShape" mc:Ignorable="w14 wp14">
+  <w:docDefaults>
+    <w:rPrDefault>
+      <w:rPr>
+        <w:rFonts w:ascii="Times New Roman" w:eastAsia="Times New Roman" w:hAnsi="Times New Roman" w:cs="Times New Roman"/>
+        <w:lang w:val="en-US" w:eastAsia="en-US" w:bidi="ar-SA"/>
+      </w:rPr>
+    </w:rPrDefault>
+    <w:pPrDefault/>
+  </w:docDefaults>
+  <w:latentStyles w:defLockedState="0" w:defUIPriority="99" w:defSemiHidden="1" w:defUnhideWhenUsed="1" w:defQFormat="0" w:count="276">
+    <w:lsdException w:name="Normal" w:semiHidden="0" w:uiPriority="0" w:unhideWhenUsed="0" w:qFormat="1"/>
+    <w:lsdException w:name="heading 1" w:semiHidden="0" w:uiPriority="9" w:unhideWhenUsed="0" w:qFormat="1"/>
+    <w:lsdException w:name="heading 2" w:semiHidden="0" w:uiPriority="9" w:unhideWhenUsed="0" w:qFormat="1"/>
+    <w:lsdException w:name="heading 3" w:semiHidden="0" w:uiPriority="9" w:unhideWhenUsed="0" w:qFormat="1"/>
+    <w:lsdException w:name="heading 4" w:semiHidden="0" w:uiPriority="9" w:unhideWhenUsed="0" w:qFormat="1"/>
+    <w:lsdException w:name="heading 5" w:semiHidden="0" w:uiPriority="9" w:unhideWhenUsed="0" w:qFormat="1"/>
+    <w:lsdException w:name="heading 6" w:semiHidden="0" w:uiPriority="9" w:unhideWhenUsed="0" w:qFormat="1"/>
+    <w:lsdException w:name="heading 7" w:semiHidden="0" w:uiPriority="9" w:unhideWhenUsed="0" w:qFormat="1"/>
+    <w:lsdException w:name="heading 8" w:semiHidden="0" w:uiPriority="9" w:unhideWhenUsed="0" w:qFormat="1"/>
+    <w:lsdException w:name="heading 9" w:semiHidden="0" w:uiPriority="9" w:unhideWhenUsed="0" w:qFormat="1"/>
+    <w:lsdException w:name="toc 1" w:uiPriority="39"/>
+    <w:lsdException w:name="toc 2" w:uiPriority="39"/>
+    <w:lsdException w:name="toc 3" w:uiPriority="39"/>
+    <w:lsdException w:name="toc 4" w:uiPriority="39"/>
+    <w:lsdException w:name="toc 5" w:uiPriority="39"/>
+    <w:lsdException w:name="toc 6" w:uiPriority="39"/>
+    <w:lsdException w:name="toc 7" w:uiPriority="39"/>
+    <w:lsdException w:name="toc 8" w:uiPriority="39"/>
+    <w:lsdException w:name="toc 9" w:uiPriority="39"/>
+    <w:lsdException w:name="caption" w:uiPriority="35" w:qFormat="1"/>
+    <w:lsdException w:name="Title" w:semiHidden="0" w:uiPriority="10" w:unhideWhenUsed="0" w:qFormat="1"/>
+    <w:lsdException w:name="Default Paragraph Font" w:uiPriority="1"/>
+    <w:lsdException w:name="Subtitle" w:semiHidden="0" w:uiPriority="11" w:unhideWhenUsed="0" w:qFormat="1"/>
+    <w:lsdException w:name="Strong" w:semiHidden="0" w:uiPriority="22" w:unhideWhenUsed="0" w:qFormat="1"/>
+    <w:lsdException w:name="Emphasis" w:semiHidden="0" w:uiPriority="20" w:unhideWhenUsed="0" w:qFormat="1"/>
+    <w:lsdException w:name="Table Grid" w:semiHidden="0" w:uiPriority="59" w:unhideWhenUsed="0"/>
+    <w:lsdException w:name="Note Level 2" w:semiHidden="0" w:unhideWhenUsed="0" w:qFormat="1"/>
+    <w:lsdException w:name="Placeholder Text" w:unhideWhenUsed="0"/>
+    <w:lsdException w:name="No Spacing" w:uiPriority="1" w:unhideWhenUsed="0" w:qFormat="1"/>
+    <w:lsdException w:name="Light Shading" w:semiHidden="0" w:uiPriority="60" w:unhideWhenUsed="0"/>
+    <w:lsdException w:name="Light List" w:semiHidden="0" w:uiPriority="61" w:unhideWhenUsed="0"/>
+    <w:lsdException w:name="Light Grid" w:semiHidden="0" w:uiPriority="62" w:unhideWhenUsed="0"/>
+    <w:lsdException w:name="Medium Shading 1" w:semiHidden="0" w:uiPriority="63" w:unhideWhenUsed="0"/>
+    <w:lsdException w:name="Medium Shading 2" w:semiHidden="0" w:uiPriority="64" w:unhideWhenUsed="0"/>
+    <w:lsdException w:name="Medium List 1" w:semiHidden="0" w:uiPriority="65" w:unhideWhenUsed="0"/>
+    <w:lsdException w:name="Medium List 2" w:semiHidden="0" w:uiPriority="66" w:unhideWhenUsed="0"/>
+    <w:lsdException w:name="Medium Grid 1" w:semiHidden="0" w:uiPriority="67" w:unhideWhenUsed="0"/>
+    <w:lsdException w:name="Medium Grid 2" w:semiHidden="0" w:uiPriority="68" w:unhideWhenUsed="0"/>
+    <w:lsdException w:name="Medium Grid 3" w:semiHidden="0" w:uiPriority="69" w:unhideWhenUsed="0"/>
+    <w:lsdException w:name="Dark List" w:semiHidden="0" w:uiPriority="70" w:unhideWhenUsed="0"/>
+    <w:lsdException w:name="Colorful Shading" w:semiHidden="0" w:uiPriority="71" w:unhideWhenUsed="0"/>
+    <w:lsdException w:name="Colorful List" w:semiHidden="0" w:uiPriority="72" w:unhideWhenUsed="0" w:qFormat="1"/>
+    <w:lsdException w:name="Colorful Grid" w:semiHidden="0" w:uiPriority="73" w:unhideWhenUsed="0" w:qFormat="1"/>
+    <w:lsdException w:name="Light Shading Accent 1" w:semiHidden="0" w:uiPriority="60" w:unhideWhenUsed="0" w:qFormat="1"/>
+    <w:lsdException w:name="Light List Accent 1" w:semiHidden="0" w:uiPriority="61" w:unhideWhenUsed="0"/>
+    <w:lsdException w:name="Light Grid Accent 1" w:semiHidden="0" w:uiPriority="62" w:unhideWhenUsed="0"/>
+    <w:lsdException w:name="Medium Shading 1 Accent 1" w:semiHidden="0" w:uiPriority="63" w:unhideWhenUsed="0"/>
+    <w:lsdException w:name="Medium Shading 2 Accent 1" w:semiHidden="0" w:uiPriority="64" w:unhideWhenUsed="0"/>
+    <w:lsdException w:name="Medium List 1 Accent 1" w:semiHidden="0" w:uiPriority="65" w:unhideWhenUsed="0"/>
+    <w:lsdException w:name="Revision" w:unhideWhenUsed="0"/>
+    <w:lsdException w:name="List Paragraph" w:semiHidden="0" w:uiPriority="34" w:unhideWhenUsed="0" w:qFormat="1"/>
+    <w:lsdException w:name="Quote" w:semiHidden="0" w:uiPriority="29" w:unhideWhenUsed="0" w:qFormat="1"/>
+    <w:lsdException w:name="Intense Quote" w:semiHidden="0" w:uiPriority="30" w:unhideWhenUsed="0" w:qFormat="1"/>
+    <w:lsdException w:name="Medium List 2 Accent 1" w:semiHidden="0" w:uiPriority="66" w:unhideWhenUsed="0"/>
+    <w:lsdException w:name="Medium Grid 1 Accent 1" w:semiHidden="0" w:uiPriority="67" w:unhideWhenUsed="0"/>
+    <w:lsdException w:name="Medium Grid 2 Accent 1" w:semiHidden="0" w:uiPriority="68" w:unhideWhenUsed="0"/>
+    <w:lsdException w:name="Medium Grid 3 Accent 1" w:semiHidden="0" w:uiPriority="69" w:unhideWhenUsed="0"/>
+    <w:lsdException w:name="Dark List Accent 1" w:semiHidden="0" w:uiPriority="70" w:unhideWhenUsed="0"/>
+    <w:lsdException w:name="Colorful Shading Accent 1" w:semiHidden="0" w:uiPriority="71" w:unhideWhenUsed="0"/>
+    <w:lsdException w:name="Colorful List Accent 1" w:semiHidden="0" w:uiPriority="72" w:unhideWhenUsed="0"/>
+    <w:lsdException w:name="Colorful Grid Accent 1" w:semiHidden="0" w:uiPriority="73" w:unhideWhenUsed="0"/>
+    <w:lsdException w:name="Light Shading Accent 2" w:semiHidden="0" w:uiPriority="60" w:unhideWhenUsed="0"/>
+    <w:lsdException w:name="Light List Accent 2" w:semiHidden="0" w:uiPriority="61" w:unhideWhenUsed="0"/>
+    <w:lsdException w:name="Light Grid Accent 2" w:semiHidden="0" w:uiPriority="62" w:unhideWhenUsed="0"/>
+    <w:lsdException w:name="Medium Shading 1 Accent 2" w:semiHidden="0" w:uiPriority="63" w:unhideWhenUsed="0"/>
+    <w:lsdException w:name="Medium Shading 2 Accent 2" w:semiHidden="0" w:uiPriority="64" w:unhideWhenUsed="0"/>
+    <w:lsdException w:name="Medium List 1 Accent 2" w:semiHidden="0" w:uiPriority="65" w:unhideWhenUsed="0"/>
+    <w:lsdException w:name="Medium List 2 Accent 2" w:semiHidden="0" w:uiPriority="66" w:unhideWhenUsed="0"/>
+    <w:lsdException w:name="Medium Grid 1 Accent 2" w:semiHidden="0" w:uiPriority="67" w:unhideWhenUsed="0"/>
+    <w:lsdException w:name="Medium Grid 2 Accent 2" w:semiHidden="0" w:uiPriority="68" w:unhideWhenUsed="0"/>
+    <w:lsdException w:name="Medium Grid 3 Accent 2" w:semiHidden="0" w:uiPriority="69" w:unhideWhenUsed="0"/>
+    <w:lsdException w:name="Dark List Accent 2" w:semiHidden="0" w:uiPriority="70" w:unhideWhenUsed="0"/>
+    <w:lsdException w:name="Colorful Shading Accent 2" w:semiHidden="0" w:uiPriority="71" w:unhideWhenUsed="0"/>
+    <w:lsdException w:name="Colorful List Accent 2" w:semiHidden="0" w:uiPriority="72" w:unhideWhenUsed="0"/>
+    <w:lsdException w:name="Colorful Grid Accent 2" w:semiHidden="0" w:uiPriority="73" w:unhideWhenUsed="0"/>
+    <w:lsdException w:name="Light Shading Accent 3" w:semiHidden="0" w:uiPriority="60" w:unhideWhenUsed="0"/>
+    <w:lsdException w:name="Light List Accent 3" w:semiHidden="0" w:uiPriority="61" w:unhideWhenUsed="0"/>
+    <w:lsdException w:name="Light Grid Accent 3" w:semiHidden="0" w:uiPriority="62" w:unhideWhenUsed="0"/>
+    <w:lsdException w:name="Medium Shading 1 Accent 3" w:semiHidden="0" w:uiPriority="63" w:unhideWhenUsed="0"/>
+    <w:lsdException w:name="Medium Shading 2 Accent 3" w:semiHidden="0" w:uiPriority="64" w:unhideWhenUsed="0"/>
+    <w:lsdException w:name="Medium List 1 Accent 3" w:semiHidden="0" w:uiPriority="65" w:unhideWhenUsed="0"/>
+    <w:lsdException w:name="Medium List 2 Accent 3" w:semiHidden="0" w:uiPriority="66" w:unhideWhenUsed="0"/>
+    <w:lsdException w:name="Medium Grid 1 Accent 3" w:semiHidden="0" w:uiPriority="67" w:unhideWhenUsed="0"/>
+    <w:lsdException w:name="Medium Grid 2 Accent 3" w:semiHidden="0" w:uiPriority="68" w:unhideWhenUsed="0"/>
+    <w:lsdException w:name="Medium Grid 3 Accent 3" w:semiHidden="0" w:uiPriority="69" w:unhideWhenUsed="0"/>
+    <w:lsdException w:name="Dark List Accent 3" w:semiHidden="0" w:uiPriority="70" w:unhideWhenUsed="0"/>
+    <w:lsdException w:name="Colorful Shading Accent 3" w:semiHidden="0" w:uiPriority="71" w:unhideWhenUsed="0"/>
+    <w:lsdException w:name="Colorful List Accent 3" w:semiHidden="0" w:uiPriority="72" w:unhideWhenUsed="0"/>
+    <w:lsdException w:name="Colorful Grid Accent 3" w:semiHidden="0" w:uiPriority="73" w:unhideWhenUsed="0"/>
+    <w:lsdException w:name="Light Shading Accent 4" w:semiHidden="0" w:uiPriority="60" w:unhideWhenUsed="0"/>
+    <w:lsdException w:name="Light List Accent 4" w:semiHidden="0" w:uiPriority="61" w:unhideWhenUsed="0"/>
+    <w:lsdException w:name="Light Grid Accent 4" w:semiHidden="0" w:uiPriority="62" w:unhideWhenUsed="0"/>
+    <w:lsdException w:name="Medium Shading 1 Accent 4" w:semiHidden="0" w:uiPriority="63" w:unhideWhenUsed="0"/>
+    <w:lsdException w:name="Medium Shading 2 Accent 4" w:semiHidden="0" w:uiPriority="64" w:unhideWhenUsed="0"/>
+    <w:lsdException w:name="Medium List 1 Accent 4" w:semiHidden="0" w:uiPriority="65" w:unhideWhenUsed="0"/>
+    <w:lsdException w:name="Medium List 2 Accent 4" w:semiHidden="0" w:uiPriority="66" w:unhideWhenUsed="0"/>
+    <w:lsdException w:name="Medium Grid 1 Accent 4" w:semiHidden="0" w:uiPriority="67" w:unhideWhenUsed="0"/>
+    <w:lsdException w:name="Medium Grid 2 Accent 4" w:semiHidden="0" w:uiPriority="68" w:unhideWhenUsed="0"/>
+    <w:lsdException w:name="Medium Grid 3 Accent 4" w:semiHidden="0" w:uiPriority="69" w:unhideWhenUsed="0"/>
+    <w:lsdException w:name="Dark List Accent 4" w:semiHidden="0" w:uiPriority="70" w:unhideWhenUsed="0"/>
+    <w:lsdException w:name="Colorful Shading Accent 4" w:semiHidden="0" w:uiPriority="71" w:unhideWhenUsed="0"/>
+    <w:lsdException w:name="Colorful List Accent 4" w:semiHidden="0" w:uiPriority="72" w:unhideWhenUsed="0"/>
+    <w:lsdException w:name="Colorful Grid Accent 4" w:semiHidden="0" w:uiPriority="73" w:unhideWhenUsed="0"/>
+    <w:lsdException w:name="Light Shading Accent 5" w:semiHidden="0" w:uiPriority="60" w:unhideWhenUsed="0"/>
+    <w:lsdException w:name="Light List Accent 5" w:semiHidden="0" w:uiPriority="61" w:unhideWhenUsed="0"/>
+    <w:lsdException w:name="Light Grid Accent 5" w:semiHidden="0" w:uiPriority="62" w:unhideWhenUsed="0"/>
+    <w:lsdException w:name="Medium Shading 1 Accent 5" w:semiHidden="0" w:uiPriority="63" w:unhideWhenUsed="0"/>
+    <w:lsdException w:name="Medium Shading 2 Accent 5" w:semiHidden="0" w:uiPriority="64" w:unhideWhenUsed="0"/>
+    <w:lsdException w:name="Medium List 1 Accent 5" w:semiHidden="0" w:uiPriority="65" w:unhideWhenUsed="0"/>
+    <w:lsdException w:name="Medium List 2 Accent 5" w:semiHidden="0" w:uiPriority="66" w:unhideWhenUsed="0"/>
+    <w:lsdException w:name="Medium Grid 1 Accent 5" w:semiHidden="0" w:uiPriority="67" w:unhideWhenUsed="0"/>
+    <w:lsdException w:name="Medium Grid 2 Accent 5" w:semiHidden="0" w:uiPriority="68" w:unhideWhenUsed="0"/>
+    <w:lsdException w:name="Medium Grid 3 Accent 5" w:semiHidden="0" w:uiPriority="69" w:unhideWhenUsed="0"/>
+    <w:lsdException w:name="Dark List Accent 5" w:semiHidden="0" w:uiPriority="70" w:unhideWhenUsed="0"/>
+    <w:lsdException w:name="Colorful Shading Accent 5" w:semiHidden="0" w:uiPriority="71" w:unhideWhenUsed="0"/>
+    <w:lsdException w:name="Colorful List Accent 5" w:semiHidden="0" w:uiPriority="72" w:unhideWhenUsed="0"/>
+    <w:lsdException w:name="Colorful Grid Accent 5" w:semiHidden="0" w:uiPriority="73" w:unhideWhenUsed="0"/>
+    <w:lsdException w:name="Light Shading Accent 6" w:semiHidden="0" w:uiPriority="60" w:unhideWhenUsed="0"/>
+    <w:lsdException w:name="Light List Accent 6" w:semiHidden="0" w:uiPriority="61" w:unhideWhenUsed="0"/>
+    <w:lsdException w:name="Light Grid Accent 6" w:semiHidden="0" w:uiPriority="62" w:unhideWhenUsed="0"/>
+    <w:lsdException w:name="Medium Shading 1 Accent 6" w:semiHidden="0" w:uiPriority="63" w:unhideWhenUsed="0"/>
+    <w:lsdException w:name="Medium Shading 2 Accent 6" w:semiHidden="0" w:uiPriority="64" w:unhideWhenUsed="0"/>
+    <w:lsdException w:name="Medium List 1 Accent 6" w:semiHidden="0" w:uiPriority="65" w:unhideWhenUsed="0" w:qFormat="1"/>
+    <w:lsdException w:name="Medium List 2 Accent 6" w:semiHidden="0" w:uiPriority="66" w:unhideWhenUsed="0" w:qFormat="1"/>
+    <w:lsdException w:name="Medium Grid 1 Accent 6" w:semiHidden="0" w:uiPriority="67" w:unhideWhenUsed="0" w:qFormat="1"/>
+    <w:lsdException w:name="Medium Grid 2 Accent 6" w:semiHidden="0" w:uiPriority="68" w:unhideWhenUsed="0" w:qFormat="1"/>
+    <w:lsdException w:name="Medium Grid 3 Accent 6" w:semiHidden="0" w:uiPriority="69" w:unhideWhenUsed="0" w:qFormat="1"/>
+    <w:lsdException w:name="Dark List Accent 6" w:semiHidden="0" w:uiPriority="70" w:unhideWhenUsed="0"/>
+    <w:lsdException w:name="Colorful Shading Accent 6" w:uiPriority="71" w:qFormat="1"/>
+    <w:lsdException w:name="Colorful List Accent 6" w:semiHidden="0" w:uiPriority="72" w:unhideWhenUsed="0"/>
+    <w:lsdException w:name="Colorful Grid Accent 6" w:semiHidden="0" w:uiPriority="73" w:unhideWhenUsed="0"/>
+    <w:lsdException w:name="Subtle Emphasis" w:semiHidden="0" w:uiPriority="19" w:unhideWhenUsed="0" w:qFormat="1"/>
+    <w:lsdException w:name="Intense Emphasis" w:semiHidden="0" w:uiPriority="21" w:unhideWhenUsed="0" w:qFormat="1"/>
+    <w:lsdException w:name="Subtle Reference" w:semiHidden="0" w:uiPriority="31" w:unhideWhenUsed="0" w:qFormat="1"/>
+    <w:lsdException w:name="Intense Reference" w:semiHidden="0" w:uiPriority="32" w:unhideWhenUsed="0" w:qFormat="1"/>
+    <w:lsdException w:name="Book Title" w:semiHidden="0" w:uiPriority="33" w:unhideWhenUsed="0" w:qFormat="1"/>
+    <w:lsdException w:name="Bibliography" w:uiPriority="37"/>
+    <w:lsdException w:name="TOC Heading" w:uiPriority="39" w:qFormat="1"/>
+  </w:latentStyles>
+  <w:style w:type="paragraph" w:default="1" w:styleId="Normal">
+    <w:name w:val="Normal"/>
+    <w:qFormat/>
+    <w:pPr>
+      <w:spacing w:line="240" w:lineRule="exact"/>
+    </w:pPr>
+    <w:rPr>
+      <w:rFonts w:ascii="Times" w:hAnsi="Times" w:cs="Times"/>
+      <w:sz w:val="24"/>
+      <w:szCs w:val="24"/>
+      <w:lang w:val="en-CA" w:bidi="he-IL"/>
+    </w:rPr>
+  </w:style>
+  <w:style w:type="paragraph" w:styleId="Heading1">
+    <w:name w:val="heading 1"/>
+    <w:basedOn w:val="Normal"/>
+    <w:next w:val="Normal"/>
+    <w:qFormat/>
+    <w:pPr>
+      <w:keepNext/>
+      <w:keepLines/>
+      <w:numPr>
+        <w:numId w:val="1"/>
+      </w:numPr>
+      <w:spacing w:before="480" w:after="240" w:line="240" w:lineRule="atLeast"/>
+      <w:outlineLvl w:val="0"/>
+    </w:pPr>
+    <w:rPr>
+      <w:b/>
+      <w:bCs/>
+      <w:kern w:val="28"/>
+      <w:sz w:val="36"/>
+      <w:szCs w:val="36"/>
+    </w:rPr>
+  </w:style>
+  <w:style w:type="paragraph" w:styleId="Heading2">
+    <w:name w:val="heading 2"/>
+    <w:basedOn w:val="Normal"/>
+    <w:next w:val="Normal"/>
+    <w:qFormat/>
+    <w:pPr>
+      <w:keepNext/>
+      <w:keepLines/>
+      <w:numPr>
+        <w:ilvl w:val="1"/>
+        <w:numId w:val="1"/>
+      </w:numPr>
+      <w:spacing w:before="280" w:after="280" w:line="240" w:lineRule="atLeast"/>
+      <w:outlineLvl w:val="1"/>
+    </w:pPr>
+    <w:rPr>
+      <w:b/>
+      <w:bCs/>
+      <w:sz w:val="28"/>
+      <w:szCs w:val="28"/>
+    </w:rPr>
+  </w:style>
+  <w:style w:type="paragraph" w:styleId="Heading3">
+    <w:name w:val="heading 3"/>
+    <w:basedOn w:val="Normal"/>
+    <w:next w:val="Normal"/>
+    <w:qFormat/>
+    <w:pPr>
+      <w:numPr>
+        <w:ilvl w:val="2"/>
+        <w:numId w:val="1"/>
+      </w:numPr>
+      <w:spacing w:before="240" w:after="240"/>
+      <w:outlineLvl w:val="2"/>
+    </w:pPr>
+    <w:rPr>
+      <w:b/>
+      <w:bCs/>
+    </w:rPr>
+  </w:style>
+  <w:style w:type="paragraph" w:styleId="Heading4">
+    <w:name w:val="heading 4"/>
+    <w:basedOn w:val="Normal"/>
+    <w:next w:val="Normal"/>
+    <w:qFormat/>
+    <w:pPr>
+      <w:keepNext/>
+      <w:numPr>
+        <w:ilvl w:val="3"/>
+        <w:numId w:val="1"/>
+      </w:numPr>
+      <w:spacing w:before="240" w:after="60" w:line="220" w:lineRule="exact"/>
+      <w:jc w:val="both"/>
+      <w:outlineLvl w:val="3"/>
+    </w:pPr>
+    <w:rPr>
+      <w:rFonts w:ascii="Times New Roman" w:hAnsi="Times New Roman" w:cs="Times New Roman"/>
+      <w:b/>
+      <w:bCs/>
+      <w:i/>
+      <w:iCs/>
+      <w:sz w:val="22"/>
+      <w:szCs w:val="22"/>
+    </w:rPr>
+  </w:style>
+  <w:style w:type="paragraph" w:styleId="Heading5">
+    <w:name w:val="heading 5"/>
+    <w:basedOn w:val="Normal"/>
+    <w:next w:val="Normal"/>
+    <w:qFormat/>
+    <w:pPr>
+      <w:numPr>
+        <w:ilvl w:val="4"/>
+        <w:numId w:val="1"/>
+      </w:numPr>
+      <w:spacing w:before="240" w:after="60" w:line="220" w:lineRule="exact"/>
+      <w:jc w:val="both"/>
+      <w:outlineLvl w:val="4"/>
+    </w:pPr>
+    <w:rPr>
+      <w:rFonts w:ascii="Arial" w:hAnsi="Arial" w:cs="Arial"/>
+      <w:sz w:val="22"/>
+      <w:szCs w:val="22"/>
+    </w:rPr>
+  </w:style>
+  <w:style w:type="paragraph" w:styleId="Heading6">
+    <w:name w:val="heading 6"/>
+    <w:basedOn w:val="Normal"/>
+    <w:next w:val="Normal"/>
+    <w:qFormat/>
+    <w:pPr>
+      <w:numPr>
+        <w:ilvl w:val="5"/>
+        <w:numId w:val="1"/>
+      </w:numPr>
+      <w:spacing w:before="240" w:after="60" w:line="220" w:lineRule="exact"/>
+      <w:jc w:val="both"/>
+      <w:outlineLvl w:val="5"/>
+    </w:pPr>
+    <w:rPr>
+      <w:rFonts w:ascii="Arial" w:hAnsi="Arial" w:cs="Arial"/>
+      <w:i/>
+      <w:iCs/>
+      <w:sz w:val="22"/>
+      <w:szCs w:val="22"/>
+    </w:rPr>
+  </w:style>
+  <w:style w:type="paragraph" w:styleId="Heading7">
+    <w:name w:val="heading 7"/>
+    <w:basedOn w:val="Normal"/>
+    <w:next w:val="Normal"/>
+    <w:qFormat/>
+    <w:pPr>
+      <w:numPr>
+        <w:ilvl w:val="6"/>
+        <w:numId w:val="1"/>
+      </w:numPr>
+      <w:spacing w:before="240" w:after="60" w:line="220" w:lineRule="exact"/>
+      <w:jc w:val="both"/>
+      <w:outlineLvl w:val="6"/>
+    </w:pPr>
+    <w:rPr>
+      <w:rFonts w:ascii="Arial" w:hAnsi="Arial" w:cs="Arial"/>
+      <w:sz w:val="20"/>
+      <w:szCs w:val="20"/>
+    </w:rPr>
+  </w:style>
+  <w:style w:type="paragraph" w:styleId="Heading8">
+    <w:name w:val="heading 8"/>
+    <w:basedOn w:val="Normal"/>
+    <w:next w:val="Normal"/>
+    <w:qFormat/>
+    <w:pPr>
+      <w:numPr>
+        <w:ilvl w:val="7"/>
+        <w:numId w:val="1"/>
+      </w:numPr>
+      <w:spacing w:before="240" w:after="60" w:line="220" w:lineRule="exact"/>
+      <w:jc w:val="both"/>
+      <w:outlineLvl w:val="7"/>
+    </w:pPr>
+    <w:rPr>
+      <w:rFonts w:ascii="Arial" w:hAnsi="Arial" w:cs="Arial"/>
+      <w:i/>
+      <w:iCs/>
+      <w:sz w:val="20"/>
+      <w:szCs w:val="20"/>
+    </w:rPr>
+  </w:style>
+  <w:style w:type="paragraph" w:styleId="Heading9">
+    <w:name w:val="heading 9"/>
+    <w:basedOn w:val="Normal"/>
+    <w:next w:val="Normal"/>
+    <w:qFormat/>
+    <w:pPr>
+      <w:numPr>
+        <w:ilvl w:val="8"/>
+        <w:numId w:val="1"/>
+      </w:numPr>
+      <w:spacing w:before="240" w:after="60" w:line="220" w:lineRule="exact"/>
+      <w:jc w:val="both"/>
+      <w:outlineLvl w:val="8"/>
+    </w:pPr>
+    <w:rPr>
+      <w:rFonts w:ascii="Arial" w:hAnsi="Arial" w:cs="Arial"/>
+      <w:i/>
+      <w:iCs/>
+      <w:sz w:val="18"/>
+      <w:szCs w:val="18"/>
+    </w:rPr>
+  </w:style>
+  <w:style w:type="character" w:default="1" w:styleId="DefaultParagraphFont">
+    <w:name w:val="Default Paragraph Font"/>
+    <w:semiHidden/>
+  </w:style>
+  <w:style w:type="table" w:default="1" w:styleId="TableNormal">
+    <w:name w:val="Normal Table"/>
+    <w:uiPriority w:val="99"/>
+    <w:semiHidden/>
+    <w:unhideWhenUsed/>
+    <w:tblPr>
+      <w:tblInd w:w="0" w:type="dxa"/>
+      <w:tblCellMar>
+        <w:top w:w="0" w:type="dxa"/>
+        <w:left w:w="108" w:type="dxa"/>
+        <w:bottom w:w="0" w:type="dxa"/>
+        <w:right w:w="108" w:type="dxa"/>
+      </w:tblCellMar>
+    </w:tblPr>
+  </w:style>
+  <w:style w:type="numbering" w:default="1" w:styleId="NoList">
+    <w:name w:val="No List"/>
+    <w:uiPriority w:val="99"/>
+    <w:semiHidden/>
+    <w:unhideWhenUsed/>
+  </w:style>
+  <w:style w:type="paragraph" w:styleId="Footer">
+    <w:name w:val="footer"/>
+    <w:basedOn w:val="Normal"/>
+    <w:pPr>
+      <w:tabs>
+        <w:tab w:val="center" w:pos="4680"/>
+        <w:tab w:val="right" w:pos="9360"/>
+      </w:tabs>
+    </w:pPr>
+    <w:rPr>
+      <w:b/>
+      <w:bCs/>
+      <w:i/>
+      <w:iCs/>
+      <w:sz w:val="20"/>
+      <w:szCs w:val="20"/>
+    </w:rPr>
+  </w:style>
+  <w:style w:type="paragraph" w:customStyle="1" w:styleId="bullet">
+    <w:name w:val="bullet"/>
+    <w:basedOn w:val="Normal"/>
+    <w:rPr>
+      <w:rFonts w:ascii="Arial" w:hAnsi="Arial" w:cs="Arial"/>
+      <w:sz w:val="20"/>
+      <w:szCs w:val="20"/>
+    </w:rPr>
+  </w:style>
+  <w:style w:type="paragraph" w:styleId="Header">
+    <w:name w:val="header"/>
+    <w:basedOn w:val="Normal"/>
+    <w:pPr>
+      <w:tabs>
+        <w:tab w:val="center" w:pos="4680"/>
+        <w:tab w:val="right" w:pos="9360"/>
+      </w:tabs>
+    </w:pPr>
+    <w:rPr>
+      <w:b/>
+      <w:bCs/>
+      <w:i/>
+      <w:iCs/>
+      <w:sz w:val="20"/>
+      <w:szCs w:val="20"/>
+    </w:rPr>
+  </w:style>
+  <w:style w:type="paragraph" w:customStyle="1" w:styleId="heading10">
+    <w:name w:val="heading1"/>
+    <w:basedOn w:val="Normal"/>
+    <w:pPr>
+      <w:tabs>
+        <w:tab w:val="left" w:pos="450"/>
+        <w:tab w:val="left" w:pos="1080"/>
+        <w:tab w:val="left" w:pos="1800"/>
+        <w:tab w:val="left" w:pos="2610"/>
+      </w:tabs>
+    </w:pPr>
+  </w:style>
+  <w:style w:type="paragraph" w:styleId="TOC1">
+    <w:name w:val="toc 1"/>
+    <w:basedOn w:val="Normal"/>
+    <w:next w:val="Normal"/>
+    <w:semiHidden/>
+    <w:pPr>
+      <w:spacing w:before="120" w:after="120"/>
+    </w:pPr>
+    <w:rPr>
+      <w:rFonts w:ascii="Times New Roman" w:hAnsi="Times New Roman" w:cs="Times New Roman"/>
+      <w:b/>
+      <w:bCs/>
+      <w:caps/>
+      <w:sz w:val="20"/>
+      <w:szCs w:val="20"/>
+    </w:rPr>
+  </w:style>
+  <w:style w:type="paragraph" w:styleId="TOC2">
+    <w:name w:val="toc 2"/>
+    <w:basedOn w:val="Normal"/>
+    <w:next w:val="Normal"/>
+    <w:semiHidden/>
+    <w:pPr>
+      <w:ind w:left="240"/>
+    </w:pPr>
+    <w:rPr>
+      <w:rFonts w:ascii="Times New Roman" w:hAnsi="Times New Roman" w:cs="Times New Roman"/>
+      <w:smallCaps/>
+      <w:sz w:val="20"/>
+      <w:szCs w:val="20"/>
+    </w:rPr>
+  </w:style>
+  <w:style w:type="paragraph" w:customStyle="1" w:styleId="level4">
+    <w:name w:val="level 4"/>
+    <w:basedOn w:val="Normal"/>
+    <w:pPr>
+      <w:spacing w:before="120" w:after="120"/>
+      <w:ind w:left="634"/>
+    </w:pPr>
+  </w:style>
+  <w:style w:type="paragraph" w:customStyle="1" w:styleId="level5">
+    <w:name w:val="level 5"/>
+    <w:basedOn w:val="Normal"/>
+    <w:pPr>
+      <w:tabs>
+        <w:tab w:val="left" w:pos="2520"/>
+      </w:tabs>
+      <w:ind w:left="1440"/>
+    </w:pPr>
+  </w:style>
+  <w:style w:type="paragraph" w:styleId="Title">
+    <w:name w:val="Title"/>
+    <w:basedOn w:val="Normal"/>
+    <w:qFormat/>
+    <w:pPr>
+      <w:spacing w:before="240" w:after="720" w:line="240" w:lineRule="auto"/>
+      <w:jc w:val="right"/>
+    </w:pPr>
+    <w:rPr>
+      <w:rFonts w:ascii="Arial" w:hAnsi="Arial" w:cs="Arial"/>
+      <w:b/>
+      <w:bCs/>
+      <w:kern w:val="28"/>
+      <w:sz w:val="64"/>
+      <w:szCs w:val="64"/>
+    </w:rPr>
+  </w:style>
+  <w:style w:type="paragraph" w:customStyle="1" w:styleId="TOCEntry">
+    <w:name w:val="TOCEntry"/>
+    <w:basedOn w:val="Normal"/>
+    <w:pPr>
+      <w:keepNext/>
+      <w:keepLines/>
+      <w:spacing w:before="120" w:after="240" w:line="240" w:lineRule="atLeast"/>
+    </w:pPr>
+    <w:rPr>
+      <w:b/>
+      <w:bCs/>
+      <w:sz w:val="36"/>
+      <w:szCs w:val="36"/>
+    </w:rPr>
+  </w:style>
+  <w:style w:type="paragraph" w:styleId="TOC3">
+    <w:name w:val="toc 3"/>
+    <w:basedOn w:val="Normal"/>
+    <w:next w:val="Normal"/>
+    <w:semiHidden/>
+    <w:pPr>
+      <w:ind w:left="480"/>
+    </w:pPr>
+    <w:rPr>
+      <w:rFonts w:ascii="Times New Roman" w:hAnsi="Times New Roman" w:cs="Times New Roman"/>
+      <w:i/>
+      <w:iCs/>
+      <w:sz w:val="20"/>
+      <w:szCs w:val="20"/>
+    </w:rPr>
+  </w:style>
+  <w:style w:type="paragraph" w:styleId="TOC4">
+    <w:name w:val="toc 4"/>
+    <w:basedOn w:val="Normal"/>
+    <w:next w:val="Normal"/>
+    <w:semiHidden/>
+    <w:pPr>
+      <w:ind w:left="720"/>
+    </w:pPr>
+    <w:rPr>
+      <w:rFonts w:ascii="Times New Roman" w:hAnsi="Times New Roman" w:cs="Times New Roman"/>
+      <w:sz w:val="18"/>
+      <w:szCs w:val="18"/>
+    </w:rPr>
+  </w:style>
+  <w:style w:type="paragraph" w:styleId="TOC5">
+    <w:name w:val="toc 5"/>
+    <w:basedOn w:val="Normal"/>
+    <w:next w:val="Normal"/>
+    <w:semiHidden/>
+    <w:pPr>
+      <w:ind w:left="960"/>
+    </w:pPr>
+    <w:rPr>
+      <w:rFonts w:ascii="Times New Roman" w:hAnsi="Times New Roman" w:cs="Times New Roman"/>
+      <w:sz w:val="18"/>
+      <w:szCs w:val="18"/>
+    </w:rPr>
+  </w:style>
+  <w:style w:type="paragraph" w:styleId="TOC6">
+    <w:name w:val="toc 6"/>
+    <w:basedOn w:val="Normal"/>
+    <w:next w:val="Normal"/>
+    <w:semiHidden/>
+    <w:pPr>
+      <w:ind w:left="1200"/>
+    </w:pPr>
+    <w:rPr>
+      <w:rFonts w:ascii="Times New Roman" w:hAnsi="Times New Roman" w:cs="Times New Roman"/>
+      <w:sz w:val="18"/>
+      <w:szCs w:val="18"/>
+    </w:rPr>
+  </w:style>
+  <w:style w:type="paragraph" w:styleId="TOC7">
+    <w:name w:val="toc 7"/>
+    <w:basedOn w:val="Normal"/>
+    <w:next w:val="Normal"/>
+    <w:semiHidden/>
+    <w:pPr>
+      <w:ind w:left="1440"/>
+    </w:pPr>
+    <w:rPr>
+      <w:rFonts w:ascii="Times New Roman" w:hAnsi="Times New Roman" w:cs="Times New Roman"/>
+      <w:sz w:val="18"/>
+      <w:szCs w:val="18"/>
+    </w:rPr>
+  </w:style>
+  <w:style w:type="paragraph" w:styleId="TOC8">
+    <w:name w:val="toc 8"/>
+    <w:basedOn w:val="Normal"/>
+    <w:next w:val="Normal"/>
+    <w:semiHidden/>
+    <w:pPr>
+      <w:ind w:left="1680"/>
+    </w:pPr>
+    <w:rPr>
+      <w:rFonts w:ascii="Times New Roman" w:hAnsi="Times New Roman" w:cs="Times New Roman"/>
+      <w:sz w:val="18"/>
+      <w:szCs w:val="18"/>
+    </w:rPr>
+  </w:style>
+  <w:style w:type="paragraph" w:styleId="TOC9">
+    <w:name w:val="toc 9"/>
+    <w:basedOn w:val="Normal"/>
+    <w:next w:val="Normal"/>
+    <w:semiHidden/>
+    <w:pPr>
+      <w:ind w:left="1920"/>
+    </w:pPr>
+    <w:rPr>
+      <w:rFonts w:ascii="Times New Roman" w:hAnsi="Times New Roman" w:cs="Times New Roman"/>
+      <w:sz w:val="18"/>
+      <w:szCs w:val="18"/>
+    </w:rPr>
+  </w:style>
+  <w:style w:type="paragraph" w:customStyle="1" w:styleId="template">
+    <w:name w:val="template"/>
+    <w:basedOn w:val="Normal"/>
+    <w:rPr>
+      <w:rFonts w:ascii="Arial" w:hAnsi="Arial" w:cs="Arial"/>
+      <w:i/>
+      <w:iCs/>
+      <w:sz w:val="22"/>
+      <w:szCs w:val="22"/>
+    </w:rPr>
+  </w:style>
+  <w:style w:type="character" w:styleId="PageNumber">
+    <w:name w:val="page number"/>
     <w:basedOn w:val="DefaultParagraphFont"/>
-    <w:uiPriority w:val="99"/>
-    <w:unhideWhenUsed/>
-    <w:rsid w:val="00DD0098"/>
+  </w:style>
+  <w:style w:type="paragraph" w:customStyle="1" w:styleId="level3text">
+    <w:name w:val="level 3 text"/>
+    <w:basedOn w:val="Normal"/>
+    <w:pPr>
+      <w:spacing w:line="220" w:lineRule="exact"/>
+      <w:ind w:left="1350" w:hanging="716"/>
+    </w:pPr>
     <w:rPr>
-      <w:color w:val="0000FF" w:themeColor="hyperlink"/>
-      <w:u w:val="single"/>
+      <w:rFonts w:ascii="Arial" w:hAnsi="Arial" w:cs="Arial"/>
+      <w:i/>
+      <w:iCs/>
+      <w:sz w:val="22"/>
+      <w:szCs w:val="22"/>
+    </w:rPr>
+  </w:style>
+  <w:style w:type="paragraph" w:customStyle="1" w:styleId="requirement">
+    <w:name w:val="requirement"/>
+    <w:basedOn w:val="level4"/>
+    <w:pPr>
+      <w:spacing w:before="0" w:after="0"/>
+      <w:ind w:left="2348" w:hanging="994"/>
+    </w:pPr>
+    <w:rPr>
+      <w:rFonts w:ascii="Times New Roman" w:hAnsi="Times New Roman" w:cs="Times New Roman"/>
+    </w:rPr>
+  </w:style>
+  <w:style w:type="paragraph" w:customStyle="1" w:styleId="ByLine">
+    <w:name w:val="ByLine"/>
+    <w:basedOn w:val="Title"/>
+    <w:rPr>
+      <w:sz w:val="28"/>
+      <w:szCs w:val="28"/>
+    </w:rPr>
+  </w:style>
+  <w:style w:type="paragraph" w:customStyle="1" w:styleId="ChangeHistoryTitle">
+    <w:name w:val="ChangeHistory Title"/>
+    <w:basedOn w:val="Normal"/>
+    <w:pPr>
+      <w:keepNext/>
+      <w:spacing w:before="60" w:after="60" w:line="240" w:lineRule="auto"/>
+      <w:jc w:val="center"/>
+    </w:pPr>
+    <w:rPr>
+      <w:rFonts w:ascii="Arial" w:hAnsi="Arial" w:cs="Arial"/>
+      <w:b/>
+      <w:bCs/>
+      <w:sz w:val="36"/>
+      <w:szCs w:val="36"/>
+    </w:rPr>
+  </w:style>
+  <w:style w:type="paragraph" w:customStyle="1" w:styleId="SuperTitle">
+    <w:name w:val="SuperTitle"/>
+    <w:basedOn w:val="Title"/>
+    <w:next w:val="Normal"/>
+    <w:pPr>
+      <w:pBdr>
+        <w:top w:val="single" w:sz="48" w:space="1" w:color="auto"/>
+      </w:pBdr>
+      <w:spacing w:before="960" w:after="0"/>
+    </w:pPr>
+    <w:rPr>
+      <w:sz w:val="28"/>
+      <w:szCs w:val="28"/>
+    </w:rPr>
+  </w:style>
+  <w:style w:type="paragraph" w:customStyle="1" w:styleId="line">
+    <w:name w:val="line"/>
+    <w:basedOn w:val="Title"/>
+    <w:pPr>
+      <w:pBdr>
+        <w:top w:val="single" w:sz="36" w:space="1" w:color="auto"/>
+      </w:pBdr>
+      <w:spacing w:after="0"/>
+    </w:pPr>
+    <w:rPr>
+      <w:sz w:val="40"/>
+      <w:szCs w:val="40"/>
+    </w:rPr>
+  </w:style>
+  <w:style w:type="paragraph" w:customStyle="1" w:styleId="Table-Text">
+    <w:name w:val="Table - Text"/>
+    <w:basedOn w:val="Normal"/>
+    <w:pPr>
+      <w:spacing w:before="60" w:after="60" w:line="240" w:lineRule="auto"/>
+    </w:pPr>
+    <w:rPr>
+      <w:rFonts w:ascii="Times New Roman" w:hAnsi="Times New Roman" w:cs="Times New Roman"/>
+      <w:sz w:val="20"/>
+      <w:szCs w:val="20"/>
+      <w:lang w:bidi="ar-SA"/>
+    </w:rPr>
+  </w:style>
+  <w:style w:type="paragraph" w:customStyle="1" w:styleId="Table-ColHead">
+    <w:name w:val="Table - Col. Head"/>
+    <w:basedOn w:val="Normal"/>
+    <w:pPr>
+      <w:keepNext/>
+      <w:suppressAutoHyphens/>
+      <w:spacing w:before="60" w:after="60" w:line="240" w:lineRule="auto"/>
+    </w:pPr>
+    <w:rPr>
+      <w:rFonts w:ascii="Arial" w:hAnsi="Arial" w:cs="Times New Roman"/>
+      <w:b/>
+      <w:sz w:val="20"/>
+      <w:szCs w:val="20"/>
+      <w:lang w:bidi="ar-SA"/>
+    </w:rPr>
+  </w:style>
+  <w:style w:type="paragraph" w:styleId="NormalWeb">
+    <w:name w:val="Normal (Web)"/>
+    <w:basedOn w:val="Normal"/>
+    <w:pPr>
+      <w:spacing w:before="100" w:beforeAutospacing="1" w:after="100" w:afterAutospacing="1" w:line="240" w:lineRule="auto"/>
+    </w:pPr>
+    <w:rPr>
+      <w:rFonts w:ascii="Times New Roman" w:hAnsi="Times New Roman" w:cs="Times New Roman"/>
+      <w:lang w:val="en-US"/>
     </w:rPr>
   </w:style>
 </w:styles>

</xml_diff>